<commit_message>
Final version send to Diego
</commit_message>
<xml_diff>
--- a/Versions/[V2]MANUSCRIPT López 17112020.docx
+++ b/Versions/[V2]MANUSCRIPT López 17112020.docx
@@ -1,6 +1,6 @@
 
 <file path=word/document.xml><?xml version="1.0" encoding="utf-8"?>
-<w:document xmlns:wpc="http://schemas.microsoft.com/office/word/2010/wordprocessingCanvas" xmlns:cx="http://schemas.microsoft.com/office/drawing/2014/chartex" xmlns:cx1="http://schemas.microsoft.com/office/drawing/2015/9/8/chartex" xmlns:cx2="http://schemas.microsoft.com/office/drawing/2015/10/21/chartex" xmlns:cx3="http://schemas.microsoft.com/office/drawing/2016/5/9/chartex" xmlns:cx4="http://schemas.microsoft.com/office/drawing/2016/5/10/chartex" xmlns:cx5="http://schemas.microsoft.com/office/drawing/2016/5/11/chartex" xmlns:cx6="http://schemas.microsoft.com/office/drawing/2016/5/12/chartex" xmlns:cx7="http://schemas.microsoft.com/office/drawing/2016/5/13/chartex" xmlns:cx8="http://schemas.microsoft.com/office/drawing/2016/5/14/chartex" xmlns:mc="http://schemas.openxmlformats.org/markup-compatibility/2006" xmlns:aink="http://schemas.microsoft.com/office/drawing/2016/ink" xmlns:am3d="http://schemas.microsoft.com/office/drawing/2017/model3d" xmlns:o="urn:schemas-microsoft-com:office:office" xmlns:r="http://schemas.openxmlformats.org/officeDocument/2006/relationships" xmlns:m="http://schemas.openxmlformats.org/officeDocument/2006/math" xmlns:v="urn:schemas-microsoft-com:vml" xmlns:wp14="http://schemas.microsoft.com/office/word/2010/wordprocessingDrawing" xmlns:wp="http://schemas.openxmlformats.org/drawingml/2006/wordprocessingDrawing" xmlns:w10="urn:schemas-microsoft-com:office:word" xmlns:w="http://schemas.openxmlformats.org/wordprocessingml/2006/main" xmlns:w14="http://schemas.microsoft.com/office/word/2010/wordml" xmlns:w15="http://schemas.microsoft.com/office/word/2012/wordml" xmlns:w16cid="http://schemas.microsoft.com/office/word/2016/wordml/cid" xmlns:w16se="http://schemas.microsoft.com/office/word/2015/wordml/symex" xmlns:wpg="http://schemas.microsoft.com/office/word/2010/wordprocessingGroup" xmlns:wpi="http://schemas.microsoft.com/office/word/2010/wordprocessingInk" xmlns:wne="http://schemas.microsoft.com/office/word/2006/wordml" xmlns:wps="http://schemas.microsoft.com/office/word/2010/wordprocessingShape" mc:Ignorable="w14 w15 w16se w16cid wp14">
+<w:document xmlns:wpc="http://schemas.microsoft.com/office/word/2010/wordprocessingCanvas" xmlns:cx="http://schemas.microsoft.com/office/drawing/2014/chartex" xmlns:cx1="http://schemas.microsoft.com/office/drawing/2015/9/8/chartex" xmlns:cx2="http://schemas.microsoft.com/office/drawing/2015/10/21/chartex" xmlns:cx3="http://schemas.microsoft.com/office/drawing/2016/5/9/chartex" xmlns:cx4="http://schemas.microsoft.com/office/drawing/2016/5/10/chartex" xmlns:cx5="http://schemas.microsoft.com/office/drawing/2016/5/11/chartex" xmlns:cx6="http://schemas.microsoft.com/office/drawing/2016/5/12/chartex" xmlns:cx7="http://schemas.microsoft.com/office/drawing/2016/5/13/chartex" xmlns:cx8="http://schemas.microsoft.com/office/drawing/2016/5/14/chartex" xmlns:mc="http://schemas.openxmlformats.org/markup-compatibility/2006" xmlns:aink="http://schemas.microsoft.com/office/drawing/2016/ink" xmlns:am3d="http://schemas.microsoft.com/office/drawing/2017/model3d" xmlns:o="urn:schemas-microsoft-com:office:office" xmlns:r="http://schemas.openxmlformats.org/officeDocument/2006/relationships" xmlns:m="http://schemas.openxmlformats.org/officeDocument/2006/math" xmlns:v="urn:schemas-microsoft-com:vml" xmlns:wp14="http://schemas.microsoft.com/office/word/2010/wordprocessingDrawing" xmlns:wp="http://schemas.openxmlformats.org/drawingml/2006/wordprocessingDrawing" xmlns:w10="urn:schemas-microsoft-com:office:word" xmlns:w="http://schemas.openxmlformats.org/wordprocessingml/2006/main" xmlns:w14="http://schemas.microsoft.com/office/word/2010/wordml" xmlns:w15="http://schemas.microsoft.com/office/word/2012/wordml" xmlns:w16cex="http://schemas.microsoft.com/office/word/2018/wordml/cex" xmlns:w16cid="http://schemas.microsoft.com/office/word/2016/wordml/cid" xmlns:w16="http://schemas.microsoft.com/office/word/2018/wordml" xmlns:w16se="http://schemas.microsoft.com/office/word/2015/wordml/symex" xmlns:wpg="http://schemas.microsoft.com/office/word/2010/wordprocessingGroup" xmlns:wpi="http://schemas.microsoft.com/office/word/2010/wordprocessingInk" xmlns:wne="http://schemas.microsoft.com/office/word/2006/wordml" xmlns:wps="http://schemas.microsoft.com/office/word/2010/wordprocessingShape" mc:Ignorable="w14 w15 w16se w16cid w16 w16cex wp14">
   <w:body>
     <w:p>
       <w:pPr>
@@ -98,14 +98,7 @@
             <w:sz w:val="32"/>
             <w:lang w:val="en-US"/>
           </w:rPr>
-          <w:t>a</w:t>
-        </w:r>
-        <w:r>
-          <w:rPr>
-            <w:sz w:val="32"/>
-            <w:lang w:val="en-US"/>
-          </w:rPr>
-          <w:t xml:space="preserve"> </w:t>
+          <w:t xml:space="preserve">a </w:t>
         </w:r>
       </w:ins>
       <w:r>
@@ -735,11 +728,6 @@
         <w:r>
           <w:rPr>
             <w:lang w:val="en"/>
-            <w:rPrChange w:id="16" w:author="Diego Carou Porto" w:date="2020-11-17T10:46:00Z">
-              <w:rPr>
-                <w:lang w:val="en"/>
-              </w:rPr>
-            </w:rPrChange>
           </w:rPr>
           <w:t>se results are specially interesting for recommending the use of recycled materials in prototyping</w:t>
         </w:r>
@@ -747,7 +735,7 @@
           <w:rPr>
             <w:highlight w:val="yellow"/>
             <w:lang w:val="en"/>
-            <w:rPrChange w:id="17" w:author="Diego Carou Porto" w:date="2020-11-17T10:46:00Z">
+            <w:rPrChange w:id="16" w:author="Diego Carou Porto" w:date="2020-11-17T10:46:00Z">
               <w:rPr>
                 <w:lang w:val="en"/>
               </w:rPr>
@@ -763,10 +751,10 @@
         </w:r>
       </w:ins>
       <w:commentRangeEnd w:id="15"/>
-      <w:ins w:id="18" w:author="Diego Carou Porto" w:date="2020-11-17T10:46:00Z">
+      <w:ins w:id="17" w:author="Diego Carou Porto" w:date="2020-11-17T10:46:00Z">
         <w:r>
           <w:rPr>
-            <w:rStyle w:val="Refdecomentario"/>
+            <w:rStyle w:val="Marquedecommentaire"/>
           </w:rPr>
           <w:commentReference w:id="15"/>
         </w:r>
@@ -899,7 +887,7 @@
         </w:rPr>
         <w:t xml:space="preserve"> is becoming a key technology for a cross</w:t>
       </w:r>
-      <w:ins w:id="19" w:author="Diego Carou Porto" w:date="2020-11-11T11:52:00Z">
+      <w:ins w:id="18" w:author="Diego Carou Porto" w:date="2020-11-11T11:52:00Z">
         <w:r>
           <w:rPr>
             <w:lang w:val="en-US" w:eastAsia="es-ES"/>
@@ -907,7 +895,7 @@
           <w:t>-</w:t>
         </w:r>
       </w:ins>
-      <w:del w:id="20" w:author="Diego Carou Porto" w:date="2020-11-11T11:52:00Z">
+      <w:del w:id="19" w:author="Diego Carou Porto" w:date="2020-11-11T11:52:00Z">
         <w:r>
           <w:rPr>
             <w:lang w:val="en-US" w:eastAsia="es-ES"/>
@@ -921,7 +909,7 @@
         </w:rPr>
         <w:t>domain</w:t>
       </w:r>
-      <w:del w:id="21" w:author="Diego Carou Porto" w:date="2020-11-11T11:52:00Z">
+      <w:del w:id="20" w:author="Diego Carou Porto" w:date="2020-11-11T11:52:00Z">
         <w:r>
           <w:rPr>
             <w:lang w:val="en-US" w:eastAsia="es-ES"/>
@@ -935,239 +923,239 @@
         </w:rPr>
         <w:t xml:space="preserve"> applications. The principle of manufacturing objects layer by layer </w:t>
       </w:r>
+      <w:commentRangeStart w:id="21"/>
+      <w:r>
+        <w:rPr>
+          <w:lang w:val="en-US" w:eastAsia="es-ES"/>
+        </w:rPr>
+        <w:t xml:space="preserve">enable a higher </w:t>
+      </w:r>
+      <w:proofErr w:type="gramStart"/>
+      <w:r>
+        <w:rPr>
+          <w:lang w:val="en-US" w:eastAsia="es-ES"/>
+        </w:rPr>
+        <w:t>freedoms  degree</w:t>
+      </w:r>
+      <w:proofErr w:type="gramEnd"/>
+      <w:r>
+        <w:rPr>
+          <w:lang w:val="en-US" w:eastAsia="es-ES"/>
+        </w:rPr>
+        <w:t xml:space="preserve"> </w:t>
+      </w:r>
+      <w:commentRangeEnd w:id="21"/>
+      <w:r>
+        <w:rPr>
+          <w:rStyle w:val="Marquedecommentaire"/>
+          <w:rFonts w:asciiTheme="minorHAnsi" w:hAnsiTheme="minorHAnsi" w:cstheme="minorBidi"/>
+        </w:rPr>
+        <w:commentReference w:id="21"/>
+      </w:r>
+      <w:r>
+        <w:rPr>
+          <w:lang w:val="en-US" w:eastAsia="es-ES"/>
+        </w:rPr>
+        <w:t>in the product design phase</w:t>
+      </w:r>
+      <w:r>
+        <w:rPr>
+          <w:lang w:val="en-US" w:eastAsia="es-ES"/>
+        </w:rPr>
+        <w:t xml:space="preserve"> </w:t>
+      </w:r>
       <w:commentRangeStart w:id="22"/>
       <w:r>
         <w:rPr>
           <w:lang w:val="en-US" w:eastAsia="es-ES"/>
         </w:rPr>
-        <w:t xml:space="preserve">enable a higher </w:t>
-      </w:r>
-      <w:proofErr w:type="gramStart"/>
+        <w:t>[ref]</w:t>
+      </w:r>
       <w:r>
         <w:rPr>
           <w:lang w:val="en-US" w:eastAsia="es-ES"/>
         </w:rPr>
-        <w:t>freedoms  degree</w:t>
-      </w:r>
-      <w:proofErr w:type="gramEnd"/>
+        <w:t xml:space="preserve">. </w:t>
+      </w:r>
+      <w:commentRangeEnd w:id="22"/>
+      <w:r>
+        <w:rPr>
+          <w:rStyle w:val="Marquedecommentaire"/>
+          <w:rFonts w:asciiTheme="minorHAnsi" w:hAnsiTheme="minorHAnsi" w:cstheme="minorBidi"/>
+        </w:rPr>
+        <w:commentReference w:id="22"/>
+      </w:r>
       <w:r>
         <w:rPr>
           <w:lang w:val="en-US" w:eastAsia="es-ES"/>
         </w:rPr>
+        <w:t xml:space="preserve">The technology </w:t>
+      </w:r>
+      <w:r>
+        <w:rPr>
+          <w:lang w:val="en-US" w:eastAsia="es-ES"/>
+        </w:rPr>
+        <w:t xml:space="preserve">brings advantages such as </w:t>
+      </w:r>
+      <w:r>
+        <w:rPr>
+          <w:lang w:val="en-US" w:eastAsia="es-ES"/>
+        </w:rPr>
+        <w:t xml:space="preserve">customization </w:t>
+      </w:r>
+      <w:r>
+        <w:rPr>
+          <w:lang w:val="en-US" w:eastAsia="es-ES"/>
+        </w:rPr>
+        <w:t>of</w:t>
+      </w:r>
+      <w:r>
+        <w:rPr>
+          <w:lang w:val="en-US" w:eastAsia="es-ES"/>
+        </w:rPr>
+        <w:t xml:space="preserve"> objects </w:t>
+      </w:r>
+      <w:r>
+        <w:rPr>
+          <w:lang w:val="en-US" w:eastAsia="es-ES"/>
+        </w:rPr>
+        <w:t>of</w:t>
+      </w:r>
+      <w:r>
+        <w:rPr>
+          <w:lang w:val="en-US" w:eastAsia="es-ES"/>
+        </w:rPr>
+        <w:t xml:space="preserve"> complex geometries with a great deal of detail</w:t>
+      </w:r>
+      <w:r>
+        <w:rPr>
+          <w:lang w:val="en-US" w:eastAsia="es-ES"/>
+        </w:rPr>
+        <w:t xml:space="preserve">, </w:t>
+      </w:r>
+      <w:r>
+        <w:rPr>
+          <w:lang w:val="en-US" w:eastAsia="es-ES"/>
+        </w:rPr>
+        <w:t>combination of different materials</w:t>
+      </w:r>
+      <w:r>
+        <w:rPr>
+          <w:lang w:val="en-US" w:eastAsia="es-ES"/>
+        </w:rPr>
+        <w:t>,</w:t>
+      </w:r>
+      <w:r>
+        <w:rPr>
+          <w:lang w:val="en-US" w:eastAsia="es-ES"/>
+        </w:rPr>
         <w:t xml:space="preserve"> </w:t>
       </w:r>
-      <w:commentRangeEnd w:id="22"/>
-      <w:r>
-        <w:rPr>
-          <w:rStyle w:val="Refdecomentario"/>
+      <w:r>
+        <w:rPr>
+          <w:lang w:val="en-US" w:eastAsia="es-ES"/>
+        </w:rPr>
+        <w:t>no need for</w:t>
+      </w:r>
+      <w:r>
+        <w:rPr>
+          <w:lang w:val="en-US" w:eastAsia="es-ES"/>
+        </w:rPr>
+        <w:t xml:space="preserve"> assembly</w:t>
+      </w:r>
+      <w:r>
+        <w:rPr>
+          <w:lang w:val="en-US" w:eastAsia="es-ES"/>
+        </w:rPr>
+        <w:t xml:space="preserve"> </w:t>
+      </w:r>
+      <w:r>
+        <w:rPr>
+          <w:lang w:val="en-US" w:eastAsia="es-ES"/>
+        </w:rPr>
+        <w:t xml:space="preserve">and high utilization rate of raw materials </w:t>
+      </w:r>
+      <w:r>
+        <w:rPr>
+          <w:lang w:val="en-US"/>
+        </w:rPr>
+        <w:t>(</w:t>
+      </w:r>
+      <w:commentRangeStart w:id="23"/>
+      <w:commentRangeStart w:id="24"/>
+      <w:r>
+        <w:rPr>
+          <w:lang w:val="en-US"/>
+        </w:rPr>
+        <w:t>Columbus, 2017</w:t>
+      </w:r>
+      <w:r>
+        <w:rPr>
+          <w:lang w:val="en-US"/>
+        </w:rPr>
+        <w:t xml:space="preserve">; </w:t>
+      </w:r>
+      <w:proofErr w:type="spellStart"/>
+      <w:r>
+        <w:rPr>
+          <w:lang w:val="en-US"/>
+        </w:rPr>
+        <w:t>Jin</w:t>
+      </w:r>
+      <w:proofErr w:type="spellEnd"/>
+      <w:r>
+        <w:rPr>
+          <w:lang w:val="en-US"/>
+        </w:rPr>
+        <w:t xml:space="preserve"> </w:t>
+      </w:r>
+      <w:r>
+        <w:rPr>
+          <w:i/>
+          <w:lang w:val="en-US"/>
+        </w:rPr>
+        <w:t>et al.</w:t>
+      </w:r>
+      <w:r>
+        <w:rPr>
+          <w:lang w:val="en-US"/>
+        </w:rPr>
+        <w:t xml:space="preserve"> (2017); </w:t>
+      </w:r>
+      <w:r>
+        <w:rPr>
+          <w:lang w:val="en-US"/>
+        </w:rPr>
+        <w:t xml:space="preserve">Xiao </w:t>
+      </w:r>
+      <w:r>
+        <w:rPr>
+          <w:i/>
+          <w:lang w:val="en-US"/>
+        </w:rPr>
+        <w:t>et al.</w:t>
+      </w:r>
+      <w:r>
+        <w:rPr>
+          <w:lang w:val="en-US"/>
+        </w:rPr>
+        <w:t>, 2014</w:t>
+      </w:r>
+      <w:commentRangeEnd w:id="23"/>
+      <w:r>
+        <w:rPr>
+          <w:rStyle w:val="Marquedecommentaire"/>
           <w:rFonts w:asciiTheme="minorHAnsi" w:hAnsiTheme="minorHAnsi" w:cstheme="minorBidi"/>
         </w:rPr>
-        <w:commentReference w:id="22"/>
-      </w:r>
-      <w:r>
-        <w:rPr>
-          <w:lang w:val="en-US" w:eastAsia="es-ES"/>
-        </w:rPr>
-        <w:t>in the product design phase</w:t>
-      </w:r>
-      <w:r>
-        <w:rPr>
-          <w:lang w:val="en-US" w:eastAsia="es-ES"/>
-        </w:rPr>
-        <w:t xml:space="preserve"> </w:t>
-      </w:r>
-      <w:commentRangeStart w:id="23"/>
-      <w:r>
-        <w:rPr>
-          <w:lang w:val="en-US" w:eastAsia="es-ES"/>
-        </w:rPr>
-        <w:t>[ref]</w:t>
-      </w:r>
-      <w:r>
-        <w:rPr>
-          <w:lang w:val="en-US" w:eastAsia="es-ES"/>
-        </w:rPr>
-        <w:t xml:space="preserve">. </w:t>
-      </w:r>
-      <w:commentRangeEnd w:id="23"/>
-      <w:r>
-        <w:rPr>
-          <w:rStyle w:val="Refdecomentario"/>
+        <w:commentReference w:id="23"/>
+      </w:r>
+      <w:commentRangeEnd w:id="24"/>
+      <w:r>
+        <w:rPr>
+          <w:rStyle w:val="Marquedecommentaire"/>
           <w:rFonts w:asciiTheme="minorHAnsi" w:hAnsiTheme="minorHAnsi" w:cstheme="minorBidi"/>
         </w:rPr>
-        <w:commentReference w:id="23"/>
-      </w:r>
-      <w:r>
-        <w:rPr>
-          <w:lang w:val="en-US" w:eastAsia="es-ES"/>
-        </w:rPr>
-        <w:t xml:space="preserve">The technology </w:t>
-      </w:r>
-      <w:r>
-        <w:rPr>
-          <w:lang w:val="en-US" w:eastAsia="es-ES"/>
-        </w:rPr>
-        <w:t xml:space="preserve">brings advantages such as </w:t>
-      </w:r>
-      <w:r>
-        <w:rPr>
-          <w:lang w:val="en-US" w:eastAsia="es-ES"/>
-        </w:rPr>
-        <w:t xml:space="preserve">customization </w:t>
-      </w:r>
-      <w:r>
-        <w:rPr>
-          <w:lang w:val="en-US" w:eastAsia="es-ES"/>
-        </w:rPr>
-        <w:t>of</w:t>
-      </w:r>
-      <w:r>
-        <w:rPr>
-          <w:lang w:val="en-US" w:eastAsia="es-ES"/>
-        </w:rPr>
-        <w:t xml:space="preserve"> objects </w:t>
-      </w:r>
-      <w:r>
-        <w:rPr>
-          <w:lang w:val="en-US" w:eastAsia="es-ES"/>
-        </w:rPr>
-        <w:t>of</w:t>
-      </w:r>
-      <w:r>
-        <w:rPr>
-          <w:lang w:val="en-US" w:eastAsia="es-ES"/>
-        </w:rPr>
-        <w:t xml:space="preserve"> complex geometries with a great deal of detail</w:t>
-      </w:r>
-      <w:r>
-        <w:rPr>
-          <w:lang w:val="en-US" w:eastAsia="es-ES"/>
-        </w:rPr>
-        <w:t xml:space="preserve">, </w:t>
-      </w:r>
-      <w:r>
-        <w:rPr>
-          <w:lang w:val="en-US" w:eastAsia="es-ES"/>
-        </w:rPr>
-        <w:t>combination of different materials</w:t>
-      </w:r>
-      <w:r>
-        <w:rPr>
-          <w:lang w:val="en-US" w:eastAsia="es-ES"/>
-        </w:rPr>
-        <w:t>,</w:t>
-      </w:r>
-      <w:r>
-        <w:rPr>
-          <w:lang w:val="en-US" w:eastAsia="es-ES"/>
-        </w:rPr>
-        <w:t xml:space="preserve"> </w:t>
-      </w:r>
-      <w:r>
-        <w:rPr>
-          <w:lang w:val="en-US" w:eastAsia="es-ES"/>
-        </w:rPr>
-        <w:t>no need for</w:t>
-      </w:r>
-      <w:r>
-        <w:rPr>
-          <w:lang w:val="en-US" w:eastAsia="es-ES"/>
-        </w:rPr>
-        <w:t xml:space="preserve"> assembly</w:t>
-      </w:r>
-      <w:r>
-        <w:rPr>
-          <w:lang w:val="en-US" w:eastAsia="es-ES"/>
-        </w:rPr>
-        <w:t xml:space="preserve"> </w:t>
-      </w:r>
-      <w:r>
-        <w:rPr>
-          <w:lang w:val="en-US" w:eastAsia="es-ES"/>
-        </w:rPr>
-        <w:t xml:space="preserve">and high utilization rate of raw materials </w:t>
-      </w:r>
-      <w:r>
-        <w:rPr>
-          <w:lang w:val="en-US"/>
-        </w:rPr>
-        <w:t>(</w:t>
-      </w:r>
-      <w:commentRangeStart w:id="24"/>
-      <w:commentRangeStart w:id="25"/>
-      <w:r>
-        <w:rPr>
-          <w:lang w:val="en-US"/>
-        </w:rPr>
-        <w:t>Columbus, 2017</w:t>
-      </w:r>
-      <w:r>
-        <w:rPr>
-          <w:lang w:val="en-US"/>
-        </w:rPr>
-        <w:t xml:space="preserve">; </w:t>
-      </w:r>
-      <w:proofErr w:type="spellStart"/>
-      <w:r>
-        <w:rPr>
-          <w:lang w:val="en-US"/>
-        </w:rPr>
-        <w:t>Jin</w:t>
-      </w:r>
-      <w:proofErr w:type="spellEnd"/>
-      <w:r>
-        <w:rPr>
-          <w:lang w:val="en-US"/>
-        </w:rPr>
-        <w:t xml:space="preserve"> </w:t>
-      </w:r>
-      <w:r>
-        <w:rPr>
-          <w:i/>
-          <w:lang w:val="en-US"/>
-        </w:rPr>
-        <w:t>et al.</w:t>
-      </w:r>
-      <w:r>
-        <w:rPr>
-          <w:lang w:val="en-US"/>
-        </w:rPr>
-        <w:t xml:space="preserve"> (2017); </w:t>
-      </w:r>
-      <w:r>
-        <w:rPr>
-          <w:lang w:val="en-US"/>
-        </w:rPr>
-        <w:t xml:space="preserve">Xiao </w:t>
-      </w:r>
-      <w:r>
-        <w:rPr>
-          <w:i/>
-          <w:lang w:val="en-US"/>
-        </w:rPr>
-        <w:t>et al.</w:t>
-      </w:r>
-      <w:r>
-        <w:rPr>
-          <w:lang w:val="en-US"/>
-        </w:rPr>
-        <w:t>, 2014</w:t>
-      </w:r>
-      <w:commentRangeEnd w:id="24"/>
-      <w:r>
-        <w:rPr>
-          <w:rStyle w:val="Refdecomentario"/>
-          <w:rFonts w:asciiTheme="minorHAnsi" w:hAnsiTheme="minorHAnsi" w:cstheme="minorBidi"/>
-        </w:rPr>
         <w:commentReference w:id="24"/>
-      </w:r>
-      <w:commentRangeEnd w:id="25"/>
-      <w:r>
-        <w:rPr>
-          <w:rStyle w:val="Refdecomentario"/>
-          <w:rFonts w:asciiTheme="minorHAnsi" w:hAnsiTheme="minorHAnsi" w:cstheme="minorBidi"/>
-        </w:rPr>
-        <w:commentReference w:id="25"/>
       </w:r>
       <w:r>
         <w:rPr>
@@ -1407,7 +1395,7 @@
         </w:rPr>
         <w:t xml:space="preserve"> have</w:t>
       </w:r>
-      <w:ins w:id="26" w:author="Diego Carou Porto" w:date="2020-11-11T12:11:00Z">
+      <w:ins w:id="25" w:author="Diego Carou Porto" w:date="2020-11-11T12:11:00Z">
         <w:r>
           <w:rPr>
             <w:lang w:val="en"/>
@@ -1446,7 +1434,7 @@
         </w:rPr>
         <w:t>. Research</w:t>
       </w:r>
-      <w:ins w:id="27" w:author="Diego Carou Porto" w:date="2020-11-11T12:12:00Z">
+      <w:ins w:id="26" w:author="Diego Carou Porto" w:date="2020-11-11T12:12:00Z">
         <w:r>
           <w:rPr>
             <w:lang w:val="en"/>
@@ -1460,7 +1448,7 @@
         </w:rPr>
         <w:t xml:space="preserve"> </w:t>
       </w:r>
-      <w:ins w:id="28" w:author="Diego Carou Porto" w:date="2020-11-11T12:12:00Z">
+      <w:ins w:id="27" w:author="Diego Carou Porto" w:date="2020-11-11T12:12:00Z">
         <w:r>
           <w:rPr>
             <w:lang w:val="en"/>
@@ -1480,7 +1468,7 @@
         </w:rPr>
         <w:t>paradigm</w:t>
       </w:r>
-      <w:del w:id="29" w:author="Diego Carou Porto" w:date="2020-11-11T12:12:00Z">
+      <w:del w:id="28" w:author="Diego Carou Porto" w:date="2020-11-11T12:12:00Z">
         <w:r>
           <w:rPr>
             <w:lang w:val="en"/>
@@ -1587,7 +1575,7 @@
         </w:rPr>
         <w:t xml:space="preserve">phasis in the technical steps to possible reuse plastic waste through the </w:t>
       </w:r>
-      <w:del w:id="30" w:author="Diego Carou Porto" w:date="2020-11-11T12:13:00Z">
+      <w:del w:id="29" w:author="Diego Carou Porto" w:date="2020-11-11T12:13:00Z">
         <w:r>
           <w:rPr>
             <w:lang w:val="en"/>
@@ -1595,7 +1583,7 @@
           <w:delText>recyling</w:delText>
         </w:r>
       </w:del>
-      <w:ins w:id="31" w:author="Diego Carou Porto" w:date="2020-11-11T12:13:00Z">
+      <w:ins w:id="30" w:author="Diego Carou Porto" w:date="2020-11-11T12:13:00Z">
         <w:r>
           <w:rPr>
             <w:lang w:val="en"/>
@@ -1609,7 +1597,7 @@
         </w:rPr>
         <w:t xml:space="preserve"> chains for material extrusion based </w:t>
       </w:r>
-      <w:del w:id="32" w:author="Diego Carou Porto" w:date="2020-11-11T12:14:00Z">
+      <w:del w:id="31" w:author="Diego Carou Porto" w:date="2020-11-11T12:14:00Z">
         <w:r>
           <w:rPr>
             <w:lang w:val="en"/>
@@ -1679,20 +1667,20 @@
         </w:rPr>
         <w:t xml:space="preserve">In the </w:t>
       </w:r>
-      <w:commentRangeStart w:id="33"/>
+      <w:commentRangeStart w:id="32"/>
       <w:r>
         <w:rPr>
           <w:lang w:val="en"/>
         </w:rPr>
         <w:t>DRAM</w:t>
       </w:r>
-      <w:commentRangeEnd w:id="33"/>
-      <w:r>
-        <w:rPr>
-          <w:rStyle w:val="Refdecomentario"/>
+      <w:commentRangeEnd w:id="32"/>
+      <w:r>
+        <w:rPr>
+          <w:rStyle w:val="Marquedecommentaire"/>
           <w:rFonts w:asciiTheme="minorHAnsi" w:hAnsiTheme="minorHAnsi" w:cstheme="minorBidi"/>
         </w:rPr>
-        <w:commentReference w:id="33"/>
+        <w:commentReference w:id="32"/>
       </w:r>
       <w:r>
         <w:rPr>
@@ -1700,7 +1688,7 @@
         </w:rPr>
         <w:t xml:space="preserve"> methodology, consumers have an economic incentive to recycle</w:t>
       </w:r>
-      <w:ins w:id="34" w:author="Diego Carou Porto" w:date="2020-11-11T12:17:00Z">
+      <w:ins w:id="33" w:author="Diego Carou Porto" w:date="2020-11-11T12:17:00Z">
         <w:r>
           <w:rPr>
             <w:lang w:val="en"/>
@@ -1904,7 +1892,7 @@
         </w:rPr>
         <w:t>one of the</w:t>
       </w:r>
-      <w:del w:id="35" w:author="Diego Carou Porto" w:date="2020-11-11T12:17:00Z">
+      <w:del w:id="34" w:author="Diego Carou Porto" w:date="2020-11-11T12:17:00Z">
         <w:r>
           <w:rPr>
             <w:rStyle w:val="cuerpo-tfgCar"/>
@@ -1985,7 +1973,7 @@
         </w:rPr>
         <w:t xml:space="preserve"> </w:t>
       </w:r>
-      <w:ins w:id="36" w:author="Diego Carou Porto" w:date="2020-11-11T12:19:00Z">
+      <w:ins w:id="35" w:author="Diego Carou Porto" w:date="2020-11-11T12:19:00Z">
         <w:r>
           <w:rPr>
             <w:rStyle w:val="cuerpo-tfgCar"/>
@@ -1994,7 +1982,7 @@
           <w:t>making difficult</w:t>
         </w:r>
       </w:ins>
-      <w:del w:id="37" w:author="Diego Carou Porto" w:date="2020-11-11T12:19:00Z">
+      <w:del w:id="36" w:author="Diego Carou Porto" w:date="2020-11-11T12:19:00Z">
         <w:r>
           <w:rPr>
             <w:rStyle w:val="cuerpo-tfgCar"/>
@@ -2032,7 +2020,7 @@
         </w:rPr>
         <w:t xml:space="preserve">]. </w:t>
       </w:r>
-      <w:del w:id="38" w:author="Diego Carou Porto" w:date="2020-11-11T12:19:00Z">
+      <w:del w:id="37" w:author="Diego Carou Porto" w:date="2020-11-11T12:19:00Z">
         <w:r>
           <w:rPr>
             <w:rStyle w:val="cuerpo-tfgCar"/>
@@ -2053,7 +2041,7 @@
         </w:rPr>
         <w:t xml:space="preserve">he use of biopolymers of natural and renewable origin </w:t>
       </w:r>
-      <w:ins w:id="39" w:author="Diego Carou Porto" w:date="2020-11-11T12:19:00Z">
+      <w:ins w:id="38" w:author="Diego Carou Porto" w:date="2020-11-11T12:19:00Z">
         <w:r>
           <w:rPr>
             <w:lang w:val="en" w:eastAsia="es-ES"/>
@@ -2073,7 +2061,7 @@
         </w:rPr>
         <w:t>strateg</w:t>
       </w:r>
-      <w:ins w:id="40" w:author="Diego Carou Porto" w:date="2020-11-11T12:19:00Z">
+      <w:ins w:id="39" w:author="Diego Carou Porto" w:date="2020-11-11T12:19:00Z">
         <w:r>
           <w:rPr>
             <w:lang w:val="en" w:eastAsia="es-ES"/>
@@ -2081,7 +2069,7 @@
           <w:t>y</w:t>
         </w:r>
       </w:ins>
-      <w:del w:id="41" w:author="Diego Carou Porto" w:date="2020-11-11T12:19:00Z">
+      <w:del w:id="40" w:author="Diego Carou Porto" w:date="2020-11-11T12:19:00Z">
         <w:r>
           <w:rPr>
             <w:lang w:val="en" w:eastAsia="es-ES"/>
@@ -2166,7 +2154,7 @@
         <w:spacing w:line="480" w:lineRule="auto"/>
         <w:ind w:firstLine="0"/>
         <w:rPr>
-          <w:ins w:id="42" w:author="Diego Carou Porto" w:date="2020-11-17T10:54:00Z"/>
+          <w:ins w:id="41" w:author="Diego Carou Porto" w:date="2020-11-17T10:54:00Z"/>
           <w:lang w:val="en" w:eastAsia="es-ES"/>
         </w:rPr>
       </w:pPr>
@@ -2174,7 +2162,7 @@
         <w:rPr>
           <w:highlight w:val="yellow"/>
           <w:lang w:val="en-US"/>
-          <w:rPrChange w:id="43" w:author="Fabio Alberto Cruz Sanchez" w:date="2020-11-08T07:58:00Z">
+          <w:rPrChange w:id="42" w:author="Fabio Alberto Cruz Sanchez" w:date="2020-11-08T07:58:00Z">
             <w:rPr>
               <w:lang w:val="en-US"/>
             </w:rPr>
@@ -2182,8 +2170,36 @@
         </w:rPr>
         <w:t xml:space="preserve">However, the number of publications is limited when it comes </w:t>
       </w:r>
+      <w:commentRangeStart w:id="43"/>
       <w:commentRangeStart w:id="44"/>
-      <w:commentRangeStart w:id="45"/>
+      <w:r>
+        <w:rPr>
+          <w:highlight w:val="yellow"/>
+          <w:lang w:val="en-US"/>
+          <w:rPrChange w:id="45" w:author="Fabio Alberto Cruz Sanchez" w:date="2020-11-08T07:58:00Z">
+            <w:rPr>
+              <w:lang w:val="en-US"/>
+            </w:rPr>
+          </w:rPrChange>
+        </w:rPr>
+        <w:t xml:space="preserve">to sustainable manufacturing using 3D printing </w:t>
+      </w:r>
+      <w:commentRangeEnd w:id="43"/>
+      <w:r>
+        <w:rPr>
+          <w:rStyle w:val="Marquedecommentaire"/>
+          <w:rFonts w:asciiTheme="minorHAnsi" w:hAnsiTheme="minorHAnsi" w:cstheme="minorBidi"/>
+        </w:rPr>
+        <w:commentReference w:id="43"/>
+      </w:r>
+      <w:commentRangeEnd w:id="44"/>
+      <w:r>
+        <w:rPr>
+          <w:rStyle w:val="Marquedecommentaire"/>
+          <w:rFonts w:asciiTheme="minorHAnsi" w:hAnsiTheme="minorHAnsi" w:cstheme="minorBidi"/>
+        </w:rPr>
+        <w:commentReference w:id="44"/>
+      </w:r>
       <w:r>
         <w:rPr>
           <w:highlight w:val="yellow"/>
@@ -2194,34 +2210,6 @@
             </w:rPr>
           </w:rPrChange>
         </w:rPr>
-        <w:t xml:space="preserve">to sustainable manufacturing using 3D printing </w:t>
-      </w:r>
-      <w:commentRangeEnd w:id="44"/>
-      <w:r>
-        <w:rPr>
-          <w:rStyle w:val="Refdecomentario"/>
-          <w:rFonts w:asciiTheme="minorHAnsi" w:hAnsiTheme="minorHAnsi" w:cstheme="minorBidi"/>
-        </w:rPr>
-        <w:commentReference w:id="44"/>
-      </w:r>
-      <w:commentRangeEnd w:id="45"/>
-      <w:r>
-        <w:rPr>
-          <w:rStyle w:val="Refdecomentario"/>
-          <w:rFonts w:asciiTheme="minorHAnsi" w:hAnsiTheme="minorHAnsi" w:cstheme="minorBidi"/>
-        </w:rPr>
-        <w:commentReference w:id="45"/>
-      </w:r>
-      <w:r>
-        <w:rPr>
-          <w:highlight w:val="yellow"/>
-          <w:lang w:val="en-US"/>
-          <w:rPrChange w:id="47" w:author="Fabio Alberto Cruz Sanchez" w:date="2020-11-08T07:58:00Z">
-            <w:rPr>
-              <w:lang w:val="en-US"/>
-            </w:rPr>
-          </w:rPrChange>
-        </w:rPr>
         <w:t xml:space="preserve">(Peng </w:t>
       </w:r>
       <w:r>
@@ -2229,7 +2217,7 @@
           <w:i/>
           <w:highlight w:val="yellow"/>
           <w:lang w:val="en-US"/>
-          <w:rPrChange w:id="48" w:author="Fabio Alberto Cruz Sanchez" w:date="2020-11-08T07:58:00Z">
+          <w:rPrChange w:id="47" w:author="Fabio Alberto Cruz Sanchez" w:date="2020-11-08T07:58:00Z">
             <w:rPr>
               <w:i/>
               <w:lang w:val="en-US"/>
@@ -2242,7 +2230,7 @@
         <w:rPr>
           <w:highlight w:val="yellow"/>
           <w:lang w:val="en-US"/>
-          <w:rPrChange w:id="49" w:author="Fabio Alberto Cruz Sanchez" w:date="2020-11-08T07:58:00Z">
+          <w:rPrChange w:id="48" w:author="Fabio Alberto Cruz Sanchez" w:date="2020-11-08T07:58:00Z">
             <w:rPr>
               <w:lang w:val="en-US"/>
             </w:rPr>
@@ -2292,20 +2280,20 @@
         </w:rPr>
         <w:t xml:space="preserve">the great democratization of this technology could cause a </w:t>
       </w:r>
-      <w:commentRangeStart w:id="50"/>
+      <w:commentRangeStart w:id="49"/>
       <w:r>
         <w:rPr>
           <w:lang w:val="en" w:eastAsia="es-ES"/>
         </w:rPr>
         <w:t xml:space="preserve">feedback impact </w:t>
       </w:r>
-      <w:commentRangeEnd w:id="50"/>
-      <w:r>
-        <w:rPr>
-          <w:rStyle w:val="Refdecomentario"/>
+      <w:commentRangeEnd w:id="49"/>
+      <w:r>
+        <w:rPr>
+          <w:rStyle w:val="Marquedecommentaire"/>
           <w:rFonts w:asciiTheme="minorHAnsi" w:hAnsiTheme="minorHAnsi" w:cstheme="minorBidi"/>
         </w:rPr>
-        <w:commentReference w:id="50"/>
+        <w:commentReference w:id="49"/>
       </w:r>
       <w:r>
         <w:rPr>
@@ -2349,7 +2337,7 @@
         </w:rPr>
         <w:t xml:space="preserve"> to fabricated virgin </w:t>
       </w:r>
-      <w:del w:id="51" w:author="Diego Carou Porto" w:date="2020-11-11T12:19:00Z">
+      <w:del w:id="50" w:author="Diego Carou Porto" w:date="2020-11-11T12:19:00Z">
         <w:r>
           <w:rPr>
             <w:lang w:val="en" w:eastAsia="es-ES"/>
@@ -2357,7 +2345,7 @@
           <w:delText>feedtock</w:delText>
         </w:r>
       </w:del>
-      <w:ins w:id="52" w:author="Diego Carou Porto" w:date="2020-11-11T12:19:00Z">
+      <w:ins w:id="51" w:author="Diego Carou Porto" w:date="2020-11-11T12:19:00Z">
         <w:r>
           <w:rPr>
             <w:lang w:val="en" w:eastAsia="es-ES"/>
@@ -2371,12 +2359,12 @@
         </w:rPr>
         <w:t xml:space="preserve">. </w:t>
       </w:r>
-      <w:ins w:id="53" w:author="Diego Carou Porto" w:date="2020-11-17T10:50:00Z">
+      <w:ins w:id="52" w:author="Diego Carou Porto" w:date="2020-11-17T10:50:00Z">
         <w:r>
           <w:rPr>
             <w:highlight w:val="yellow"/>
             <w:lang w:val="en" w:eastAsia="es-ES"/>
-            <w:rPrChange w:id="54" w:author="Diego Carou Porto" w:date="2020-11-17T10:52:00Z">
+            <w:rPrChange w:id="53" w:author="Diego Carou Porto" w:date="2020-11-17T10:52:00Z">
               <w:rPr>
                 <w:lang w:val="en" w:eastAsia="es-ES"/>
               </w:rPr>
@@ -2385,12 +2373,12 @@
           <w:t>Particularly, 3D printing is getting rea</w:t>
         </w:r>
       </w:ins>
-      <w:ins w:id="55" w:author="Diego Carou Porto" w:date="2020-11-17T10:51:00Z">
+      <w:ins w:id="54" w:author="Diego Carou Porto" w:date="2020-11-17T10:51:00Z">
         <w:r>
           <w:rPr>
             <w:highlight w:val="yellow"/>
             <w:lang w:val="en" w:eastAsia="es-ES"/>
-            <w:rPrChange w:id="56" w:author="Diego Carou Porto" w:date="2020-11-17T10:52:00Z">
+            <w:rPrChange w:id="55" w:author="Diego Carou Porto" w:date="2020-11-17T10:52:00Z">
               <w:rPr>
                 <w:lang w:val="en" w:eastAsia="es-ES"/>
               </w:rPr>
@@ -2399,12 +2387,12 @@
           <w:t xml:space="preserve">lly popular as a technology for prototyping. In fact, their roots are linked to the rapid prototyping concept and </w:t>
         </w:r>
       </w:ins>
-      <w:ins w:id="57" w:author="Diego Carou Porto" w:date="2020-11-17T10:52:00Z">
+      <w:ins w:id="56" w:author="Diego Carou Porto" w:date="2020-11-17T10:52:00Z">
         <w:r>
           <w:rPr>
             <w:highlight w:val="yellow"/>
             <w:lang w:val="en" w:eastAsia="es-ES"/>
-            <w:rPrChange w:id="58" w:author="Diego Carou Porto" w:date="2020-11-17T10:52:00Z">
+            <w:rPrChange w:id="57" w:author="Diego Carou Porto" w:date="2020-11-17T10:52:00Z">
               <w:rPr>
                 <w:lang w:val="en" w:eastAsia="es-ES"/>
               </w:rPr>
@@ -2413,12 +2401,12 @@
           <w:t>in the last years</w:t>
         </w:r>
       </w:ins>
-      <w:ins w:id="59" w:author="Diego Carou Porto" w:date="2020-11-17T10:51:00Z">
+      <w:ins w:id="58" w:author="Diego Carou Porto" w:date="2020-11-17T10:51:00Z">
         <w:r>
           <w:rPr>
             <w:highlight w:val="yellow"/>
             <w:lang w:val="en" w:eastAsia="es-ES"/>
-            <w:rPrChange w:id="60" w:author="Diego Carou Porto" w:date="2020-11-17T10:52:00Z">
+            <w:rPrChange w:id="59" w:author="Diego Carou Porto" w:date="2020-11-17T10:52:00Z">
               <w:rPr>
                 <w:lang w:val="en" w:eastAsia="es-ES"/>
               </w:rPr>
@@ -2427,12 +2415,12 @@
           <w:t xml:space="preserve"> </w:t>
         </w:r>
       </w:ins>
-      <w:ins w:id="61" w:author="Diego Carou Porto" w:date="2020-11-17T10:52:00Z">
+      <w:ins w:id="60" w:author="Diego Carou Porto" w:date="2020-11-17T10:52:00Z">
         <w:r>
           <w:rPr>
             <w:highlight w:val="yellow"/>
             <w:lang w:val="en" w:eastAsia="es-ES"/>
-            <w:rPrChange w:id="62" w:author="Diego Carou Porto" w:date="2020-11-17T10:52:00Z">
+            <w:rPrChange w:id="61" w:author="Diego Carou Porto" w:date="2020-11-17T10:52:00Z">
               <w:rPr>
                 <w:lang w:val="en" w:eastAsia="es-ES"/>
               </w:rPr>
@@ -2441,12 +2429,12 @@
           <w:t xml:space="preserve">it </w:t>
         </w:r>
       </w:ins>
-      <w:ins w:id="63" w:author="Diego Carou Porto" w:date="2020-11-17T10:51:00Z">
+      <w:ins w:id="62" w:author="Diego Carou Porto" w:date="2020-11-17T10:51:00Z">
         <w:r>
           <w:rPr>
             <w:highlight w:val="yellow"/>
             <w:lang w:val="en" w:eastAsia="es-ES"/>
-            <w:rPrChange w:id="64" w:author="Diego Carou Porto" w:date="2020-11-17T10:52:00Z">
+            <w:rPrChange w:id="63" w:author="Diego Carou Porto" w:date="2020-11-17T10:52:00Z">
               <w:rPr>
                 <w:lang w:val="en" w:eastAsia="es-ES"/>
               </w:rPr>
@@ -2455,12 +2443,12 @@
           <w:t>has be</w:t>
         </w:r>
       </w:ins>
-      <w:ins w:id="65" w:author="Diego Carou Porto" w:date="2020-11-17T10:52:00Z">
+      <w:ins w:id="64" w:author="Diego Carou Porto" w:date="2020-11-17T10:52:00Z">
         <w:r>
           <w:rPr>
             <w:highlight w:val="yellow"/>
             <w:lang w:val="en" w:eastAsia="es-ES"/>
-            <w:rPrChange w:id="66" w:author="Diego Carou Porto" w:date="2020-11-17T10:52:00Z">
+            <w:rPrChange w:id="65" w:author="Diego Carou Porto" w:date="2020-11-17T10:52:00Z">
               <w:rPr>
                 <w:lang w:val="en" w:eastAsia="es-ES"/>
               </w:rPr>
@@ -2482,7 +2470,7 @@
         <w:spacing w:line="480" w:lineRule="auto"/>
         <w:ind w:firstLine="0"/>
         <w:rPr>
-          <w:del w:id="67" w:author="Diego Carou Porto" w:date="2020-11-17T10:54:00Z"/>
+          <w:del w:id="66" w:author="Diego Carou Porto" w:date="2020-11-17T10:54:00Z"/>
           <w:lang w:val="en-US"/>
         </w:rPr>
       </w:pPr>
@@ -2495,7 +2483,7 @@
         <w:rPr>
           <w:lang w:val="en-US"/>
         </w:rPr>
-        <w:pPrChange w:id="68" w:author="Diego Carou Porto" w:date="2020-11-17T10:54:00Z">
+        <w:pPrChange w:id="67" w:author="Diego Carou Porto" w:date="2020-11-17T10:54:00Z">
           <w:pPr>
             <w:pStyle w:val="cuerpo-tfg"/>
             <w:spacing w:line="480" w:lineRule="auto"/>
@@ -2508,7 +2496,7 @@
         </w:rPr>
         <w:t>Currently, most of the cost of 3D printing is associated with the cost of the filament</w:t>
       </w:r>
-      <w:ins w:id="69" w:author="Fabio Alberto Cruz Sanchez" w:date="2020-11-10T11:00:00Z">
+      <w:ins w:id="68" w:author="Fabio Alberto Cruz Sanchez" w:date="2020-11-10T11:00:00Z">
         <w:r>
           <w:rPr>
             <w:lang w:val="en"/>
@@ -2519,7 +2507,7 @@
           <w:rPr>
             <w:highlight w:val="yellow"/>
             <w:lang w:val="en"/>
-            <w:rPrChange w:id="70" w:author="Fabio Alberto Cruz Sanchez" w:date="2020-11-10T11:00:00Z">
+            <w:rPrChange w:id="69" w:author="Fabio Alberto Cruz Sanchez" w:date="2020-11-10T11:00:00Z">
               <w:rPr>
                 <w:lang w:val="en"/>
               </w:rPr>
@@ -2552,7 +2540,7 @@
         </w:rPr>
         <w:t>ecycling raw materials such as polylactic acid (PLA), the emissions of carbon dioxide can be reduced in the transport to landfills or shipping to customers offering environmental benefits</w:t>
       </w:r>
-      <w:ins w:id="71" w:author="Fabio Alberto Cruz Sanchez" w:date="2020-11-10T11:00:00Z">
+      <w:ins w:id="70" w:author="Fabio Alberto Cruz Sanchez" w:date="2020-11-10T11:00:00Z">
         <w:r>
           <w:rPr>
             <w:lang w:val="en"/>
@@ -2708,16 +2696,16 @@
         </w:rPr>
         <w:t xml:space="preserve"> </w:t>
       </w:r>
+      <w:commentRangeStart w:id="71"/>
       <w:commentRangeStart w:id="72"/>
       <w:commentRangeStart w:id="73"/>
-      <w:commentRangeStart w:id="74"/>
       <w:r>
         <w:rPr>
           <w:lang w:val="en-US"/>
         </w:rPr>
         <w:t>However,</w:t>
       </w:r>
-      <w:ins w:id="75" w:author="Fabio Alberto Cruz Sanchez" w:date="2020-11-10T11:10:00Z">
+      <w:ins w:id="74" w:author="Fabio Alberto Cruz Sanchez" w:date="2020-11-10T11:10:00Z">
         <w:r>
           <w:rPr>
             <w:lang w:val="en-US"/>
@@ -2725,7 +2713,7 @@
           <w:t xml:space="preserve"> </w:t>
         </w:r>
       </w:ins>
-      <w:del w:id="76" w:author="Fabio Alberto Cruz Sanchez" w:date="2020-11-10T11:11:00Z">
+      <w:del w:id="75" w:author="Fabio Alberto Cruz Sanchez" w:date="2020-11-10T11:11:00Z">
         <w:r>
           <w:rPr>
             <w:lang w:val="en-US"/>
@@ -2757,7 +2745,7 @@
         </w:rPr>
         <w:t xml:space="preserve"> for particular applications</w:t>
       </w:r>
-      <w:ins w:id="77" w:author="Diego Carou Porto" w:date="2020-11-11T12:28:00Z">
+      <w:ins w:id="76" w:author="Diego Carou Porto" w:date="2020-11-11T12:28:00Z">
         <w:r>
           <w:rPr>
             <w:lang w:val="en-US"/>
@@ -2765,7 +2753,7 @@
           <w:t>.</w:t>
         </w:r>
       </w:ins>
-      <w:del w:id="78" w:author="Diego Carou Porto" w:date="2020-11-11T12:28:00Z">
+      <w:del w:id="77" w:author="Diego Carou Porto" w:date="2020-11-11T12:28:00Z">
         <w:r>
           <w:rPr>
             <w:lang w:val="en-US"/>
@@ -2773,19 +2761,21 @@
           <w:delText xml:space="preserve"> </w:delText>
         </w:r>
       </w:del>
-      <w:ins w:id="79" w:author="Diego Carou Porto" w:date="2020-11-17T10:54:00Z">
+      <w:ins w:id="78" w:author="Diego Carou Porto" w:date="2020-11-17T10:54:00Z">
         <w:r>
           <w:rPr>
             <w:highlight w:val="yellow"/>
             <w:lang w:val="en" w:eastAsia="es-ES"/>
-            <w:rPrChange w:id="80" w:author="Diego Carou Porto" w:date="2020-11-17T10:57:00Z">
+            <w:rPrChange w:id="79" w:author="Diego Carou Porto" w:date="2020-11-17T10:57:00Z">
               <w:rPr>
                 <w:lang w:val="en" w:eastAsia="es-ES"/>
               </w:rPr>
             </w:rPrChange>
           </w:rPr>
-          <w:t>I</w:t>
+          <w:t xml:space="preserve">It </w:t>
         </w:r>
+      </w:ins>
+      <w:ins w:id="80" w:author="Diego Carou Porto" w:date="2020-11-17T10:55:00Z">
         <w:r>
           <w:rPr>
             <w:highlight w:val="yellow"/>
@@ -2796,10 +2786,10 @@
               </w:rPr>
             </w:rPrChange>
           </w:rPr>
-          <w:t xml:space="preserve">t </w:t>
+          <w:t>is important to note that in</w:t>
         </w:r>
       </w:ins>
-      <w:ins w:id="82" w:author="Diego Carou Porto" w:date="2020-11-17T10:55:00Z">
+      <w:ins w:id="82" w:author="Diego Carou Porto" w:date="2020-11-17T10:54:00Z">
         <w:r>
           <w:rPr>
             <w:highlight w:val="yellow"/>
@@ -2810,10 +2800,10 @@
               </w:rPr>
             </w:rPrChange>
           </w:rPr>
-          <w:t>is important to note that in</w:t>
+          <w:t xml:space="preserve"> most cases, prototypes do not require</w:t>
         </w:r>
       </w:ins>
-      <w:ins w:id="84" w:author="Diego Carou Porto" w:date="2020-11-17T10:54:00Z">
+      <w:ins w:id="84" w:author="Diego Carou Porto" w:date="2020-11-17T10:55:00Z">
         <w:r>
           <w:rPr>
             <w:highlight w:val="yellow"/>
@@ -2824,10 +2814,10 @@
               </w:rPr>
             </w:rPrChange>
           </w:rPr>
-          <w:t xml:space="preserve"> most cases, prototypes do not require</w:t>
+          <w:t xml:space="preserve"> to have excellent mechanical resistance but the minimum to be handle to inspect</w:t>
         </w:r>
       </w:ins>
-      <w:ins w:id="86" w:author="Diego Carou Porto" w:date="2020-11-17T10:55:00Z">
+      <w:ins w:id="86" w:author="Diego Carou Porto" w:date="2020-11-17T10:56:00Z">
         <w:r>
           <w:rPr>
             <w:highlight w:val="yellow"/>
@@ -2838,10 +2828,10 @@
               </w:rPr>
             </w:rPrChange>
           </w:rPr>
-          <w:t xml:space="preserve"> to have excellent mechanical resistance but the minimum to be handle to inspect</w:t>
+          <w:t xml:space="preserve"> and measure</w:t>
         </w:r>
       </w:ins>
-      <w:ins w:id="88" w:author="Diego Carou Porto" w:date="2020-11-17T10:56:00Z">
+      <w:ins w:id="88" w:author="Diego Carou Porto" w:date="2020-11-17T10:55:00Z">
         <w:r>
           <w:rPr>
             <w:highlight w:val="yellow"/>
@@ -2852,10 +2842,10 @@
               </w:rPr>
             </w:rPrChange>
           </w:rPr>
-          <w:t xml:space="preserve"> and measure</w:t>
+          <w:t>.</w:t>
         </w:r>
       </w:ins>
-      <w:ins w:id="90" w:author="Diego Carou Porto" w:date="2020-11-17T10:55:00Z">
+      <w:ins w:id="90" w:author="Diego Carou Porto" w:date="2020-11-17T10:56:00Z">
         <w:r>
           <w:rPr>
             <w:highlight w:val="yellow"/>
@@ -2866,10 +2856,10 @@
               </w:rPr>
             </w:rPrChange>
           </w:rPr>
-          <w:t>.</w:t>
+          <w:t xml:space="preserve"> Thus, the type of material used and its amount c</w:t>
         </w:r>
       </w:ins>
-      <w:ins w:id="92" w:author="Diego Carou Porto" w:date="2020-11-17T10:56:00Z">
+      <w:ins w:id="92" w:author="Diego Carou Porto" w:date="2020-11-17T10:57:00Z">
         <w:r>
           <w:rPr>
             <w:highlight w:val="yellow"/>
@@ -2880,24 +2870,10 @@
               </w:rPr>
             </w:rPrChange>
           </w:rPr>
-          <w:t xml:space="preserve"> Thus, the type of material used and its amount c</w:t>
-        </w:r>
-      </w:ins>
-      <w:ins w:id="94" w:author="Diego Carou Porto" w:date="2020-11-17T10:57:00Z">
-        <w:r>
-          <w:rPr>
-            <w:highlight w:val="yellow"/>
-            <w:lang w:val="en" w:eastAsia="es-ES"/>
-            <w:rPrChange w:id="95" w:author="Diego Carou Porto" w:date="2020-11-17T10:57:00Z">
-              <w:rPr>
-                <w:lang w:val="en" w:eastAsia="es-ES"/>
-              </w:rPr>
-            </w:rPrChange>
-          </w:rPr>
           <w:t>an be further optimized when it comes to prototyping development.</w:t>
         </w:r>
       </w:ins>
-      <w:del w:id="96" w:author="Diego Carou Porto" w:date="2020-11-11T12:28:00Z">
+      <w:del w:id="94" w:author="Diego Carou Porto" w:date="2020-11-11T12:28:00Z">
         <w:r>
           <w:rPr>
             <w:highlight w:val="yellow"/>
@@ -2909,7 +2885,7 @@
           <w:rPr>
             <w:highlight w:val="yellow"/>
             <w:lang w:val="en-US"/>
-            <w:rPrChange w:id="97" w:author="Diego Carou Porto" w:date="2020-11-17T10:57:00Z">
+            <w:rPrChange w:id="95" w:author="Diego Carou Porto" w:date="2020-11-17T10:57:00Z">
               <w:rPr>
                 <w:lang w:val="en-US"/>
               </w:rPr>
@@ -2918,50 +2894,50 @@
           <w:delText>.</w:delText>
         </w:r>
       </w:del>
+      <w:commentRangeEnd w:id="71"/>
+      <w:r>
+        <w:rPr>
+          <w:rStyle w:val="Marquedecommentaire"/>
+          <w:rFonts w:asciiTheme="minorHAnsi" w:hAnsiTheme="minorHAnsi" w:cstheme="minorBidi"/>
+          <w:highlight w:val="yellow"/>
+          <w:rPrChange w:id="96" w:author="Diego Carou Porto" w:date="2020-11-17T10:57:00Z">
+            <w:rPr>
+              <w:rStyle w:val="Marquedecommentaire"/>
+              <w:rFonts w:asciiTheme="minorHAnsi" w:hAnsiTheme="minorHAnsi" w:cstheme="minorBidi"/>
+            </w:rPr>
+          </w:rPrChange>
+        </w:rPr>
+        <w:commentReference w:id="71"/>
+      </w:r>
       <w:commentRangeEnd w:id="72"/>
       <w:r>
         <w:rPr>
-          <w:rStyle w:val="Refdecomentario"/>
+          <w:rStyle w:val="Marquedecommentaire"/>
+          <w:rFonts w:asciiTheme="minorHAnsi" w:hAnsiTheme="minorHAnsi" w:cstheme="minorBidi"/>
+          <w:highlight w:val="yellow"/>
+          <w:rPrChange w:id="97" w:author="Diego Carou Porto" w:date="2020-11-17T10:57:00Z">
+            <w:rPr>
+              <w:rStyle w:val="Marquedecommentaire"/>
+              <w:rFonts w:asciiTheme="minorHAnsi" w:hAnsiTheme="minorHAnsi" w:cstheme="minorBidi"/>
+            </w:rPr>
+          </w:rPrChange>
+        </w:rPr>
+        <w:commentReference w:id="72"/>
+      </w:r>
+      <w:commentRangeEnd w:id="73"/>
+      <w:r>
+        <w:rPr>
+          <w:rStyle w:val="Marquedecommentaire"/>
           <w:rFonts w:asciiTheme="minorHAnsi" w:hAnsiTheme="minorHAnsi" w:cstheme="minorBidi"/>
           <w:highlight w:val="yellow"/>
           <w:rPrChange w:id="98" w:author="Diego Carou Porto" w:date="2020-11-17T10:57:00Z">
             <w:rPr>
-              <w:rStyle w:val="Refdecomentario"/>
+              <w:rStyle w:val="Marquedecommentaire"/>
               <w:rFonts w:asciiTheme="minorHAnsi" w:hAnsiTheme="minorHAnsi" w:cstheme="minorBidi"/>
             </w:rPr>
           </w:rPrChange>
         </w:rPr>
-        <w:commentReference w:id="72"/>
-      </w:r>
-      <w:commentRangeEnd w:id="73"/>
-      <w:r>
-        <w:rPr>
-          <w:rStyle w:val="Refdecomentario"/>
-          <w:rFonts w:asciiTheme="minorHAnsi" w:hAnsiTheme="minorHAnsi" w:cstheme="minorBidi"/>
-          <w:highlight w:val="yellow"/>
-          <w:rPrChange w:id="99" w:author="Diego Carou Porto" w:date="2020-11-17T10:57:00Z">
-            <w:rPr>
-              <w:rStyle w:val="Refdecomentario"/>
-              <w:rFonts w:asciiTheme="minorHAnsi" w:hAnsiTheme="minorHAnsi" w:cstheme="minorBidi"/>
-            </w:rPr>
-          </w:rPrChange>
-        </w:rPr>
         <w:commentReference w:id="73"/>
-      </w:r>
-      <w:commentRangeEnd w:id="74"/>
-      <w:r>
-        <w:rPr>
-          <w:rStyle w:val="Refdecomentario"/>
-          <w:rFonts w:asciiTheme="minorHAnsi" w:hAnsiTheme="minorHAnsi" w:cstheme="minorBidi"/>
-          <w:highlight w:val="yellow"/>
-          <w:rPrChange w:id="100" w:author="Diego Carou Porto" w:date="2020-11-17T10:57:00Z">
-            <w:rPr>
-              <w:rStyle w:val="Refdecomentario"/>
-              <w:rFonts w:asciiTheme="minorHAnsi" w:hAnsiTheme="minorHAnsi" w:cstheme="minorBidi"/>
-            </w:rPr>
-          </w:rPrChange>
-        </w:rPr>
-        <w:commentReference w:id="74"/>
       </w:r>
     </w:p>
     <w:p>
@@ -3044,7 +3020,21 @@
         </w:rPr>
         <w:t xml:space="preserve">recycled PLA as replacement </w:t>
       </w:r>
-      <w:ins w:id="101" w:author="Diego Carou Porto" w:date="2020-11-17T10:57:00Z">
+      <w:ins w:id="99" w:author="Diego Carou Porto" w:date="2020-11-17T10:57:00Z">
+        <w:r>
+          <w:rPr>
+            <w:highlight w:val="yellow"/>
+            <w:lang w:val="en-US"/>
+            <w:rPrChange w:id="100" w:author="Diego Carou Porto" w:date="2020-11-17T10:58:00Z">
+              <w:rPr>
+                <w:lang w:val="en-US"/>
+              </w:rPr>
+            </w:rPrChange>
+          </w:rPr>
+          <w:t>in prototyping, though its use</w:t>
+        </w:r>
+      </w:ins>
+      <w:ins w:id="101" w:author="Diego Carou Porto" w:date="2020-11-17T10:58:00Z">
         <w:r>
           <w:rPr>
             <w:highlight w:val="yellow"/>
@@ -3055,29 +3045,15 @@
               </w:rPr>
             </w:rPrChange>
           </w:rPr>
-          <w:t>in prototyping, though its use</w:t>
+          <w:t xml:space="preserve"> may be further extended to other applications.</w:t>
         </w:r>
       </w:ins>
-      <w:ins w:id="103" w:author="Diego Carou Porto" w:date="2020-11-17T10:58:00Z">
+      <w:del w:id="103" w:author="Diego Carou Porto" w:date="2020-11-17T10:58:00Z">
         <w:r>
           <w:rPr>
             <w:highlight w:val="yellow"/>
             <w:lang w:val="en-US"/>
             <w:rPrChange w:id="104" w:author="Diego Carou Porto" w:date="2020-11-17T10:58:00Z">
-              <w:rPr>
-                <w:lang w:val="en-US"/>
-              </w:rPr>
-            </w:rPrChange>
-          </w:rPr>
-          <w:t xml:space="preserve"> may be further extended to other applications.</w:t>
-        </w:r>
-      </w:ins>
-      <w:del w:id="105" w:author="Diego Carou Porto" w:date="2020-11-17T10:58:00Z">
-        <w:r>
-          <w:rPr>
-            <w:highlight w:val="yellow"/>
-            <w:lang w:val="en-US"/>
-            <w:rPrChange w:id="106" w:author="Diego Carou Porto" w:date="2020-11-17T10:58:00Z">
               <w:rPr>
                 <w:lang w:val="en-US"/>
               </w:rPr>
@@ -3089,7 +3065,7 @@
           <w:rPr>
             <w:highlight w:val="yellow"/>
             <w:lang w:val="en-US"/>
-            <w:rPrChange w:id="107" w:author="Diego Carou Porto" w:date="2020-11-17T10:58:00Z">
+            <w:rPrChange w:id="105" w:author="Diego Carou Porto" w:date="2020-11-17T10:58:00Z">
               <w:rPr>
                 <w:lang w:val="en-US"/>
               </w:rPr>
@@ -3098,12 +3074,12 @@
           <w:delText>.</w:delText>
         </w:r>
       </w:del>
-      <w:ins w:id="108" w:author="Diego Carou Porto" w:date="2020-11-17T10:58:00Z">
+      <w:ins w:id="106" w:author="Diego Carou Porto" w:date="2020-11-17T10:58:00Z">
         <w:r>
           <w:rPr>
             <w:highlight w:val="yellow"/>
             <w:lang w:val="en-US"/>
-            <w:rPrChange w:id="109" w:author="Diego Carou Porto" w:date="2020-11-17T10:58:00Z">
+            <w:rPrChange w:id="107" w:author="Diego Carou Porto" w:date="2020-11-17T10:58:00Z">
               <w:rPr>
                 <w:lang w:val="en-US"/>
               </w:rPr>
@@ -3160,7 +3136,7 @@
         </w:rPr>
         <w:t xml:space="preserve"> </w:t>
       </w:r>
-      <w:del w:id="110" w:author="Diego Carou Porto" w:date="2020-11-17T11:13:00Z">
+      <w:del w:id="108" w:author="Diego Carou Porto" w:date="2020-11-17T11:13:00Z">
         <w:r>
           <w:rPr>
             <w:lang w:val="en-US"/>
@@ -3174,7 +3150,7 @@
           <w:delText xml:space="preserve">a </w:delText>
         </w:r>
       </w:del>
-      <w:del w:id="111" w:author="Diego Carou Porto" w:date="2020-11-11T12:20:00Z">
+      <w:del w:id="109" w:author="Diego Carou Porto" w:date="2020-11-11T12:20:00Z">
         <w:r>
           <w:rPr>
             <w:lang w:val="en-US"/>
@@ -3182,7 +3158,7 @@
           <w:delText>printed parts</w:delText>
         </w:r>
       </w:del>
-      <w:del w:id="112" w:author="Diego Carou Porto" w:date="2020-11-17T11:13:00Z">
+      <w:del w:id="110" w:author="Diego Carou Porto" w:date="2020-11-17T11:13:00Z">
         <w:r>
           <w:rPr>
             <w:lang w:val="en-US"/>
@@ -3239,13 +3215,12 @@
           <w:lang w:val="en-US"/>
         </w:rPr>
       </w:pPr>
-      <w:commentRangeStart w:id="113"/>
-      <w:del w:id="114" w:author="Diego Carou Porto" w:date="2020-11-11T11:59:00Z">
+      <w:commentRangeStart w:id="111"/>
+      <w:del w:id="112" w:author="Diego Carou Porto" w:date="2020-11-11T11:59:00Z">
         <w:r>
           <w:rPr>
             <w:lang w:val="en"/>
           </w:rPr>
-          <w:lastRenderedPageBreak/>
           <w:delText xml:space="preserve">According to the </w:delText>
         </w:r>
         <w:r>
@@ -3453,13 +3428,13 @@
           </w:rPr>
           <w:delText>2018).</w:delText>
         </w:r>
-        <w:commentRangeEnd w:id="113"/>
+        <w:commentRangeEnd w:id="111"/>
         <w:r>
           <w:rPr>
-            <w:rStyle w:val="Refdecomentario"/>
+            <w:rStyle w:val="Marquedecommentaire"/>
             <w:rFonts w:asciiTheme="minorHAnsi" w:hAnsiTheme="minorHAnsi" w:cstheme="minorBidi"/>
           </w:rPr>
-          <w:commentReference w:id="113"/>
+          <w:commentReference w:id="111"/>
         </w:r>
         <w:r>
           <w:rPr>
@@ -3490,7 +3465,14 @@
         <w:rPr>
           <w:lang w:val="en"/>
         </w:rPr>
-        <w:t>The process is based on material extrusion, so the material is heated above the melting point of the material and then deposited onto a platform (</w:t>
+        <w:t xml:space="preserve">The process is based on material extrusion, so the material is heated above the melting point of the material and then deposited onto a platform </w:t>
+      </w:r>
+      <w:r>
+        <w:rPr>
+          <w:lang w:val="en"/>
+        </w:rPr>
+        <w:lastRenderedPageBreak/>
+        <w:t>(</w:t>
       </w:r>
       <w:proofErr w:type="spellStart"/>
       <w:r>
@@ -3943,14 +3925,7 @@
         <w:rPr>
           <w:lang w:val="en-US"/>
         </w:rPr>
-        <w:t xml:space="preserve"> (2018) reviews a wide range of biobased printing materials with the adequate printing/solidification approach </w:t>
-      </w:r>
-      <w:r>
-        <w:rPr>
-          <w:lang w:val="en-US"/>
-        </w:rPr>
-        <w:lastRenderedPageBreak/>
-        <w:t xml:space="preserve">and printed structures and potential applications. Most of them find potential applications in biomedicine such as Cellulose nanofibers (CNF)/alginate and </w:t>
+        <w:t xml:space="preserve"> (2018) reviews a wide range of biobased printing materials with the adequate printing/solidification approach and printed structures and potential applications. Most of them find potential applications in biomedicine such as Cellulose nanofibers (CNF)/alginate and </w:t>
       </w:r>
       <w:r>
         <w:rPr>
@@ -4142,7 +4117,14 @@
         <w:rPr>
           <w:lang w:val="en"/>
         </w:rPr>
-        <w:t xml:space="preserve">sustainable alternative that </w:t>
+        <w:t xml:space="preserve">sustainable </w:t>
+      </w:r>
+      <w:r>
+        <w:rPr>
+          <w:lang w:val="en"/>
+        </w:rPr>
+        <w:lastRenderedPageBreak/>
+        <w:t xml:space="preserve">alternative that </w:t>
       </w:r>
       <w:r>
         <w:rPr>
@@ -4293,8 +4275,8 @@
         </w:rPr>
         <w:t xml:space="preserve"> However, it is important to evaluate the properties of the recycled materials before substituting virgin for recycled materials. In this sense, </w:t>
       </w:r>
-      <w:bookmarkStart w:id="115" w:name="_bookmark15"/>
-      <w:bookmarkEnd w:id="115"/>
+      <w:bookmarkStart w:id="113" w:name="_bookmark15"/>
+      <w:bookmarkEnd w:id="113"/>
       <w:r>
         <w:rPr>
           <w:lang w:val="en-US"/>
@@ -4493,14 +4475,7 @@
         <w:rPr>
           <w:lang w:val="en-GB"/>
         </w:rPr>
-        <w:t xml:space="preserve"> (2018) studied the influence of the percentage of recycled PLA used in the filament (i.e., 10 to 50 %) showing that the </w:t>
-      </w:r>
-      <w:r>
-        <w:rPr>
-          <w:lang w:val="en-GB"/>
-        </w:rPr>
-        <w:lastRenderedPageBreak/>
-        <w:t>smaller the percentage the higher the ultimate tensile stre</w:t>
+        <w:t xml:space="preserve"> (2018) studied the influence of the percentage of recycled PLA used in the filament (i.e., 10 to 50 %) showing that the smaller the percentage the higher the ultimate tensile stre</w:t>
       </w:r>
       <w:r>
         <w:rPr>
@@ -4666,7 +4641,14 @@
         <w:rPr>
           <w:lang w:val="en"/>
         </w:rPr>
-        <w:t xml:space="preserve"> cycles, since in a third cycle the mechanical properties and viscosity decreased considerably</w:t>
+        <w:t xml:space="preserve"> cycles, since in a third cycle the mechanical properties and viscosity decreased </w:t>
+      </w:r>
+      <w:r>
+        <w:rPr>
+          <w:lang w:val="en"/>
+        </w:rPr>
+        <w:lastRenderedPageBreak/>
+        <w:t>considerably</w:t>
       </w:r>
       <w:r>
         <w:rPr>
@@ -5380,8 +5362,8 @@
           <w:lang w:val="en-US" w:eastAsia="es-ES"/>
         </w:rPr>
       </w:pPr>
-      <w:bookmarkStart w:id="116" w:name="_bookmark16"/>
-      <w:bookmarkEnd w:id="116"/>
+      <w:bookmarkStart w:id="114" w:name="_bookmark16"/>
+      <w:bookmarkEnd w:id="114"/>
       <w:r>
         <w:rPr>
           <w:lang w:val="en" w:eastAsia="es-ES"/>
@@ -5633,7 +5615,7 @@
         </w:rPr>
         <w:t xml:space="preserve"> </w:t>
       </w:r>
-      <w:ins w:id="117" w:author="Diego Carou Porto" w:date="2020-11-11T12:22:00Z">
+      <w:ins w:id="115" w:author="Diego Carou Porto" w:date="2020-11-11T12:22:00Z">
         <w:r>
           <w:rPr>
             <w:lang w:val="en" w:eastAsia="es-ES"/>
@@ -5641,19 +5623,19 @@
           <w:t>identified that</w:t>
         </w:r>
       </w:ins>
-      <w:del w:id="118" w:author="Diego Carou Porto" w:date="2020-11-11T12:22:00Z">
+      <w:del w:id="116" w:author="Diego Carou Porto" w:date="2020-11-11T12:22:00Z">
         <w:r>
           <w:rPr>
             <w:lang w:val="en" w:eastAsia="es-ES"/>
           </w:rPr>
           <w:delText xml:space="preserve">reviewed </w:delText>
         </w:r>
-        <w:commentRangeStart w:id="119"/>
+        <w:commentRangeStart w:id="117"/>
         <w:r>
           <w:rPr>
             <w:highlight w:val="yellow"/>
             <w:lang w:val="en" w:eastAsia="es-ES"/>
-            <w:rPrChange w:id="120" w:author="Fabio Alberto Cruz Sanchez" w:date="2020-11-08T09:05:00Z">
+            <w:rPrChange w:id="118" w:author="Fabio Alberto Cruz Sanchez" w:date="2020-11-08T09:05:00Z">
               <w:rPr>
                 <w:lang w:val="en" w:eastAsia="es-ES"/>
               </w:rPr>
@@ -5662,15 +5644,15 @@
           <w:delText>some of them in their study</w:delText>
         </w:r>
       </w:del>
-      <w:commentRangeEnd w:id="119"/>
-      <w:r>
-        <w:rPr>
-          <w:rStyle w:val="Refdecomentario"/>
+      <w:commentRangeEnd w:id="117"/>
+      <w:r>
+        <w:rPr>
+          <w:rStyle w:val="Marquedecommentaire"/>
           <w:rFonts w:asciiTheme="minorHAnsi" w:hAnsiTheme="minorHAnsi" w:cstheme="minorBidi"/>
         </w:rPr>
-        <w:commentReference w:id="119"/>
-      </w:r>
-      <w:del w:id="121" w:author="Diego Carou Porto" w:date="2020-11-11T12:22:00Z">
+        <w:commentReference w:id="117"/>
+      </w:r>
+      <w:del w:id="119" w:author="Diego Carou Porto" w:date="2020-11-11T12:22:00Z">
         <w:r>
           <w:rPr>
             <w:lang w:val="en" w:eastAsia="es-ES"/>
@@ -5684,7 +5666,7 @@
           <w:delText>T</w:delText>
         </w:r>
       </w:del>
-      <w:ins w:id="122" w:author="Diego Carou Porto" w:date="2020-11-11T12:22:00Z">
+      <w:ins w:id="120" w:author="Diego Carou Porto" w:date="2020-11-11T12:22:00Z">
         <w:r>
           <w:rPr>
             <w:lang w:val="en-US"/>
@@ -5759,14 +5741,14 @@
         <w:rPr>
           <w:lang w:val="en-US"/>
         </w:rPr>
-        <w:t xml:space="preserve"> (2018) determined that the </w:t>
+        <w:t xml:space="preserve"> (2018) determined that the key parameters that influence </w:t>
       </w:r>
       <w:r>
         <w:rPr>
           <w:lang w:val="en-US"/>
         </w:rPr>
         <w:lastRenderedPageBreak/>
-        <w:t xml:space="preserve">key parameters that influence the mechanical properties in </w:t>
+        <w:t xml:space="preserve">the mechanical properties in </w:t>
       </w:r>
       <w:r>
         <w:rPr>
@@ -6837,7 +6819,7 @@
           <w:lang w:val="en-US"/>
         </w:rPr>
       </w:pPr>
-      <w:ins w:id="123" w:author="Fabio Alberto Cruz Sanchez" w:date="2020-11-08T09:07:00Z">
+      <w:ins w:id="121" w:author="Fabio Alberto Cruz Sanchez" w:date="2020-11-08T09:07:00Z">
         <w:r>
           <w:rPr>
             <w:lang w:val="en-US"/>
@@ -7094,7 +7076,7 @@
                     </pic:cNvPicPr>
                   </pic:nvPicPr>
                   <pic:blipFill>
-                    <a:blip r:embed="rId11" cstate="print">
+                    <a:blip r:embed="rId12" cstate="print">
                       <a:extLst>
                         <a:ext uri="{28A0092B-C50C-407E-A947-70E740481C1C}">
                           <a14:useLocalDpi xmlns:a14="http://schemas.microsoft.com/office/drawing/2010/main" val="0"/>
@@ -7345,7 +7327,7 @@
                     </pic:cNvPicPr>
                   </pic:nvPicPr>
                   <pic:blipFill>
-                    <a:blip r:embed="rId12">
+                    <a:blip r:embed="rId13">
                       <a:extLst>
                         <a:ext uri="{28A0092B-C50C-407E-A947-70E740481C1C}">
                           <a14:useLocalDpi xmlns:a14="http://schemas.microsoft.com/office/drawing/2010/main" val="0"/>
@@ -7454,29 +7436,29 @@
           <w:lang w:val="en-US"/>
         </w:rPr>
       </w:pPr>
-      <w:commentRangeStart w:id="124"/>
-      <w:commentRangeStart w:id="125"/>
+      <w:commentRangeStart w:id="122"/>
+      <w:commentRangeStart w:id="123"/>
       <w:r>
         <w:rPr>
           <w:lang w:val="en"/>
         </w:rPr>
         <w:t>3.2 Methodology</w:t>
       </w:r>
-      <w:commentRangeEnd w:id="124"/>
-      <w:r>
-        <w:rPr>
-          <w:rStyle w:val="Refdecomentario"/>
+      <w:commentRangeEnd w:id="122"/>
+      <w:r>
+        <w:rPr>
+          <w:rStyle w:val="Marquedecommentaire"/>
           <w:rFonts w:asciiTheme="minorHAnsi" w:hAnsiTheme="minorHAnsi" w:cstheme="minorBidi"/>
         </w:rPr>
-        <w:commentReference w:id="124"/>
-      </w:r>
-      <w:commentRangeEnd w:id="125"/>
-      <w:r>
-        <w:rPr>
-          <w:rStyle w:val="Refdecomentario"/>
+        <w:commentReference w:id="122"/>
+      </w:r>
+      <w:commentRangeEnd w:id="123"/>
+      <w:r>
+        <w:rPr>
+          <w:rStyle w:val="Marquedecommentaire"/>
           <w:rFonts w:asciiTheme="minorHAnsi" w:hAnsiTheme="minorHAnsi" w:cstheme="minorBidi"/>
         </w:rPr>
-        <w:commentReference w:id="125"/>
+        <w:commentReference w:id="123"/>
       </w:r>
     </w:p>
     <w:p>
@@ -7487,7 +7469,7 @@
           <w:lang w:val="en-US"/>
         </w:rPr>
       </w:pPr>
-      <w:commentRangeStart w:id="126"/>
+      <w:commentRangeStart w:id="124"/>
       <w:r>
         <w:rPr>
           <w:lang w:val="en" w:eastAsia="es-ES"/>
@@ -7548,13 +7530,13 @@
         </w:rPr>
         <w:t>oth virgin and recycled PLA</w:t>
       </w:r>
-      <w:commentRangeEnd w:id="126"/>
-      <w:r>
-        <w:rPr>
-          <w:rStyle w:val="Refdecomentario"/>
+      <w:commentRangeEnd w:id="124"/>
+      <w:r>
+        <w:rPr>
+          <w:rStyle w:val="Marquedecommentaire"/>
           <w:rFonts w:asciiTheme="minorHAnsi" w:hAnsiTheme="minorHAnsi" w:cstheme="minorBidi"/>
         </w:rPr>
-        <w:commentReference w:id="126"/>
+        <w:commentReference w:id="124"/>
       </w:r>
       <w:r>
         <w:rPr>
@@ -7603,6 +7585,30 @@
           <w:lang w:val="en-US"/>
         </w:rPr>
         <w:t xml:space="preserve"> </w:t>
+      </w:r>
+      <w:r>
+        <w:rPr>
+          <w:highlight w:val="yellow"/>
+          <w:lang w:val="en-US"/>
+          <w:rPrChange w:id="125" w:author="Fabio Alberto Cruz Sanchez" w:date="2020-11-08T09:09:00Z">
+            <w:rPr>
+              <w:lang w:val="en-US"/>
+            </w:rPr>
+          </w:rPrChange>
+        </w:rPr>
+        <w:t>In order to do that, an experimental plan compris</w:t>
+      </w:r>
+      <w:r>
+        <w:rPr>
+          <w:highlight w:val="yellow"/>
+          <w:lang w:val="en-US"/>
+          <w:rPrChange w:id="126" w:author="Fabio Alberto Cruz Sanchez" w:date="2020-11-08T09:09:00Z">
+            <w:rPr>
+              <w:lang w:val="en-US"/>
+            </w:rPr>
+          </w:rPrChange>
+        </w:rPr>
+        <w:t>ing</w:t>
       </w:r>
       <w:r>
         <w:rPr>
@@ -7614,30 +7620,6 @@
             </w:rPr>
           </w:rPrChange>
         </w:rPr>
-        <w:t>In order to do that, an experimental plan compris</w:t>
-      </w:r>
-      <w:r>
-        <w:rPr>
-          <w:highlight w:val="yellow"/>
-          <w:lang w:val="en-US"/>
-          <w:rPrChange w:id="128" w:author="Fabio Alberto Cruz Sanchez" w:date="2020-11-08T09:09:00Z">
-            <w:rPr>
-              <w:lang w:val="en-US"/>
-            </w:rPr>
-          </w:rPrChange>
-        </w:rPr>
-        <w:t>ing</w:t>
-      </w:r>
-      <w:r>
-        <w:rPr>
-          <w:highlight w:val="yellow"/>
-          <w:lang w:val="en-US"/>
-          <w:rPrChange w:id="129" w:author="Fabio Alberto Cruz Sanchez" w:date="2020-11-08T09:09:00Z">
-            <w:rPr>
-              <w:lang w:val="en-US"/>
-            </w:rPr>
-          </w:rPrChange>
-        </w:rPr>
         <w:t xml:space="preserve"> three phases will be developed</w:t>
       </w:r>
       <w:r>
@@ -7646,20 +7628,20 @@
         </w:rPr>
         <w:t xml:space="preserve">. </w:t>
       </w:r>
-      <w:commentRangeStart w:id="130"/>
+      <w:commentRangeStart w:id="128"/>
       <w:r>
         <w:rPr>
           <w:lang w:val="en-US"/>
         </w:rPr>
         <w:t>Based</w:t>
       </w:r>
-      <w:commentRangeEnd w:id="130"/>
-      <w:r>
-        <w:rPr>
-          <w:rStyle w:val="Refdecomentario"/>
+      <w:commentRangeEnd w:id="128"/>
+      <w:r>
+        <w:rPr>
+          <w:rStyle w:val="Marquedecommentaire"/>
           <w:rFonts w:asciiTheme="minorHAnsi" w:hAnsiTheme="minorHAnsi" w:cstheme="minorBidi"/>
         </w:rPr>
-        <w:commentReference w:id="130"/>
+        <w:commentReference w:id="128"/>
       </w:r>
       <w:r>
         <w:rPr>
@@ -8384,12 +8366,12 @@
         <w:drawing>
           <wp:inline distT="0" distB="0" distL="0" distR="0" wp14:anchorId="73334A04" wp14:editId="4BBF1FE0">
             <wp:extent cx="5486400" cy="3200400"/>
-            <wp:effectExtent l="0" t="0" r="0" b="0"/>
+            <wp:effectExtent l="0" t="0" r="12700" b="0"/>
             <wp:docPr id="7" name="Diagrama 7"/>
             <wp:cNvGraphicFramePr/>
             <a:graphic xmlns:a="http://schemas.openxmlformats.org/drawingml/2006/main">
               <a:graphicData uri="http://schemas.openxmlformats.org/drawingml/2006/diagram">
-                <dgm:relIds xmlns:dgm="http://schemas.openxmlformats.org/drawingml/2006/diagram" xmlns:r="http://schemas.openxmlformats.org/officeDocument/2006/relationships" r:dm="rId13" r:lo="rId14" r:qs="rId15" r:cs="rId16"/>
+                <dgm:relIds xmlns:dgm="http://schemas.openxmlformats.org/drawingml/2006/diagram" xmlns:r="http://schemas.openxmlformats.org/officeDocument/2006/relationships" r:dm="rId14" r:lo="rId15" r:qs="rId16" r:cs="rId17"/>
               </a:graphicData>
             </a:graphic>
           </wp:inline>
@@ -21481,9 +21463,9 @@
         </w:rPr>
         <w:lastRenderedPageBreak/>
         <w:drawing>
-          <wp:inline distT="0" distB="0" distL="0" distR="0" wp14:anchorId="5A076597" wp14:editId="68D13C67">
-            <wp:extent cx="3950353" cy="3650361"/>
-            <wp:effectExtent l="0" t="0" r="0" b="0"/>
+          <wp:inline distT="0" distB="0" distL="0" distR="0" wp14:anchorId="5A076597" wp14:editId="070F7F04">
+            <wp:extent cx="7599600" cy="7020000"/>
+            <wp:effectExtent l="0" t="0" r="0" b="3175"/>
             <wp:docPr id="39" name="image60.jpeg"/>
             <wp:cNvGraphicFramePr>
               <a:graphicFrameLocks xmlns:a="http://schemas.openxmlformats.org/drawingml/2006/main" noChangeAspect="1"/>
@@ -21496,7 +21478,7 @@
                     <pic:cNvPicPr/>
                   </pic:nvPicPr>
                   <pic:blipFill>
-                    <a:blip r:embed="rId18" cstate="print"/>
+                    <a:blip r:embed="rId19" cstate="print"/>
                     <a:stretch>
                       <a:fillRect/>
                     </a:stretch>
@@ -21504,7 +21486,7 @@
                   <pic:spPr>
                     <a:xfrm>
                       <a:off x="0" y="0"/>
-                      <a:ext cx="3950353" cy="3650361"/>
+                      <a:ext cx="7599600" cy="7020000"/>
                     </a:xfrm>
                     <a:prstGeom prst="rect">
                       <a:avLst/>
@@ -21695,6 +21677,7 @@
         <w:rPr>
           <w:lang w:val="en-US"/>
         </w:rPr>
+        <w:lastRenderedPageBreak/>
         <w:t>Shapiro-Wilk</w:t>
       </w:r>
       <w:r>
@@ -24846,7 +24829,7 @@
                     </pic:cNvPicPr>
                   </pic:nvPicPr>
                   <pic:blipFill>
-                    <a:blip r:embed="rId19">
+                    <a:blip r:embed="rId20">
                       <a:extLst>
                         <a:ext uri="{28A0092B-C50C-407E-A947-70E740481C1C}">
                           <a14:useLocalDpi xmlns:a14="http://schemas.microsoft.com/office/drawing/2010/main" val="0"/>
@@ -25106,10 +25089,11 @@
           <w:sz w:val="20"/>
           <w:lang w:val="en-US"/>
         </w:rPr>
+        <w:lastRenderedPageBreak/>
         <w:drawing>
-          <wp:inline distT="0" distB="0" distL="0" distR="0" wp14:anchorId="75D19483" wp14:editId="74493B69">
-            <wp:extent cx="2846705" cy="2950210"/>
-            <wp:effectExtent l="0" t="0" r="0" b="2540"/>
+          <wp:inline distT="0" distB="0" distL="0" distR="0" wp14:anchorId="75D19483" wp14:editId="6734D704">
+            <wp:extent cx="8370000" cy="8676000"/>
+            <wp:effectExtent l="0" t="0" r="0" b="0"/>
             <wp:docPr id="2" name="Imagen 2"/>
             <wp:cNvGraphicFramePr>
               <a:graphicFrameLocks xmlns:a="http://schemas.openxmlformats.org/drawingml/2006/main" noChangeAspect="1"/>
@@ -25124,7 +25108,7 @@
                     </pic:cNvPicPr>
                   </pic:nvPicPr>
                   <pic:blipFill>
-                    <a:blip r:embed="rId20" cstate="print">
+                    <a:blip r:embed="rId21" cstate="print">
                       <a:extLst>
                         <a:ext uri="{28A0092B-C50C-407E-A947-70E740481C1C}">
                           <a14:useLocalDpi xmlns:a14="http://schemas.microsoft.com/office/drawing/2010/main" val="0"/>
@@ -25139,7 +25123,7 @@
                   <pic:spPr bwMode="auto">
                     <a:xfrm>
                       <a:off x="0" y="0"/>
-                      <a:ext cx="2846705" cy="2950210"/>
+                      <a:ext cx="8370000" cy="8676000"/>
                     </a:xfrm>
                     <a:prstGeom prst="rect">
                       <a:avLst/>
@@ -25174,7 +25158,6 @@
           <w:highlight w:val="yellow"/>
           <w:lang w:val="en-US"/>
         </w:rPr>
-        <w:lastRenderedPageBreak/>
         <w:t>Figure 6: Specimens after tensile strength testing (phase II).</w:t>
       </w:r>
     </w:p>
@@ -25211,7 +25194,7 @@
             <wp:cNvGraphicFramePr/>
             <a:graphic xmlns:a="http://schemas.openxmlformats.org/drawingml/2006/main">
               <a:graphicData uri="http://schemas.openxmlformats.org/drawingml/2006/chart">
-                <c:chart xmlns:c="http://schemas.openxmlformats.org/drawingml/2006/chart" xmlns:r="http://schemas.openxmlformats.org/officeDocument/2006/relationships" r:id="rId21"/>
+                <c:chart xmlns:c="http://schemas.openxmlformats.org/drawingml/2006/chart" xmlns:r="http://schemas.openxmlformats.org/officeDocument/2006/relationships" r:id="rId22"/>
               </a:graphicData>
             </a:graphic>
           </wp:inline>
@@ -25989,7 +25972,7 @@
                     </pic:cNvPicPr>
                   </pic:nvPicPr>
                   <pic:blipFill>
-                    <a:blip r:embed="rId22">
+                    <a:blip r:embed="rId23">
                       <a:extLst>
                         <a:ext uri="{28A0092B-C50C-407E-A947-70E740481C1C}">
                           <a14:useLocalDpi xmlns:a14="http://schemas.microsoft.com/office/drawing/2010/main" val="0"/>
@@ -26074,7 +26057,7 @@
                     </pic:cNvPicPr>
                   </pic:nvPicPr>
                   <pic:blipFill>
-                    <a:blip r:embed="rId23">
+                    <a:blip r:embed="rId24">
                       <a:extLst>
                         <a:ext uri="{28A0092B-C50C-407E-A947-70E740481C1C}">
                           <a14:useLocalDpi xmlns:a14="http://schemas.microsoft.com/office/drawing/2010/main" val="0"/>
@@ -27126,7 +27109,7 @@
         <w:lastRenderedPageBreak/>
         <w:t>the technical feasibility of the substitution</w:t>
       </w:r>
-      <w:ins w:id="131" w:author="Diego Carou Porto" w:date="2020-11-17T11:26:00Z">
+      <w:ins w:id="129" w:author="Diego Carou Porto" w:date="2020-11-17T11:26:00Z">
         <w:r>
           <w:rPr>
             <w:lang w:val="en-US"/>
@@ -27137,7 +27120,7 @@
           <w:rPr>
             <w:highlight w:val="yellow"/>
             <w:lang w:val="en-US"/>
-            <w:rPrChange w:id="132" w:author="Diego Carou Porto" w:date="2020-11-17T11:27:00Z">
+            <w:rPrChange w:id="130" w:author="Diego Carou Porto" w:date="2020-11-17T11:27:00Z">
               <w:rPr>
                 <w:lang w:val="en-US"/>
               </w:rPr>
@@ -27146,12 +27129,12 @@
           <w:t xml:space="preserve">for prototyping purposes in which, commonly, </w:t>
         </w:r>
       </w:ins>
-      <w:ins w:id="133" w:author="Diego Carou Porto" w:date="2020-11-17T11:27:00Z">
+      <w:ins w:id="131" w:author="Diego Carou Porto" w:date="2020-11-17T11:27:00Z">
         <w:r>
           <w:rPr>
             <w:highlight w:val="yellow"/>
             <w:lang w:val="en-US"/>
-            <w:rPrChange w:id="134" w:author="Diego Carou Porto" w:date="2020-11-17T11:27:00Z">
+            <w:rPrChange w:id="132" w:author="Diego Carou Porto" w:date="2020-11-17T11:27:00Z">
               <w:rPr>
                 <w:lang w:val="en-US"/>
               </w:rPr>
@@ -27170,27 +27153,13 @@
           <w:rPr>
             <w:highlight w:val="yellow"/>
             <w:lang w:val="en-US"/>
-            <w:rPrChange w:id="135" w:author="Diego Carou Porto" w:date="2020-11-17T11:27:00Z">
+            <w:rPrChange w:id="133" w:author="Diego Carou Porto" w:date="2020-11-17T11:27:00Z">
               <w:rPr>
                 <w:lang w:val="en-US"/>
               </w:rPr>
             </w:rPrChange>
           </w:rPr>
-          <w:t xml:space="preserve"> are not extr</w:t>
-        </w:r>
-        <w:bookmarkStart w:id="136" w:name="_GoBack"/>
-        <w:bookmarkEnd w:id="136"/>
-        <w:r>
-          <w:rPr>
-            <w:highlight w:val="yellow"/>
-            <w:lang w:val="en-US"/>
-            <w:rPrChange w:id="137" w:author="Diego Carou Porto" w:date="2020-11-17T11:27:00Z">
-              <w:rPr>
-                <w:lang w:val="en-US"/>
-              </w:rPr>
-            </w:rPrChange>
-          </w:rPr>
-          <w:t>emely demanding</w:t>
+          <w:t xml:space="preserve"> are not extremely demanding</w:t>
         </w:r>
       </w:ins>
       <w:r>
@@ -28282,7 +28251,7 @@
       <w:r>
         <w:rPr>
           <w:lang w:val="en-GB"/>
-          <w:rPrChange w:id="138" w:author="Diego Carou Porto" w:date="2020-11-11T11:48:00Z">
+          <w:rPrChange w:id="134" w:author="Diego Carou Porto" w:date="2020-11-11T11:48:00Z">
             <w:rPr/>
           </w:rPrChange>
         </w:rPr>
@@ -28293,14 +28262,14 @@
       </w:r>
       <w:r>
         <w:rPr>
-          <w:rStyle w:val="Hipervnculo"/>
+          <w:rStyle w:val="Lienhypertexte"/>
           <w:lang w:val="en-US"/>
         </w:rPr>
         <w:t>https://filament2print.com/</w:t>
       </w:r>
       <w:r>
         <w:rPr>
-          <w:rStyle w:val="Hipervnculo"/>
+          <w:rStyle w:val="Lienhypertexte"/>
           <w:lang w:val="en-US"/>
         </w:rPr>
         <w:fldChar w:fldCharType="end"/>
@@ -28344,7 +28313,7 @@
       <w:r>
         <w:rPr>
           <w:lang w:val="en-GB"/>
-          <w:rPrChange w:id="139" w:author="Diego Carou Porto" w:date="2020-11-11T11:48:00Z">
+          <w:rPrChange w:id="135" w:author="Diego Carou Porto" w:date="2020-11-11T11:48:00Z">
             <w:rPr/>
           </w:rPrChange>
         </w:rPr>
@@ -28355,14 +28324,14 @@
       </w:r>
       <w:r>
         <w:rPr>
-          <w:rStyle w:val="Hipervnculo"/>
+          <w:rStyle w:val="Lienhypertexte"/>
           <w:lang w:val="en-GB"/>
         </w:rPr>
         <w:t>https://www.forbes.com/sites/tjmccue/2019/03/27/wohlers-report-2019-forecasts-35-6-billion-in-3d-printing-industry-growth-by-2024/</w:t>
       </w:r>
       <w:r>
         <w:rPr>
-          <w:rStyle w:val="Hipervnculo"/>
+          <w:rStyle w:val="Lienhypertexte"/>
           <w:lang w:val="en-GB"/>
         </w:rPr>
         <w:fldChar w:fldCharType="end"/>
@@ -28585,7 +28554,7 @@
         <w:jc w:val="both"/>
         <w:rPr>
           <w:lang w:val="fr-FR"/>
-          <w:rPrChange w:id="140" w:author="Fabio Alberto Cruz Sanchez" w:date="2020-11-08T07:55:00Z">
+          <w:rPrChange w:id="136" w:author="Fabio Alberto Cruz Sanchez" w:date="2020-11-08T07:55:00Z">
             <w:rPr>
               <w:lang w:val="en-US"/>
             </w:rPr>
@@ -28601,7 +28570,7 @@
       <w:r>
         <w:rPr>
           <w:lang w:val="fr-FR"/>
-          <w:rPrChange w:id="141" w:author="Fabio Alberto Cruz Sanchez" w:date="2020-11-08T07:55:00Z">
+          <w:rPrChange w:id="137" w:author="Fabio Alberto Cruz Sanchez" w:date="2020-11-08T07:55:00Z">
             <w:rPr>
               <w:lang w:val="en-US"/>
             </w:rPr>
@@ -28621,7 +28590,7 @@
       <w:r>
         <w:rPr>
           <w:lang w:val="fr-FR"/>
-          <w:rPrChange w:id="142" w:author="Fabio Alberto Cruz Sanchez" w:date="2020-11-08T07:55:00Z">
+          <w:rPrChange w:id="138" w:author="Fabio Alberto Cruz Sanchez" w:date="2020-11-08T07:55:00Z">
             <w:rPr>
               <w:lang w:val="en-US"/>
             </w:rPr>
@@ -30017,8 +29986,8 @@
       </w:r>
     </w:p>
     <w:sectPr>
-      <w:headerReference w:type="default" r:id="rId24"/>
-      <w:footerReference w:type="default" r:id="rId25"/>
+      <w:headerReference w:type="default" r:id="rId25"/>
+      <w:footerReference w:type="default" r:id="rId26"/>
       <w:pgSz w:w="11906" w:h="16838"/>
       <w:pgMar w:top="1418" w:right="1418" w:bottom="1418" w:left="1418" w:header="709" w:footer="709" w:gutter="0"/>
       <w:lnNumType w:countBy="1" w:restart="continuous"/>
@@ -30030,34 +29999,62 @@
 </file>
 
 <file path=word/comments.xml><?xml version="1.0" encoding="utf-8"?>
-<w:comments xmlns:wpc="http://schemas.microsoft.com/office/word/2010/wordprocessingCanvas" xmlns:cx="http://schemas.microsoft.com/office/drawing/2014/chartex" xmlns:cx1="http://schemas.microsoft.com/office/drawing/2015/9/8/chartex" xmlns:cx2="http://schemas.microsoft.com/office/drawing/2015/10/21/chartex" xmlns:cx3="http://schemas.microsoft.com/office/drawing/2016/5/9/chartex" xmlns:cx4="http://schemas.microsoft.com/office/drawing/2016/5/10/chartex" xmlns:cx5="http://schemas.microsoft.com/office/drawing/2016/5/11/chartex" xmlns:cx6="http://schemas.microsoft.com/office/drawing/2016/5/12/chartex" xmlns:cx7="http://schemas.microsoft.com/office/drawing/2016/5/13/chartex" xmlns:cx8="http://schemas.microsoft.com/office/drawing/2016/5/14/chartex" xmlns:mc="http://schemas.openxmlformats.org/markup-compatibility/2006" xmlns:aink="http://schemas.microsoft.com/office/drawing/2016/ink" xmlns:am3d="http://schemas.microsoft.com/office/drawing/2017/model3d" xmlns:o="urn:schemas-microsoft-com:office:office" xmlns:r="http://schemas.openxmlformats.org/officeDocument/2006/relationships" xmlns:m="http://schemas.openxmlformats.org/officeDocument/2006/math" xmlns:v="urn:schemas-microsoft-com:vml" xmlns:wp14="http://schemas.microsoft.com/office/word/2010/wordprocessingDrawing" xmlns:wp="http://schemas.openxmlformats.org/drawingml/2006/wordprocessingDrawing" xmlns:w10="urn:schemas-microsoft-com:office:word" xmlns:w="http://schemas.openxmlformats.org/wordprocessingml/2006/main" xmlns:w14="http://schemas.microsoft.com/office/word/2010/wordml" xmlns:w15="http://schemas.microsoft.com/office/word/2012/wordml" xmlns:w16cid="http://schemas.microsoft.com/office/word/2016/wordml/cid" xmlns:w16se="http://schemas.microsoft.com/office/word/2015/wordml/symex" xmlns:wpg="http://schemas.microsoft.com/office/word/2010/wordprocessingGroup" xmlns:wpi="http://schemas.microsoft.com/office/word/2010/wordprocessingInk" xmlns:wne="http://schemas.microsoft.com/office/word/2006/wordml" xmlns:wps="http://schemas.microsoft.com/office/word/2010/wordprocessingShape" mc:Ignorable="w14 w15 w16se w16cid wp14">
+<w:comments xmlns:wpc="http://schemas.microsoft.com/office/word/2010/wordprocessingCanvas" xmlns:cx="http://schemas.microsoft.com/office/drawing/2014/chartex" xmlns:cx1="http://schemas.microsoft.com/office/drawing/2015/9/8/chartex" xmlns:cx2="http://schemas.microsoft.com/office/drawing/2015/10/21/chartex" xmlns:cx3="http://schemas.microsoft.com/office/drawing/2016/5/9/chartex" xmlns:cx4="http://schemas.microsoft.com/office/drawing/2016/5/10/chartex" xmlns:cx5="http://schemas.microsoft.com/office/drawing/2016/5/11/chartex" xmlns:cx6="http://schemas.microsoft.com/office/drawing/2016/5/12/chartex" xmlns:cx7="http://schemas.microsoft.com/office/drawing/2016/5/13/chartex" xmlns:cx8="http://schemas.microsoft.com/office/drawing/2016/5/14/chartex" xmlns:mc="http://schemas.openxmlformats.org/markup-compatibility/2006" xmlns:aink="http://schemas.microsoft.com/office/drawing/2016/ink" xmlns:am3d="http://schemas.microsoft.com/office/drawing/2017/model3d" xmlns:o="urn:schemas-microsoft-com:office:office" xmlns:r="http://schemas.openxmlformats.org/officeDocument/2006/relationships" xmlns:m="http://schemas.openxmlformats.org/officeDocument/2006/math" xmlns:v="urn:schemas-microsoft-com:vml" xmlns:wp14="http://schemas.microsoft.com/office/word/2010/wordprocessingDrawing" xmlns:wp="http://schemas.openxmlformats.org/drawingml/2006/wordprocessingDrawing" xmlns:w10="urn:schemas-microsoft-com:office:word" xmlns:w="http://schemas.openxmlformats.org/wordprocessingml/2006/main" xmlns:w14="http://schemas.microsoft.com/office/word/2010/wordml" xmlns:w15="http://schemas.microsoft.com/office/word/2012/wordml" xmlns:w16cex="http://schemas.microsoft.com/office/word/2018/wordml/cex" xmlns:w16cid="http://schemas.microsoft.com/office/word/2016/wordml/cid" xmlns:w16="http://schemas.microsoft.com/office/word/2018/wordml" xmlns:w16se="http://schemas.microsoft.com/office/word/2015/wordml/symex" xmlns:wpg="http://schemas.microsoft.com/office/word/2010/wordprocessingGroup" xmlns:wpi="http://schemas.microsoft.com/office/word/2010/wordprocessingInk" xmlns:wne="http://schemas.microsoft.com/office/word/2006/wordml" xmlns:wps="http://schemas.microsoft.com/office/word/2010/wordprocessingShape" mc:Ignorable="w14 w15 w16se w16cid w16 w16cex wp14">
   <w:comment w:id="15" w:author="Diego Carou Porto" w:date="2020-11-17T10:46:00Z" w:initials="DCP">
     <w:p>
       <w:pPr>
-        <w:pStyle w:val="Textocomentario"/>
+        <w:pStyle w:val="Commentaire"/>
       </w:pPr>
       <w:r>
         <w:rPr>
-          <w:rStyle w:val="Refdecomentario"/>
+          <w:rStyle w:val="Marquedecommentaire"/>
         </w:rPr>
         <w:annotationRef/>
       </w:r>
       <w:r>
         <w:t>Habría que incluir el nuevo enfoque en algunas secciones del documento, dándole coherencia</w:t>
+      </w:r>
+    </w:p>
+  </w:comment>
+  <w:comment w:id="21" w:author="Diego Carou Porto" w:date="2020-11-11T11:53:00Z" w:initials="DCP">
+    <w:p>
+      <w:pPr>
+        <w:pStyle w:val="Commentaire"/>
+        <w:rPr>
+          <w:lang w:val="en-GB"/>
+        </w:rPr>
+      </w:pPr>
+      <w:r>
+        <w:rPr>
+          <w:rStyle w:val="Marquedecommentaire"/>
+        </w:rPr>
+        <w:annotationRef/>
+      </w:r>
+      <w:r>
+        <w:rPr>
+          <w:lang w:val="en-GB"/>
+        </w:rPr>
+        <w:t xml:space="preserve">I think it should be improved. </w:t>
+      </w:r>
+      <w:r>
+        <w:rPr>
+          <w:lang w:val="en-GB"/>
+        </w:rPr>
+        <w:t>I understand it but rephrasing is needed</w:t>
       </w:r>
     </w:p>
   </w:comment>
   <w:comment w:id="22" w:author="Diego Carou Porto" w:date="2020-11-11T11:53:00Z" w:initials="DCP">
     <w:p>
       <w:pPr>
-        <w:pStyle w:val="Textocomentario"/>
+        <w:pStyle w:val="Commentaire"/>
         <w:rPr>
           <w:lang w:val="en-GB"/>
         </w:rPr>
       </w:pPr>
       <w:r>
         <w:rPr>
-          <w:rStyle w:val="Refdecomentario"/>
+          <w:rStyle w:val="Marquedecommentaire"/>
         </w:rPr>
         <w:annotationRef/>
       </w:r>
@@ -30065,305 +30062,263 @@
         <w:rPr>
           <w:lang w:val="en-GB"/>
         </w:rPr>
-        <w:t xml:space="preserve">I think it should be improved. </w:t>
+        <w:t>No need. This is c</w:t>
       </w:r>
       <w:r>
         <w:rPr>
           <w:lang w:val="en-GB"/>
         </w:rPr>
-        <w:t>I understand it but rephrasing is needed</w:t>
+        <w:t>ommon knowledge.</w:t>
       </w:r>
     </w:p>
   </w:comment>
-  <w:comment w:id="23" w:author="Diego Carou Porto" w:date="2020-11-11T11:53:00Z" w:initials="DCP">
+  <w:comment w:id="23" w:author="Fabio Alberto Cruz Sanchez" w:date="2020-11-10T10:06:00Z" w:initials="FACS">
     <w:p>
       <w:pPr>
-        <w:pStyle w:val="Textocomentario"/>
-        <w:rPr>
-          <w:lang w:val="en-GB"/>
-        </w:rPr>
+        <w:pStyle w:val="Commentaire"/>
       </w:pPr>
       <w:r>
         <w:rPr>
-          <w:rStyle w:val="Refdecomentario"/>
+          <w:rStyle w:val="Marquedecommentaire"/>
         </w:rPr>
         <w:annotationRef/>
       </w:r>
       <w:r>
-        <w:rPr>
-          <w:lang w:val="en-GB"/>
-        </w:rPr>
-        <w:t>No need. This is c</w:t>
-      </w:r>
-      <w:r>
-        <w:rPr>
-          <w:lang w:val="en-GB"/>
-        </w:rPr>
-        <w:t>ommon knowledge.</w:t>
+        <w:t xml:space="preserve">En el documento hay varias inconsistencia en el formato de las </w:t>
+      </w:r>
+      <w:proofErr w:type="gramStart"/>
+      <w:r>
+        <w:t>referencia..</w:t>
+      </w:r>
+      <w:proofErr w:type="gramEnd"/>
+      <w:r>
+        <w:t xml:space="preserve"> no voy a corregirlas por el momento, pero creo que eso se afinar usando métodos automáticos como </w:t>
+      </w:r>
+      <w:proofErr w:type="spellStart"/>
+      <w:r>
+        <w:t>Rmarkdown</w:t>
+      </w:r>
+      <w:proofErr w:type="spellEnd"/>
+      <w:r>
+        <w:t xml:space="preserve"> o </w:t>
+      </w:r>
+      <w:proofErr w:type="spellStart"/>
+      <w:r>
+        <w:t>Latex</w:t>
+      </w:r>
+      <w:proofErr w:type="spellEnd"/>
+      <w:r>
+        <w:t>.</w:t>
       </w:r>
     </w:p>
   </w:comment>
-  <w:comment w:id="24" w:author="Fabio Alberto Cruz Sanchez" w:date="2020-11-10T10:06:00Z" w:initials="FACS">
+  <w:comment w:id="24" w:author="Diego Carou Porto" w:date="2020-11-11T11:53:00Z" w:initials="DCP">
     <w:p>
       <w:pPr>
-        <w:pStyle w:val="Textocomentario"/>
+        <w:pStyle w:val="Commentaire"/>
       </w:pPr>
       <w:r>
         <w:rPr>
-          <w:rStyle w:val="Refdecomentario"/>
+          <w:rStyle w:val="Marquedecommentaire"/>
         </w:rPr>
         <w:annotationRef/>
       </w:r>
       <w:r>
-        <w:t xml:space="preserve">En el documento hay varias inconsistencia en el formato de las </w:t>
-      </w:r>
-      <w:proofErr w:type="gramStart"/>
-      <w:r>
-        <w:t>referencia..</w:t>
-      </w:r>
-      <w:proofErr w:type="gramEnd"/>
-      <w:r>
-        <w:t xml:space="preserve"> no voy a corregirlas por el momento, pero creo que eso se afinar usando métodos automáticos como </w:t>
+        <w:t xml:space="preserve">No estoy seguro de las inconsistencias. Cuando es una referencia en la que el autor se cita directamente uso </w:t>
       </w:r>
       <w:proofErr w:type="spellStart"/>
       <w:r>
-        <w:t>Rmarkdown</w:t>
+        <w:t>Surname</w:t>
       </w:r>
       <w:proofErr w:type="spellEnd"/>
       <w:r>
-        <w:t xml:space="preserve"> o </w:t>
+        <w:t xml:space="preserve"> (</w:t>
       </w:r>
       <w:proofErr w:type="spellStart"/>
       <w:r>
-        <w:t>Latex</w:t>
+        <w:t>Year</w:t>
       </w:r>
       <w:proofErr w:type="spellEnd"/>
       <w:r>
-        <w:t>.</w:t>
+        <w:t>). Cuando no se cita (</w:t>
+      </w:r>
+      <w:proofErr w:type="spellStart"/>
+      <w:r>
+        <w:t>Surname</w:t>
+      </w:r>
+      <w:proofErr w:type="spellEnd"/>
+      <w:r>
+        <w:t xml:space="preserve">, </w:t>
+      </w:r>
+      <w:proofErr w:type="spellStart"/>
+      <w:r>
+        <w:t>Year</w:t>
+      </w:r>
+      <w:proofErr w:type="spellEnd"/>
+      <w:r>
+        <w:t>).</w:t>
       </w:r>
     </w:p>
   </w:comment>
-  <w:comment w:id="25" w:author="Diego Carou Porto" w:date="2020-11-11T11:53:00Z" w:initials="DCP">
+  <w:comment w:id="32" w:author="Diego Carou Porto" w:date="2020-11-11T12:16:00Z" w:initials="DCP">
     <w:p>
       <w:pPr>
-        <w:pStyle w:val="Textocomentario"/>
+        <w:pStyle w:val="Commentaire"/>
       </w:pPr>
       <w:r>
         <w:rPr>
-          <w:rStyle w:val="Refdecomentario"/>
+          <w:rStyle w:val="Marquedecommentaire"/>
         </w:rPr>
         <w:annotationRef/>
       </w:r>
       <w:r>
-        <w:t xml:space="preserve">No estoy seguro de las inconsistencias. Cuando es una referencia en la que el autor se cita directamente uso </w:t>
-      </w:r>
-      <w:proofErr w:type="spellStart"/>
-      <w:r>
-        <w:t>Surname</w:t>
-      </w:r>
-      <w:proofErr w:type="spellEnd"/>
-      <w:r>
-        <w:t xml:space="preserve"> (</w:t>
-      </w:r>
-      <w:proofErr w:type="spellStart"/>
-      <w:r>
-        <w:t>Year</w:t>
-      </w:r>
-      <w:proofErr w:type="spellEnd"/>
-      <w:r>
-        <w:t>). Cuando no se cita (</w:t>
-      </w:r>
-      <w:proofErr w:type="spellStart"/>
-      <w:r>
-        <w:t>Surname</w:t>
-      </w:r>
-      <w:proofErr w:type="spellEnd"/>
-      <w:r>
-        <w:t xml:space="preserve">, </w:t>
-      </w:r>
-      <w:proofErr w:type="spellStart"/>
-      <w:r>
-        <w:t>Year</w:t>
-      </w:r>
-      <w:proofErr w:type="spellEnd"/>
-      <w:r>
-        <w:t>).</w:t>
+        <w:t>Escríbelo en nombre completo</w:t>
       </w:r>
     </w:p>
   </w:comment>
-  <w:comment w:id="33" w:author="Diego Carou Porto" w:date="2020-11-11T12:16:00Z" w:initials="DCP">
+  <w:comment w:id="43" w:author="Fabio Alberto Cruz Sanchez" w:date="2020-11-10T10:55:00Z" w:initials="FACS">
     <w:p>
       <w:pPr>
-        <w:pStyle w:val="Textocomentario"/>
+        <w:pStyle w:val="Commentaire"/>
       </w:pPr>
       <w:r>
         <w:rPr>
-          <w:rStyle w:val="Refdecomentario"/>
+          <w:rStyle w:val="Marquedecommentaire"/>
         </w:rPr>
         <w:annotationRef/>
       </w:r>
       <w:r>
-        <w:t>Escríbelo en nombre completo</w:t>
+        <w:t xml:space="preserve">Que quieren decir </w:t>
+      </w:r>
+      <w:proofErr w:type="gramStart"/>
+      <w:r>
+        <w:t>con  ‘</w:t>
+      </w:r>
+      <w:proofErr w:type="spellStart"/>
+      <w:proofErr w:type="gramEnd"/>
+      <w:r>
+        <w:t>sustainable</w:t>
+      </w:r>
+      <w:proofErr w:type="spellEnd"/>
+      <w:r>
+        <w:t xml:space="preserve"> </w:t>
+      </w:r>
+      <w:proofErr w:type="spellStart"/>
+      <w:r>
+        <w:t>manufacturing</w:t>
+      </w:r>
+      <w:proofErr w:type="spellEnd"/>
+      <w:r>
+        <w:t xml:space="preserve">'? </w:t>
+      </w:r>
+      <w:proofErr w:type="gramStart"/>
+      <w:r>
+        <w:t>En términos de análisis de ciclo de vida?</w:t>
+      </w:r>
+      <w:proofErr w:type="gramEnd"/>
+      <w:r>
+        <w:t xml:space="preserve"> </w:t>
+      </w:r>
+      <w:proofErr w:type="gramStart"/>
+      <w:r>
+        <w:t>De consumo de energía?</w:t>
+      </w:r>
+      <w:proofErr w:type="gramEnd"/>
+      <w:r>
+        <w:t xml:space="preserve"> </w:t>
       </w:r>
     </w:p>
   </w:comment>
-  <w:comment w:id="44" w:author="Fabio Alberto Cruz Sanchez" w:date="2020-11-10T10:55:00Z" w:initials="FACS">
+  <w:comment w:id="44" w:author="Diego Carou Porto" w:date="2020-11-11T12:00:00Z" w:initials="DCP">
     <w:p>
       <w:pPr>
-        <w:pStyle w:val="Textocomentario"/>
+        <w:pStyle w:val="Commentaire"/>
       </w:pPr>
       <w:r>
         <w:rPr>
-          <w:rStyle w:val="Refdecomentario"/>
+          <w:rStyle w:val="Marquedecommentaire"/>
         </w:rPr>
         <w:annotationRef/>
       </w:r>
       <w:r>
-        <w:t xml:space="preserve">Que quieren decir </w:t>
+        <w:t xml:space="preserve">Es un término genérico. No estamos analizando realmente nada “concreto”. El término engloba todo. De </w:t>
       </w:r>
       <w:proofErr w:type="gramStart"/>
       <w:r>
-        <w:t>con  ‘</w:t>
-      </w:r>
-      <w:proofErr w:type="spellStart"/>
+        <w:t>hecho</w:t>
+      </w:r>
       <w:proofErr w:type="gramEnd"/>
       <w:r>
-        <w:t>sustainable</w:t>
-      </w:r>
-      <w:proofErr w:type="spellEnd"/>
-      <w:r>
-        <w:t xml:space="preserve"> </w:t>
-      </w:r>
-      <w:proofErr w:type="spellStart"/>
-      <w:r>
-        <w:t>manufacturing</w:t>
-      </w:r>
-      <w:proofErr w:type="spellEnd"/>
-      <w:r>
-        <w:t xml:space="preserve">'? </w:t>
-      </w:r>
-      <w:proofErr w:type="gramStart"/>
-      <w:r>
-        <w:t>En términos de análisis de ciclo de vida?</w:t>
-      </w:r>
-      <w:proofErr w:type="gramEnd"/>
-      <w:r>
-        <w:t xml:space="preserve"> </w:t>
-      </w:r>
-      <w:proofErr w:type="gramStart"/>
-      <w:r>
-        <w:t>De consumo de energía?</w:t>
-      </w:r>
-      <w:proofErr w:type="gramEnd"/>
-      <w:r>
-        <w:t xml:space="preserve"> </w:t>
+        <w:t xml:space="preserve"> se orienta más bien a hacer el proceso más “verde” reduciendo consumo de material, reciclando, reduciendo energía, etc.</w:t>
       </w:r>
     </w:p>
   </w:comment>
-  <w:comment w:id="45" w:author="Diego Carou Porto" w:date="2020-11-11T12:00:00Z" w:initials="DCP">
+  <w:comment w:id="49" w:author="Diego Carou Porto" w:date="2020-11-11T12:27:00Z" w:initials="DCP">
     <w:p>
       <w:pPr>
-        <w:pStyle w:val="Textocomentario"/>
+        <w:pStyle w:val="Commentaire"/>
       </w:pPr>
       <w:r>
         <w:rPr>
-          <w:rStyle w:val="Refdecomentario"/>
+          <w:rStyle w:val="Marquedecommentaire"/>
         </w:rPr>
         <w:annotationRef/>
       </w:r>
       <w:r>
-        <w:t xml:space="preserve">Es un término genérico. No estamos analizando realmente nada “concreto”. El término engloba todo. De </w:t>
-      </w:r>
-      <w:proofErr w:type="gramStart"/>
-      <w:r>
-        <w:t>hecho</w:t>
-      </w:r>
-      <w:proofErr w:type="gramEnd"/>
-      <w:r>
-        <w:t xml:space="preserve"> se orienta más bien a hacer el proceso más “verde” reduciendo consumo de material, reciclando, reduciendo energía, etc.</w:t>
+        <w:t xml:space="preserve">Esto no lo entiendo. </w:t>
+      </w:r>
+      <w:proofErr w:type="spellStart"/>
+      <w:r>
+        <w:t>Negative</w:t>
+      </w:r>
+      <w:proofErr w:type="spellEnd"/>
+      <w:r>
+        <w:t xml:space="preserve"> </w:t>
+      </w:r>
+      <w:proofErr w:type="spellStart"/>
+      <w:r>
+        <w:t>impact</w:t>
+      </w:r>
+      <w:proofErr w:type="spellEnd"/>
+      <w:r>
+        <w:t>?</w:t>
       </w:r>
     </w:p>
   </w:comment>
-  <w:comment w:id="50" w:author="Diego Carou Porto" w:date="2020-11-11T12:27:00Z" w:initials="DCP">
+  <w:comment w:id="71" w:author="Fabio Alberto Cruz Sanchez" w:date="2020-11-10T11:11:00Z" w:initials="FACS">
     <w:p>
       <w:pPr>
-        <w:pStyle w:val="Textocomentario"/>
+        <w:pStyle w:val="Commentaire"/>
       </w:pPr>
       <w:r>
         <w:rPr>
-          <w:rStyle w:val="Refdecomentario"/>
+          <w:rStyle w:val="Marquedecommentaire"/>
         </w:rPr>
         <w:annotationRef/>
       </w:r>
       <w:r>
-        <w:t xml:space="preserve">Esto no lo entiendo. </w:t>
+        <w:rPr>
+          <w:rStyle w:val="Marquedecommentaire"/>
+        </w:rPr>
+        <w:t xml:space="preserve">Esto es para mi, un </w:t>
       </w:r>
       <w:proofErr w:type="spellStart"/>
       <w:r>
-        <w:t>Negative</w:t>
+        <w:rPr>
+          <w:rStyle w:val="Marquedecommentaire"/>
+        </w:rPr>
+        <w:t>research</w:t>
       </w:r>
       <w:proofErr w:type="spellEnd"/>
       <w:r>
-        <w:t xml:space="preserve"> </w:t>
-      </w:r>
-      <w:proofErr w:type="spellStart"/>
-      <w:r>
-        <w:t>impact</w:t>
-      </w:r>
-      <w:proofErr w:type="spellEnd"/>
-      <w:r>
-        <w:t>?</w:t>
-      </w:r>
-    </w:p>
-  </w:comment>
-  <w:comment w:id="72" w:author="Fabio Alberto Cruz Sanchez" w:date="2020-11-10T11:11:00Z" w:initials="FACS">
-    <w:p>
-      <w:pPr>
-        <w:pStyle w:val="Textocomentario"/>
-      </w:pPr>
-      <w:r>
-        <w:rPr>
-          <w:rStyle w:val="Refdecomentario"/>
-        </w:rPr>
-        <w:annotationRef/>
-      </w:r>
-      <w:r>
-        <w:rPr>
-          <w:rStyle w:val="Refdecomentario"/>
-        </w:rPr>
-        <w:t xml:space="preserve">Esto es para </w:t>
-      </w:r>
-      <w:proofErr w:type="spellStart"/>
-      <w:r>
-        <w:rPr>
-          <w:rStyle w:val="Refdecomentario"/>
-        </w:rPr>
-        <w:t>mi</w:t>
-      </w:r>
-      <w:proofErr w:type="spellEnd"/>
-      <w:r>
-        <w:rPr>
-          <w:rStyle w:val="Refdecomentario"/>
-        </w:rPr>
-        <w:t xml:space="preserve">, un </w:t>
-      </w:r>
-      <w:proofErr w:type="spellStart"/>
-      <w:r>
-        <w:rPr>
-          <w:rStyle w:val="Refdecomentario"/>
-        </w:rPr>
-        <w:t>research</w:t>
-      </w:r>
-      <w:proofErr w:type="spellEnd"/>
-      <w:r>
-        <w:rPr>
-          <w:rStyle w:val="Refdecomentario"/>
+        <w:rPr>
+          <w:rStyle w:val="Marquedecommentaire"/>
         </w:rPr>
         <w:t xml:space="preserve"> gap que hay hoy en la literatura.</w:t>
       </w:r>
       <w:r>
         <w:rPr>
-          <w:rStyle w:val="Refdecomentario"/>
+          <w:rStyle w:val="Marquedecommentaire"/>
         </w:rPr>
         <w:br/>
         <w:t xml:space="preserve">Si bien, la parte técnica ya se ha probado en laboratorio, no se sabe aun, si estas partes reciclada, funcionan para una determinada </w:t>
@@ -30371,21 +30326,21 @@
       <w:proofErr w:type="spellStart"/>
       <w:r>
         <w:rPr>
-          <w:rStyle w:val="Refdecomentario"/>
+          <w:rStyle w:val="Marquedecommentaire"/>
         </w:rPr>
         <w:t>applicacion</w:t>
       </w:r>
       <w:proofErr w:type="spellEnd"/>
     </w:p>
   </w:comment>
-  <w:comment w:id="73" w:author="Diego Carou Porto" w:date="2020-11-11T12:29:00Z" w:initials="DCP">
+  <w:comment w:id="72" w:author="Diego Carou Porto" w:date="2020-11-11T12:29:00Z" w:initials="DCP">
     <w:p>
       <w:pPr>
-        <w:pStyle w:val="Textocomentario"/>
+        <w:pStyle w:val="Commentaire"/>
       </w:pPr>
       <w:r>
         <w:rPr>
-          <w:rStyle w:val="Refdecomentario"/>
+          <w:rStyle w:val="Marquedecommentaire"/>
         </w:rPr>
         <w:annotationRef/>
       </w:r>
@@ -30394,27 +30349,27 @@
       </w:r>
     </w:p>
   </w:comment>
-  <w:comment w:id="74" w:author="Diego Carou Porto" w:date="2020-11-11T12:30:00Z" w:initials="DCP">
+  <w:comment w:id="73" w:author="Diego Carou Porto" w:date="2020-11-11T12:30:00Z" w:initials="DCP">
     <w:p>
       <w:pPr>
-        <w:pStyle w:val="Textocomentario"/>
+        <w:pStyle w:val="Commentaire"/>
       </w:pPr>
       <w:r>
         <w:rPr>
-          <w:rStyle w:val="Refdecomentario"/>
+          <w:rStyle w:val="Marquedecommentaire"/>
         </w:rPr>
         <w:annotationRef/>
       </w:r>
     </w:p>
   </w:comment>
-  <w:comment w:id="113" w:author="Fabio Alberto Cruz Sanchez" w:date="2020-11-10T11:57:00Z" w:initials="FACS">
+  <w:comment w:id="111" w:author="Fabio Alberto Cruz Sanchez" w:date="2020-11-10T11:57:00Z" w:initials="FACS">
     <w:p>
       <w:pPr>
-        <w:pStyle w:val="Textocomentario"/>
+        <w:pStyle w:val="Commentaire"/>
       </w:pPr>
       <w:r>
         <w:rPr>
-          <w:rStyle w:val="Refdecomentario"/>
+          <w:rStyle w:val="Marquedecommentaire"/>
         </w:rPr>
         <w:annotationRef/>
       </w:r>
@@ -30431,17 +30386,17 @@
       </w:r>
     </w:p>
   </w:comment>
-  <w:comment w:id="119" w:author="Diego Carou Porto" w:date="2020-11-11T12:22:00Z" w:initials="DCP">
+  <w:comment w:id="117" w:author="Diego Carou Porto" w:date="2020-11-11T12:22:00Z" w:initials="DCP">
     <w:p>
       <w:pPr>
-        <w:pStyle w:val="Textocomentario"/>
+        <w:pStyle w:val="Commentaire"/>
         <w:rPr>
           <w:lang w:val="en-GB"/>
         </w:rPr>
       </w:pPr>
       <w:r>
         <w:rPr>
-          <w:rStyle w:val="Refdecomentario"/>
+          <w:rStyle w:val="Marquedecommentaire"/>
         </w:rPr>
         <w:annotationRef/>
       </w:r>
@@ -30483,17 +30438,17 @@
       <w:proofErr w:type="spellEnd"/>
     </w:p>
   </w:comment>
-  <w:comment w:id="124" w:author="Fabio Alberto Cruz Sanchez" w:date="2020-11-10T12:02:00Z" w:initials="FACS">
+  <w:comment w:id="122" w:author="Fabio Alberto Cruz Sanchez" w:date="2020-11-10T12:02:00Z" w:initials="FACS">
     <w:p>
       <w:pPr>
-        <w:pStyle w:val="Textocomentario"/>
+        <w:pStyle w:val="Commentaire"/>
         <w:rPr>
           <w:lang w:val="en-GB"/>
         </w:rPr>
       </w:pPr>
       <w:r>
         <w:rPr>
-          <w:rStyle w:val="Refdecomentario"/>
+          <w:rStyle w:val="Marquedecommentaire"/>
         </w:rPr>
         <w:annotationRef/>
       </w:r>
@@ -30505,17 +30460,17 @@
       </w:r>
     </w:p>
   </w:comment>
-  <w:comment w:id="125" w:author="Diego Carou Porto" w:date="2020-11-11T12:23:00Z" w:initials="DCP">
+  <w:comment w:id="123" w:author="Diego Carou Porto" w:date="2020-11-11T12:23:00Z" w:initials="DCP">
     <w:p>
       <w:pPr>
-        <w:pStyle w:val="Textocomentario"/>
+        <w:pStyle w:val="Commentaire"/>
         <w:rPr>
           <w:lang w:val="en-GB"/>
         </w:rPr>
       </w:pPr>
       <w:r>
         <w:rPr>
-          <w:rStyle w:val="Refdecomentario"/>
+          <w:rStyle w:val="Marquedecommentaire"/>
         </w:rPr>
         <w:annotationRef/>
       </w:r>
@@ -30533,17 +30488,17 @@
       </w:r>
     </w:p>
   </w:comment>
-  <w:comment w:id="126" w:author="Fabio Alberto Cruz Sanchez" w:date="2020-11-10T11:59:00Z" w:initials="FACS">
+  <w:comment w:id="124" w:author="Fabio Alberto Cruz Sanchez" w:date="2020-11-10T11:59:00Z" w:initials="FACS">
     <w:p>
       <w:pPr>
-        <w:pStyle w:val="Textocomentario"/>
+        <w:pStyle w:val="Commentaire"/>
         <w:rPr>
           <w:lang w:val="en-GB"/>
         </w:rPr>
       </w:pPr>
       <w:r>
         <w:rPr>
-          <w:rStyle w:val="Refdecomentario"/>
+          <w:rStyle w:val="Marquedecommentaire"/>
         </w:rPr>
         <w:annotationRef/>
       </w:r>
@@ -30564,7 +30519,7 @@
     </w:p>
     <w:p>
       <w:pPr>
-        <w:pStyle w:val="Textocomentario"/>
+        <w:pStyle w:val="Commentaire"/>
         <w:rPr>
           <w:lang w:val="en-GB"/>
         </w:rPr>
@@ -30665,14 +30620,14 @@
       </w:r>
     </w:p>
   </w:comment>
-  <w:comment w:id="130" w:author="Diego Carou Porto" w:date="2020-11-11T12:24:00Z" w:initials="DCP">
+  <w:comment w:id="128" w:author="Diego Carou Porto" w:date="2020-11-11T12:24:00Z" w:initials="DCP">
     <w:p>
       <w:pPr>
-        <w:pStyle w:val="Textocomentario"/>
+        <w:pStyle w:val="Commentaire"/>
       </w:pPr>
       <w:r>
         <w:rPr>
-          <w:rStyle w:val="Refdecomentario"/>
+          <w:rStyle w:val="Marquedecommentaire"/>
         </w:rPr>
         <w:annotationRef/>
       </w:r>
@@ -30685,7 +30640,7 @@
 </file>
 
 <file path=word/commentsExtended.xml><?xml version="1.0" encoding="utf-8"?>
-<w15:commentsEx xmlns:wpc="http://schemas.microsoft.com/office/word/2010/wordprocessingCanvas" xmlns:cx="http://schemas.microsoft.com/office/drawing/2014/chartex" xmlns:cx1="http://schemas.microsoft.com/office/drawing/2015/9/8/chartex" xmlns:cx2="http://schemas.microsoft.com/office/drawing/2015/10/21/chartex" xmlns:cx3="http://schemas.microsoft.com/office/drawing/2016/5/9/chartex" xmlns:cx4="http://schemas.microsoft.com/office/drawing/2016/5/10/chartex" xmlns:cx5="http://schemas.microsoft.com/office/drawing/2016/5/11/chartex" xmlns:cx6="http://schemas.microsoft.com/office/drawing/2016/5/12/chartex" xmlns:cx7="http://schemas.microsoft.com/office/drawing/2016/5/13/chartex" xmlns:cx8="http://schemas.microsoft.com/office/drawing/2016/5/14/chartex" xmlns:mc="http://schemas.openxmlformats.org/markup-compatibility/2006" xmlns:aink="http://schemas.microsoft.com/office/drawing/2016/ink" xmlns:am3d="http://schemas.microsoft.com/office/drawing/2017/model3d" xmlns:o="urn:schemas-microsoft-com:office:office" xmlns:r="http://schemas.openxmlformats.org/officeDocument/2006/relationships" xmlns:m="http://schemas.openxmlformats.org/officeDocument/2006/math" xmlns:v="urn:schemas-microsoft-com:vml" xmlns:wp14="http://schemas.microsoft.com/office/word/2010/wordprocessingDrawing" xmlns:wp="http://schemas.openxmlformats.org/drawingml/2006/wordprocessingDrawing" xmlns:w10="urn:schemas-microsoft-com:office:word" xmlns:w="http://schemas.openxmlformats.org/wordprocessingml/2006/main" xmlns:w14="http://schemas.microsoft.com/office/word/2010/wordml" xmlns:w15="http://schemas.microsoft.com/office/word/2012/wordml" xmlns:w16cid="http://schemas.microsoft.com/office/word/2016/wordml/cid" xmlns:w16se="http://schemas.microsoft.com/office/word/2015/wordml/symex" xmlns:wpg="http://schemas.microsoft.com/office/word/2010/wordprocessingGroup" xmlns:wpi="http://schemas.microsoft.com/office/word/2010/wordprocessingInk" xmlns:wne="http://schemas.microsoft.com/office/word/2006/wordml" xmlns:wps="http://schemas.microsoft.com/office/word/2010/wordprocessingShape" mc:Ignorable="w14 w15 w16se w16cid wp14">
+<w15:commentsEx xmlns:wpc="http://schemas.microsoft.com/office/word/2010/wordprocessingCanvas" xmlns:cx="http://schemas.microsoft.com/office/drawing/2014/chartex" xmlns:cx1="http://schemas.microsoft.com/office/drawing/2015/9/8/chartex" xmlns:cx2="http://schemas.microsoft.com/office/drawing/2015/10/21/chartex" xmlns:cx3="http://schemas.microsoft.com/office/drawing/2016/5/9/chartex" xmlns:cx4="http://schemas.microsoft.com/office/drawing/2016/5/10/chartex" xmlns:cx5="http://schemas.microsoft.com/office/drawing/2016/5/11/chartex" xmlns:cx6="http://schemas.microsoft.com/office/drawing/2016/5/12/chartex" xmlns:cx7="http://schemas.microsoft.com/office/drawing/2016/5/13/chartex" xmlns:cx8="http://schemas.microsoft.com/office/drawing/2016/5/14/chartex" xmlns:mc="http://schemas.openxmlformats.org/markup-compatibility/2006" xmlns:aink="http://schemas.microsoft.com/office/drawing/2016/ink" xmlns:am3d="http://schemas.microsoft.com/office/drawing/2017/model3d" xmlns:o="urn:schemas-microsoft-com:office:office" xmlns:r="http://schemas.openxmlformats.org/officeDocument/2006/relationships" xmlns:m="http://schemas.openxmlformats.org/officeDocument/2006/math" xmlns:v="urn:schemas-microsoft-com:vml" xmlns:wp14="http://schemas.microsoft.com/office/word/2010/wordprocessingDrawing" xmlns:wp="http://schemas.openxmlformats.org/drawingml/2006/wordprocessingDrawing" xmlns:w10="urn:schemas-microsoft-com:office:word" xmlns:w="http://schemas.openxmlformats.org/wordprocessingml/2006/main" xmlns:w14="http://schemas.microsoft.com/office/word/2010/wordml" xmlns:w15="http://schemas.microsoft.com/office/word/2012/wordml" xmlns:w16cex="http://schemas.microsoft.com/office/word/2018/wordml/cex" xmlns:w16cid="http://schemas.microsoft.com/office/word/2016/wordml/cid" xmlns:w16="http://schemas.microsoft.com/office/word/2018/wordml" xmlns:w16se="http://schemas.microsoft.com/office/word/2015/wordml/symex" xmlns:wpg="http://schemas.microsoft.com/office/word/2010/wordprocessingGroup" xmlns:wpi="http://schemas.microsoft.com/office/word/2010/wordprocessingInk" xmlns:wne="http://schemas.microsoft.com/office/word/2006/wordml" xmlns:wps="http://schemas.microsoft.com/office/word/2010/wordprocessingShape" mc:Ignorable="w14 w15 w16se w16cid w16 w16cex wp14">
   <w15:commentEx w15:paraId="58567B5E" w15:done="0"/>
   <w15:commentEx w15:paraId="6A602A39" w15:done="0"/>
   <w15:commentEx w15:paraId="72B2E727" w15:done="0"/>
@@ -30719,7 +30674,7 @@
 </file>
 
 <file path=word/commentsIds.xml><?xml version="1.0" encoding="utf-8"?>
-<w16cid:commentsIds xmlns:wpc="http://schemas.microsoft.com/office/word/2010/wordprocessingCanvas" xmlns:cx="http://schemas.microsoft.com/office/drawing/2014/chartex" xmlns:cx1="http://schemas.microsoft.com/office/drawing/2015/9/8/chartex" xmlns:cx2="http://schemas.microsoft.com/office/drawing/2015/10/21/chartex" xmlns:cx3="http://schemas.microsoft.com/office/drawing/2016/5/9/chartex" xmlns:cx4="http://schemas.microsoft.com/office/drawing/2016/5/10/chartex" xmlns:cx5="http://schemas.microsoft.com/office/drawing/2016/5/11/chartex" xmlns:cx6="http://schemas.microsoft.com/office/drawing/2016/5/12/chartex" xmlns:cx7="http://schemas.microsoft.com/office/drawing/2016/5/13/chartex" xmlns:cx8="http://schemas.microsoft.com/office/drawing/2016/5/14/chartex" xmlns:mc="http://schemas.openxmlformats.org/markup-compatibility/2006" xmlns:aink="http://schemas.microsoft.com/office/drawing/2016/ink" xmlns:am3d="http://schemas.microsoft.com/office/drawing/2017/model3d" xmlns:o="urn:schemas-microsoft-com:office:office" xmlns:r="http://schemas.openxmlformats.org/officeDocument/2006/relationships" xmlns:m="http://schemas.openxmlformats.org/officeDocument/2006/math" xmlns:v="urn:schemas-microsoft-com:vml" xmlns:wp14="http://schemas.microsoft.com/office/word/2010/wordprocessingDrawing" xmlns:wp="http://schemas.openxmlformats.org/drawingml/2006/wordprocessingDrawing" xmlns:w10="urn:schemas-microsoft-com:office:word" xmlns:w="http://schemas.openxmlformats.org/wordprocessingml/2006/main" xmlns:w14="http://schemas.microsoft.com/office/word/2010/wordml" xmlns:w15="http://schemas.microsoft.com/office/word/2012/wordml" xmlns:w16cid="http://schemas.microsoft.com/office/word/2016/wordml/cid" xmlns:w16se="http://schemas.microsoft.com/office/word/2015/wordml/symex" xmlns:wpg="http://schemas.microsoft.com/office/word/2010/wordprocessingGroup" xmlns:wpi="http://schemas.microsoft.com/office/word/2010/wordprocessingInk" xmlns:wne="http://schemas.microsoft.com/office/word/2006/wordml" xmlns:wps="http://schemas.microsoft.com/office/word/2010/wordprocessingShape" mc:Ignorable="w14 w15 w16se w16cid wp14">
+<w16cid:commentsIds xmlns:wpc="http://schemas.microsoft.com/office/word/2010/wordprocessingCanvas" xmlns:cx="http://schemas.microsoft.com/office/drawing/2014/chartex" xmlns:cx1="http://schemas.microsoft.com/office/drawing/2015/9/8/chartex" xmlns:cx2="http://schemas.microsoft.com/office/drawing/2015/10/21/chartex" xmlns:cx3="http://schemas.microsoft.com/office/drawing/2016/5/9/chartex" xmlns:cx4="http://schemas.microsoft.com/office/drawing/2016/5/10/chartex" xmlns:cx5="http://schemas.microsoft.com/office/drawing/2016/5/11/chartex" xmlns:cx6="http://schemas.microsoft.com/office/drawing/2016/5/12/chartex" xmlns:cx7="http://schemas.microsoft.com/office/drawing/2016/5/13/chartex" xmlns:cx8="http://schemas.microsoft.com/office/drawing/2016/5/14/chartex" xmlns:mc="http://schemas.openxmlformats.org/markup-compatibility/2006" xmlns:aink="http://schemas.microsoft.com/office/drawing/2016/ink" xmlns:am3d="http://schemas.microsoft.com/office/drawing/2017/model3d" xmlns:o="urn:schemas-microsoft-com:office:office" xmlns:r="http://schemas.openxmlformats.org/officeDocument/2006/relationships" xmlns:m="http://schemas.openxmlformats.org/officeDocument/2006/math" xmlns:v="urn:schemas-microsoft-com:vml" xmlns:wp14="http://schemas.microsoft.com/office/word/2010/wordprocessingDrawing" xmlns:wp="http://schemas.openxmlformats.org/drawingml/2006/wordprocessingDrawing" xmlns:w10="urn:schemas-microsoft-com:office:word" xmlns:w="http://schemas.openxmlformats.org/wordprocessingml/2006/main" xmlns:w14="http://schemas.microsoft.com/office/word/2010/wordml" xmlns:w15="http://schemas.microsoft.com/office/word/2012/wordml" xmlns:w16cex="http://schemas.microsoft.com/office/word/2018/wordml/cex" xmlns:w16cid="http://schemas.microsoft.com/office/word/2016/wordml/cid" xmlns:w16="http://schemas.microsoft.com/office/word/2018/wordml" xmlns:w16se="http://schemas.microsoft.com/office/word/2015/wordml/symex" xmlns:wpg="http://schemas.microsoft.com/office/word/2010/wordprocessingGroup" xmlns:wpi="http://schemas.microsoft.com/office/word/2010/wordprocessingInk" xmlns:wne="http://schemas.microsoft.com/office/word/2006/wordml" xmlns:wps="http://schemas.microsoft.com/office/word/2010/wordprocessingShape" mc:Ignorable="w14 w15 w16se w16cid w16 w16cex wp14">
   <w16cid:commentId w16cid:paraId="58567B5E" w16cid:durableId="235E287C"/>
   <w16cid:commentId w16cid:paraId="6A602A39" w16cid:durableId="23564F1D"/>
   <w16cid:commentId w16cid:paraId="72B2E727" w16cid:durableId="23564F3D"/>
@@ -30742,7 +30697,7 @@
 </file>
 
 <file path=word/endnotes.xml><?xml version="1.0" encoding="utf-8"?>
-<w:endnotes xmlns:wpc="http://schemas.microsoft.com/office/word/2010/wordprocessingCanvas" xmlns:cx="http://schemas.microsoft.com/office/drawing/2014/chartex" xmlns:cx1="http://schemas.microsoft.com/office/drawing/2015/9/8/chartex" xmlns:cx2="http://schemas.microsoft.com/office/drawing/2015/10/21/chartex" xmlns:cx3="http://schemas.microsoft.com/office/drawing/2016/5/9/chartex" xmlns:cx4="http://schemas.microsoft.com/office/drawing/2016/5/10/chartex" xmlns:cx5="http://schemas.microsoft.com/office/drawing/2016/5/11/chartex" xmlns:cx6="http://schemas.microsoft.com/office/drawing/2016/5/12/chartex" xmlns:cx7="http://schemas.microsoft.com/office/drawing/2016/5/13/chartex" xmlns:cx8="http://schemas.microsoft.com/office/drawing/2016/5/14/chartex" xmlns:mc="http://schemas.openxmlformats.org/markup-compatibility/2006" xmlns:aink="http://schemas.microsoft.com/office/drawing/2016/ink" xmlns:am3d="http://schemas.microsoft.com/office/drawing/2017/model3d" xmlns:o="urn:schemas-microsoft-com:office:office" xmlns:r="http://schemas.openxmlformats.org/officeDocument/2006/relationships" xmlns:m="http://schemas.openxmlformats.org/officeDocument/2006/math" xmlns:v="urn:schemas-microsoft-com:vml" xmlns:wp14="http://schemas.microsoft.com/office/word/2010/wordprocessingDrawing" xmlns:wp="http://schemas.openxmlformats.org/drawingml/2006/wordprocessingDrawing" xmlns:w10="urn:schemas-microsoft-com:office:word" xmlns:w="http://schemas.openxmlformats.org/wordprocessingml/2006/main" xmlns:w14="http://schemas.microsoft.com/office/word/2010/wordml" xmlns:w15="http://schemas.microsoft.com/office/word/2012/wordml" xmlns:w16cid="http://schemas.microsoft.com/office/word/2016/wordml/cid" xmlns:w16se="http://schemas.microsoft.com/office/word/2015/wordml/symex" xmlns:wpg="http://schemas.microsoft.com/office/word/2010/wordprocessingGroup" xmlns:wpi="http://schemas.microsoft.com/office/word/2010/wordprocessingInk" xmlns:wne="http://schemas.microsoft.com/office/word/2006/wordml" xmlns:wps="http://schemas.microsoft.com/office/word/2010/wordprocessingShape" mc:Ignorable="w14 w15 w16se w16cid wp14">
+<w:endnotes xmlns:wpc="http://schemas.microsoft.com/office/word/2010/wordprocessingCanvas" xmlns:cx="http://schemas.microsoft.com/office/drawing/2014/chartex" xmlns:cx1="http://schemas.microsoft.com/office/drawing/2015/9/8/chartex" xmlns:cx2="http://schemas.microsoft.com/office/drawing/2015/10/21/chartex" xmlns:cx3="http://schemas.microsoft.com/office/drawing/2016/5/9/chartex" xmlns:cx4="http://schemas.microsoft.com/office/drawing/2016/5/10/chartex" xmlns:cx5="http://schemas.microsoft.com/office/drawing/2016/5/11/chartex" xmlns:cx6="http://schemas.microsoft.com/office/drawing/2016/5/12/chartex" xmlns:cx7="http://schemas.microsoft.com/office/drawing/2016/5/13/chartex" xmlns:cx8="http://schemas.microsoft.com/office/drawing/2016/5/14/chartex" xmlns:mc="http://schemas.openxmlformats.org/markup-compatibility/2006" xmlns:aink="http://schemas.microsoft.com/office/drawing/2016/ink" xmlns:am3d="http://schemas.microsoft.com/office/drawing/2017/model3d" xmlns:o="urn:schemas-microsoft-com:office:office" xmlns:r="http://schemas.openxmlformats.org/officeDocument/2006/relationships" xmlns:m="http://schemas.openxmlformats.org/officeDocument/2006/math" xmlns:v="urn:schemas-microsoft-com:vml" xmlns:wp14="http://schemas.microsoft.com/office/word/2010/wordprocessingDrawing" xmlns:wp="http://schemas.openxmlformats.org/drawingml/2006/wordprocessingDrawing" xmlns:w10="urn:schemas-microsoft-com:office:word" xmlns:w="http://schemas.openxmlformats.org/wordprocessingml/2006/main" xmlns:w14="http://schemas.microsoft.com/office/word/2010/wordml" xmlns:w15="http://schemas.microsoft.com/office/word/2012/wordml" xmlns:w16cex="http://schemas.microsoft.com/office/word/2018/wordml/cex" xmlns:w16cid="http://schemas.microsoft.com/office/word/2016/wordml/cid" xmlns:w16="http://schemas.microsoft.com/office/word/2018/wordml" xmlns:w16se="http://schemas.microsoft.com/office/word/2015/wordml/symex" xmlns:wpg="http://schemas.microsoft.com/office/word/2010/wordprocessingGroup" xmlns:wpi="http://schemas.microsoft.com/office/word/2010/wordprocessingInk" xmlns:wne="http://schemas.microsoft.com/office/word/2006/wordml" xmlns:wps="http://schemas.microsoft.com/office/word/2010/wordprocessingShape" mc:Ignorable="w14 w15 w16se w16cid w16 w16cex wp14">
   <w:endnote w:type="separator" w:id="-1">
     <w:p>
       <w:pPr>
@@ -30767,7 +30722,7 @@
 </file>
 
 <file path=word/footer1.xml><?xml version="1.0" encoding="utf-8"?>
-<w:ftr xmlns:wpc="http://schemas.microsoft.com/office/word/2010/wordprocessingCanvas" xmlns:cx="http://schemas.microsoft.com/office/drawing/2014/chartex" xmlns:cx1="http://schemas.microsoft.com/office/drawing/2015/9/8/chartex" xmlns:cx2="http://schemas.microsoft.com/office/drawing/2015/10/21/chartex" xmlns:cx3="http://schemas.microsoft.com/office/drawing/2016/5/9/chartex" xmlns:cx4="http://schemas.microsoft.com/office/drawing/2016/5/10/chartex" xmlns:cx5="http://schemas.microsoft.com/office/drawing/2016/5/11/chartex" xmlns:cx6="http://schemas.microsoft.com/office/drawing/2016/5/12/chartex" xmlns:cx7="http://schemas.microsoft.com/office/drawing/2016/5/13/chartex" xmlns:cx8="http://schemas.microsoft.com/office/drawing/2016/5/14/chartex" xmlns:mc="http://schemas.openxmlformats.org/markup-compatibility/2006" xmlns:aink="http://schemas.microsoft.com/office/drawing/2016/ink" xmlns:am3d="http://schemas.microsoft.com/office/drawing/2017/model3d" xmlns:o="urn:schemas-microsoft-com:office:office" xmlns:r="http://schemas.openxmlformats.org/officeDocument/2006/relationships" xmlns:m="http://schemas.openxmlformats.org/officeDocument/2006/math" xmlns:v="urn:schemas-microsoft-com:vml" xmlns:wp14="http://schemas.microsoft.com/office/word/2010/wordprocessingDrawing" xmlns:wp="http://schemas.openxmlformats.org/drawingml/2006/wordprocessingDrawing" xmlns:w10="urn:schemas-microsoft-com:office:word" xmlns:w="http://schemas.openxmlformats.org/wordprocessingml/2006/main" xmlns:w14="http://schemas.microsoft.com/office/word/2010/wordml" xmlns:w15="http://schemas.microsoft.com/office/word/2012/wordml" xmlns:w16cid="http://schemas.microsoft.com/office/word/2016/wordml/cid" xmlns:w16se="http://schemas.microsoft.com/office/word/2015/wordml/symex" xmlns:wpg="http://schemas.microsoft.com/office/word/2010/wordprocessingGroup" xmlns:wpi="http://schemas.microsoft.com/office/word/2010/wordprocessingInk" xmlns:wne="http://schemas.microsoft.com/office/word/2006/wordml" xmlns:wps="http://schemas.microsoft.com/office/word/2010/wordprocessingShape" mc:Ignorable="w14 w15 w16se w16cid wp14">
+<w:ftr xmlns:wpc="http://schemas.microsoft.com/office/word/2010/wordprocessingCanvas" xmlns:cx="http://schemas.microsoft.com/office/drawing/2014/chartex" xmlns:cx1="http://schemas.microsoft.com/office/drawing/2015/9/8/chartex" xmlns:cx2="http://schemas.microsoft.com/office/drawing/2015/10/21/chartex" xmlns:cx3="http://schemas.microsoft.com/office/drawing/2016/5/9/chartex" xmlns:cx4="http://schemas.microsoft.com/office/drawing/2016/5/10/chartex" xmlns:cx5="http://schemas.microsoft.com/office/drawing/2016/5/11/chartex" xmlns:cx6="http://schemas.microsoft.com/office/drawing/2016/5/12/chartex" xmlns:cx7="http://schemas.microsoft.com/office/drawing/2016/5/13/chartex" xmlns:cx8="http://schemas.microsoft.com/office/drawing/2016/5/14/chartex" xmlns:mc="http://schemas.openxmlformats.org/markup-compatibility/2006" xmlns:aink="http://schemas.microsoft.com/office/drawing/2016/ink" xmlns:am3d="http://schemas.microsoft.com/office/drawing/2017/model3d" xmlns:o="urn:schemas-microsoft-com:office:office" xmlns:r="http://schemas.openxmlformats.org/officeDocument/2006/relationships" xmlns:m="http://schemas.openxmlformats.org/officeDocument/2006/math" xmlns:v="urn:schemas-microsoft-com:vml" xmlns:wp14="http://schemas.microsoft.com/office/word/2010/wordprocessingDrawing" xmlns:wp="http://schemas.openxmlformats.org/drawingml/2006/wordprocessingDrawing" xmlns:w10="urn:schemas-microsoft-com:office:word" xmlns:w="http://schemas.openxmlformats.org/wordprocessingml/2006/main" xmlns:w14="http://schemas.microsoft.com/office/word/2010/wordml" xmlns:w15="http://schemas.microsoft.com/office/word/2012/wordml" xmlns:w16cex="http://schemas.microsoft.com/office/word/2018/wordml/cex" xmlns:w16cid="http://schemas.microsoft.com/office/word/2016/wordml/cid" xmlns:w16="http://schemas.microsoft.com/office/word/2018/wordml" xmlns:w16se="http://schemas.microsoft.com/office/word/2015/wordml/symex" xmlns:wpg="http://schemas.microsoft.com/office/word/2010/wordprocessingGroup" xmlns:wpi="http://schemas.microsoft.com/office/word/2010/wordprocessingInk" xmlns:wne="http://schemas.microsoft.com/office/word/2006/wordml" xmlns:wps="http://schemas.microsoft.com/office/word/2010/wordprocessingShape" mc:Ignorable="w14 w15 w16se w16cid w16 w16cex wp14">
   <w:sdt>
     <w:sdtPr>
       <w:id w:val="2004543678"/>
@@ -30779,7 +30734,7 @@
     <w:sdtContent>
       <w:p>
         <w:pPr>
-          <w:pStyle w:val="Piedepgina"/>
+          <w:pStyle w:val="Pieddepage"/>
           <w:jc w:val="center"/>
         </w:pPr>
         <w:r>
@@ -30802,14 +30757,14 @@
   </w:sdt>
   <w:p>
     <w:pPr>
-      <w:pStyle w:val="Piedepgina"/>
+      <w:pStyle w:val="Pieddepage"/>
     </w:pPr>
   </w:p>
 </w:ftr>
 </file>
 
 <file path=word/footnotes.xml><?xml version="1.0" encoding="utf-8"?>
-<w:footnotes xmlns:wpc="http://schemas.microsoft.com/office/word/2010/wordprocessingCanvas" xmlns:cx="http://schemas.microsoft.com/office/drawing/2014/chartex" xmlns:cx1="http://schemas.microsoft.com/office/drawing/2015/9/8/chartex" xmlns:cx2="http://schemas.microsoft.com/office/drawing/2015/10/21/chartex" xmlns:cx3="http://schemas.microsoft.com/office/drawing/2016/5/9/chartex" xmlns:cx4="http://schemas.microsoft.com/office/drawing/2016/5/10/chartex" xmlns:cx5="http://schemas.microsoft.com/office/drawing/2016/5/11/chartex" xmlns:cx6="http://schemas.microsoft.com/office/drawing/2016/5/12/chartex" xmlns:cx7="http://schemas.microsoft.com/office/drawing/2016/5/13/chartex" xmlns:cx8="http://schemas.microsoft.com/office/drawing/2016/5/14/chartex" xmlns:mc="http://schemas.openxmlformats.org/markup-compatibility/2006" xmlns:aink="http://schemas.microsoft.com/office/drawing/2016/ink" xmlns:am3d="http://schemas.microsoft.com/office/drawing/2017/model3d" xmlns:o="urn:schemas-microsoft-com:office:office" xmlns:r="http://schemas.openxmlformats.org/officeDocument/2006/relationships" xmlns:m="http://schemas.openxmlformats.org/officeDocument/2006/math" xmlns:v="urn:schemas-microsoft-com:vml" xmlns:wp14="http://schemas.microsoft.com/office/word/2010/wordprocessingDrawing" xmlns:wp="http://schemas.openxmlformats.org/drawingml/2006/wordprocessingDrawing" xmlns:w10="urn:schemas-microsoft-com:office:word" xmlns:w="http://schemas.openxmlformats.org/wordprocessingml/2006/main" xmlns:w14="http://schemas.microsoft.com/office/word/2010/wordml" xmlns:w15="http://schemas.microsoft.com/office/word/2012/wordml" xmlns:w16cid="http://schemas.microsoft.com/office/word/2016/wordml/cid" xmlns:w16se="http://schemas.microsoft.com/office/word/2015/wordml/symex" xmlns:wpg="http://schemas.microsoft.com/office/word/2010/wordprocessingGroup" xmlns:wpi="http://schemas.microsoft.com/office/word/2010/wordprocessingInk" xmlns:wne="http://schemas.microsoft.com/office/word/2006/wordml" xmlns:wps="http://schemas.microsoft.com/office/word/2010/wordprocessingShape" mc:Ignorable="w14 w15 w16se w16cid wp14">
+<w:footnotes xmlns:wpc="http://schemas.microsoft.com/office/word/2010/wordprocessingCanvas" xmlns:cx="http://schemas.microsoft.com/office/drawing/2014/chartex" xmlns:cx1="http://schemas.microsoft.com/office/drawing/2015/9/8/chartex" xmlns:cx2="http://schemas.microsoft.com/office/drawing/2015/10/21/chartex" xmlns:cx3="http://schemas.microsoft.com/office/drawing/2016/5/9/chartex" xmlns:cx4="http://schemas.microsoft.com/office/drawing/2016/5/10/chartex" xmlns:cx5="http://schemas.microsoft.com/office/drawing/2016/5/11/chartex" xmlns:cx6="http://schemas.microsoft.com/office/drawing/2016/5/12/chartex" xmlns:cx7="http://schemas.microsoft.com/office/drawing/2016/5/13/chartex" xmlns:cx8="http://schemas.microsoft.com/office/drawing/2016/5/14/chartex" xmlns:mc="http://schemas.openxmlformats.org/markup-compatibility/2006" xmlns:aink="http://schemas.microsoft.com/office/drawing/2016/ink" xmlns:am3d="http://schemas.microsoft.com/office/drawing/2017/model3d" xmlns:o="urn:schemas-microsoft-com:office:office" xmlns:r="http://schemas.openxmlformats.org/officeDocument/2006/relationships" xmlns:m="http://schemas.openxmlformats.org/officeDocument/2006/math" xmlns:v="urn:schemas-microsoft-com:vml" xmlns:wp14="http://schemas.microsoft.com/office/word/2010/wordprocessingDrawing" xmlns:wp="http://schemas.openxmlformats.org/drawingml/2006/wordprocessingDrawing" xmlns:w10="urn:schemas-microsoft-com:office:word" xmlns:w="http://schemas.openxmlformats.org/wordprocessingml/2006/main" xmlns:w14="http://schemas.microsoft.com/office/word/2010/wordml" xmlns:w15="http://schemas.microsoft.com/office/word/2012/wordml" xmlns:w16cex="http://schemas.microsoft.com/office/word/2018/wordml/cex" xmlns:w16cid="http://schemas.microsoft.com/office/word/2016/wordml/cid" xmlns:w16="http://schemas.microsoft.com/office/word/2018/wordml" xmlns:w16se="http://schemas.microsoft.com/office/word/2015/wordml/symex" xmlns:wpg="http://schemas.microsoft.com/office/word/2010/wordprocessingGroup" xmlns:wpi="http://schemas.microsoft.com/office/word/2010/wordprocessingInk" xmlns:wne="http://schemas.microsoft.com/office/word/2006/wordml" xmlns:wps="http://schemas.microsoft.com/office/word/2010/wordprocessingShape" mc:Ignorable="w14 w15 w16se w16cid w16 w16cex wp14">
   <w:footnote w:type="separator" w:id="-1">
     <w:p>
       <w:pPr>
@@ -30834,10 +30789,10 @@
 </file>
 
 <file path=word/header1.xml><?xml version="1.0" encoding="utf-8"?>
-<w:hdr xmlns:wpc="http://schemas.microsoft.com/office/word/2010/wordprocessingCanvas" xmlns:cx="http://schemas.microsoft.com/office/drawing/2014/chartex" xmlns:cx1="http://schemas.microsoft.com/office/drawing/2015/9/8/chartex" xmlns:cx2="http://schemas.microsoft.com/office/drawing/2015/10/21/chartex" xmlns:cx3="http://schemas.microsoft.com/office/drawing/2016/5/9/chartex" xmlns:cx4="http://schemas.microsoft.com/office/drawing/2016/5/10/chartex" xmlns:cx5="http://schemas.microsoft.com/office/drawing/2016/5/11/chartex" xmlns:cx6="http://schemas.microsoft.com/office/drawing/2016/5/12/chartex" xmlns:cx7="http://schemas.microsoft.com/office/drawing/2016/5/13/chartex" xmlns:cx8="http://schemas.microsoft.com/office/drawing/2016/5/14/chartex" xmlns:mc="http://schemas.openxmlformats.org/markup-compatibility/2006" xmlns:aink="http://schemas.microsoft.com/office/drawing/2016/ink" xmlns:am3d="http://schemas.microsoft.com/office/drawing/2017/model3d" xmlns:o="urn:schemas-microsoft-com:office:office" xmlns:r="http://schemas.openxmlformats.org/officeDocument/2006/relationships" xmlns:m="http://schemas.openxmlformats.org/officeDocument/2006/math" xmlns:v="urn:schemas-microsoft-com:vml" xmlns:wp14="http://schemas.microsoft.com/office/word/2010/wordprocessingDrawing" xmlns:wp="http://schemas.openxmlformats.org/drawingml/2006/wordprocessingDrawing" xmlns:w10="urn:schemas-microsoft-com:office:word" xmlns:w="http://schemas.openxmlformats.org/wordprocessingml/2006/main" xmlns:w14="http://schemas.microsoft.com/office/word/2010/wordml" xmlns:w15="http://schemas.microsoft.com/office/word/2012/wordml" xmlns:w16cid="http://schemas.microsoft.com/office/word/2016/wordml/cid" xmlns:w16se="http://schemas.microsoft.com/office/word/2015/wordml/symex" xmlns:wpg="http://schemas.microsoft.com/office/word/2010/wordprocessingGroup" xmlns:wpi="http://schemas.microsoft.com/office/word/2010/wordprocessingInk" xmlns:wne="http://schemas.microsoft.com/office/word/2006/wordml" xmlns:wps="http://schemas.microsoft.com/office/word/2010/wordprocessingShape" mc:Ignorable="w14 w15 w16se w16cid wp14">
+<w:hdr xmlns:wpc="http://schemas.microsoft.com/office/word/2010/wordprocessingCanvas" xmlns:cx="http://schemas.microsoft.com/office/drawing/2014/chartex" xmlns:cx1="http://schemas.microsoft.com/office/drawing/2015/9/8/chartex" xmlns:cx2="http://schemas.microsoft.com/office/drawing/2015/10/21/chartex" xmlns:cx3="http://schemas.microsoft.com/office/drawing/2016/5/9/chartex" xmlns:cx4="http://schemas.microsoft.com/office/drawing/2016/5/10/chartex" xmlns:cx5="http://schemas.microsoft.com/office/drawing/2016/5/11/chartex" xmlns:cx6="http://schemas.microsoft.com/office/drawing/2016/5/12/chartex" xmlns:cx7="http://schemas.microsoft.com/office/drawing/2016/5/13/chartex" xmlns:cx8="http://schemas.microsoft.com/office/drawing/2016/5/14/chartex" xmlns:mc="http://schemas.openxmlformats.org/markup-compatibility/2006" xmlns:aink="http://schemas.microsoft.com/office/drawing/2016/ink" xmlns:am3d="http://schemas.microsoft.com/office/drawing/2017/model3d" xmlns:o="urn:schemas-microsoft-com:office:office" xmlns:r="http://schemas.openxmlformats.org/officeDocument/2006/relationships" xmlns:m="http://schemas.openxmlformats.org/officeDocument/2006/math" xmlns:v="urn:schemas-microsoft-com:vml" xmlns:wp14="http://schemas.microsoft.com/office/word/2010/wordprocessingDrawing" xmlns:wp="http://schemas.openxmlformats.org/drawingml/2006/wordprocessingDrawing" xmlns:w10="urn:schemas-microsoft-com:office:word" xmlns:w="http://schemas.openxmlformats.org/wordprocessingml/2006/main" xmlns:w14="http://schemas.microsoft.com/office/word/2010/wordml" xmlns:w15="http://schemas.microsoft.com/office/word/2012/wordml" xmlns:w16cex="http://schemas.microsoft.com/office/word/2018/wordml/cex" xmlns:w16cid="http://schemas.microsoft.com/office/word/2016/wordml/cid" xmlns:w16="http://schemas.microsoft.com/office/word/2018/wordml" xmlns:w16se="http://schemas.microsoft.com/office/word/2015/wordml/symex" xmlns:wpg="http://schemas.microsoft.com/office/word/2010/wordprocessingGroup" xmlns:wpi="http://schemas.microsoft.com/office/word/2010/wordprocessingInk" xmlns:wne="http://schemas.microsoft.com/office/word/2006/wordml" xmlns:wps="http://schemas.microsoft.com/office/word/2010/wordprocessingShape" mc:Ignorable="w14 w15 w16se w16cid w16 w16cex wp14">
   <w:p>
     <w:pPr>
-      <w:pStyle w:val="Encabezado"/>
+      <w:pStyle w:val="En-tte"/>
       <w:tabs>
         <w:tab w:val="left" w:pos="8280"/>
       </w:tabs>
@@ -30850,7 +30805,7 @@
 </file>
 
 <file path=word/numbering.xml><?xml version="1.0" encoding="utf-8"?>
-<w:numbering xmlns:wpc="http://schemas.microsoft.com/office/word/2010/wordprocessingCanvas" xmlns:cx="http://schemas.microsoft.com/office/drawing/2014/chartex" xmlns:cx1="http://schemas.microsoft.com/office/drawing/2015/9/8/chartex" xmlns:cx2="http://schemas.microsoft.com/office/drawing/2015/10/21/chartex" xmlns:cx3="http://schemas.microsoft.com/office/drawing/2016/5/9/chartex" xmlns:cx4="http://schemas.microsoft.com/office/drawing/2016/5/10/chartex" xmlns:cx5="http://schemas.microsoft.com/office/drawing/2016/5/11/chartex" xmlns:cx6="http://schemas.microsoft.com/office/drawing/2016/5/12/chartex" xmlns:cx7="http://schemas.microsoft.com/office/drawing/2016/5/13/chartex" xmlns:cx8="http://schemas.microsoft.com/office/drawing/2016/5/14/chartex" xmlns:mc="http://schemas.openxmlformats.org/markup-compatibility/2006" xmlns:aink="http://schemas.microsoft.com/office/drawing/2016/ink" xmlns:am3d="http://schemas.microsoft.com/office/drawing/2017/model3d" xmlns:o="urn:schemas-microsoft-com:office:office" xmlns:r="http://schemas.openxmlformats.org/officeDocument/2006/relationships" xmlns:m="http://schemas.openxmlformats.org/officeDocument/2006/math" xmlns:v="urn:schemas-microsoft-com:vml" xmlns:wp14="http://schemas.microsoft.com/office/word/2010/wordprocessingDrawing" xmlns:wp="http://schemas.openxmlformats.org/drawingml/2006/wordprocessingDrawing" xmlns:w10="urn:schemas-microsoft-com:office:word" xmlns:w="http://schemas.openxmlformats.org/wordprocessingml/2006/main" xmlns:w14="http://schemas.microsoft.com/office/word/2010/wordml" xmlns:w15="http://schemas.microsoft.com/office/word/2012/wordml" xmlns:w16cid="http://schemas.microsoft.com/office/word/2016/wordml/cid" xmlns:w16se="http://schemas.microsoft.com/office/word/2015/wordml/symex" xmlns:wpg="http://schemas.microsoft.com/office/word/2010/wordprocessingGroup" xmlns:wpi="http://schemas.microsoft.com/office/word/2010/wordprocessingInk" xmlns:wne="http://schemas.microsoft.com/office/word/2006/wordml" xmlns:wps="http://schemas.microsoft.com/office/word/2010/wordprocessingShape" mc:Ignorable="w14 w15 w16se w16cid wp14">
+<w:numbering xmlns:wpc="http://schemas.microsoft.com/office/word/2010/wordprocessingCanvas" xmlns:cx="http://schemas.microsoft.com/office/drawing/2014/chartex" xmlns:cx1="http://schemas.microsoft.com/office/drawing/2015/9/8/chartex" xmlns:cx2="http://schemas.microsoft.com/office/drawing/2015/10/21/chartex" xmlns:cx3="http://schemas.microsoft.com/office/drawing/2016/5/9/chartex" xmlns:cx4="http://schemas.microsoft.com/office/drawing/2016/5/10/chartex" xmlns:cx5="http://schemas.microsoft.com/office/drawing/2016/5/11/chartex" xmlns:cx6="http://schemas.microsoft.com/office/drawing/2016/5/12/chartex" xmlns:cx7="http://schemas.microsoft.com/office/drawing/2016/5/13/chartex" xmlns:cx8="http://schemas.microsoft.com/office/drawing/2016/5/14/chartex" xmlns:mc="http://schemas.openxmlformats.org/markup-compatibility/2006" xmlns:aink="http://schemas.microsoft.com/office/drawing/2016/ink" xmlns:am3d="http://schemas.microsoft.com/office/drawing/2017/model3d" xmlns:o="urn:schemas-microsoft-com:office:office" xmlns:r="http://schemas.openxmlformats.org/officeDocument/2006/relationships" xmlns:m="http://schemas.openxmlformats.org/officeDocument/2006/math" xmlns:v="urn:schemas-microsoft-com:vml" xmlns:wp14="http://schemas.microsoft.com/office/word/2010/wordprocessingDrawing" xmlns:wp="http://schemas.openxmlformats.org/drawingml/2006/wordprocessingDrawing" xmlns:w10="urn:schemas-microsoft-com:office:word" xmlns:w="http://schemas.openxmlformats.org/wordprocessingml/2006/main" xmlns:w14="http://schemas.microsoft.com/office/word/2010/wordml" xmlns:w15="http://schemas.microsoft.com/office/word/2012/wordml" xmlns:w16cex="http://schemas.microsoft.com/office/word/2018/wordml/cex" xmlns:w16cid="http://schemas.microsoft.com/office/word/2016/wordml/cid" xmlns:w16="http://schemas.microsoft.com/office/word/2018/wordml" xmlns:w16se="http://schemas.microsoft.com/office/word/2015/wordml/symex" xmlns:wpg="http://schemas.microsoft.com/office/word/2010/wordprocessingGroup" xmlns:wpi="http://schemas.microsoft.com/office/word/2010/wordprocessingInk" xmlns:wne="http://schemas.microsoft.com/office/word/2006/wordml" xmlns:wps="http://schemas.microsoft.com/office/word/2010/wordprocessingShape" mc:Ignorable="w14 w15 w16se w16cid w16 w16cex wp14">
   <w:abstractNum w:abstractNumId="0" w15:restartNumberingAfterBreak="0">
     <w:nsid w:val="0025421A"/>
     <w:multiLevelType w:val="hybridMultilevel"/>
@@ -33368,7 +33323,7 @@
 </file>
 
 <file path=word/people.xml><?xml version="1.0" encoding="utf-8"?>
-<w15:people xmlns:wpc="http://schemas.microsoft.com/office/word/2010/wordprocessingCanvas" xmlns:cx="http://schemas.microsoft.com/office/drawing/2014/chartex" xmlns:cx1="http://schemas.microsoft.com/office/drawing/2015/9/8/chartex" xmlns:cx2="http://schemas.microsoft.com/office/drawing/2015/10/21/chartex" xmlns:cx3="http://schemas.microsoft.com/office/drawing/2016/5/9/chartex" xmlns:cx4="http://schemas.microsoft.com/office/drawing/2016/5/10/chartex" xmlns:cx5="http://schemas.microsoft.com/office/drawing/2016/5/11/chartex" xmlns:cx6="http://schemas.microsoft.com/office/drawing/2016/5/12/chartex" xmlns:cx7="http://schemas.microsoft.com/office/drawing/2016/5/13/chartex" xmlns:cx8="http://schemas.microsoft.com/office/drawing/2016/5/14/chartex" xmlns:mc="http://schemas.openxmlformats.org/markup-compatibility/2006" xmlns:aink="http://schemas.microsoft.com/office/drawing/2016/ink" xmlns:am3d="http://schemas.microsoft.com/office/drawing/2017/model3d" xmlns:o="urn:schemas-microsoft-com:office:office" xmlns:r="http://schemas.openxmlformats.org/officeDocument/2006/relationships" xmlns:m="http://schemas.openxmlformats.org/officeDocument/2006/math" xmlns:v="urn:schemas-microsoft-com:vml" xmlns:wp14="http://schemas.microsoft.com/office/word/2010/wordprocessingDrawing" xmlns:wp="http://schemas.openxmlformats.org/drawingml/2006/wordprocessingDrawing" xmlns:w10="urn:schemas-microsoft-com:office:word" xmlns:w="http://schemas.openxmlformats.org/wordprocessingml/2006/main" xmlns:w14="http://schemas.microsoft.com/office/word/2010/wordml" xmlns:w15="http://schemas.microsoft.com/office/word/2012/wordml" xmlns:w16cid="http://schemas.microsoft.com/office/word/2016/wordml/cid" xmlns:w16se="http://schemas.microsoft.com/office/word/2015/wordml/symex" xmlns:wpg="http://schemas.microsoft.com/office/word/2010/wordprocessingGroup" xmlns:wpi="http://schemas.microsoft.com/office/word/2010/wordprocessingInk" xmlns:wne="http://schemas.microsoft.com/office/word/2006/wordml" xmlns:wps="http://schemas.microsoft.com/office/word/2010/wordprocessingShape" mc:Ignorable="w14 w15 w16se w16cid wp14">
+<w15:people xmlns:wpc="http://schemas.microsoft.com/office/word/2010/wordprocessingCanvas" xmlns:cx="http://schemas.microsoft.com/office/drawing/2014/chartex" xmlns:cx1="http://schemas.microsoft.com/office/drawing/2015/9/8/chartex" xmlns:cx2="http://schemas.microsoft.com/office/drawing/2015/10/21/chartex" xmlns:cx3="http://schemas.microsoft.com/office/drawing/2016/5/9/chartex" xmlns:cx4="http://schemas.microsoft.com/office/drawing/2016/5/10/chartex" xmlns:cx5="http://schemas.microsoft.com/office/drawing/2016/5/11/chartex" xmlns:cx6="http://schemas.microsoft.com/office/drawing/2016/5/12/chartex" xmlns:cx7="http://schemas.microsoft.com/office/drawing/2016/5/13/chartex" xmlns:cx8="http://schemas.microsoft.com/office/drawing/2016/5/14/chartex" xmlns:mc="http://schemas.openxmlformats.org/markup-compatibility/2006" xmlns:aink="http://schemas.microsoft.com/office/drawing/2016/ink" xmlns:am3d="http://schemas.microsoft.com/office/drawing/2017/model3d" xmlns:o="urn:schemas-microsoft-com:office:office" xmlns:r="http://schemas.openxmlformats.org/officeDocument/2006/relationships" xmlns:m="http://schemas.openxmlformats.org/officeDocument/2006/math" xmlns:v="urn:schemas-microsoft-com:vml" xmlns:wp14="http://schemas.microsoft.com/office/word/2010/wordprocessingDrawing" xmlns:wp="http://schemas.openxmlformats.org/drawingml/2006/wordprocessingDrawing" xmlns:w10="urn:schemas-microsoft-com:office:word" xmlns:w="http://schemas.openxmlformats.org/wordprocessingml/2006/main" xmlns:w14="http://schemas.microsoft.com/office/word/2010/wordml" xmlns:w15="http://schemas.microsoft.com/office/word/2012/wordml" xmlns:w16cex="http://schemas.microsoft.com/office/word/2018/wordml/cex" xmlns:w16cid="http://schemas.microsoft.com/office/word/2016/wordml/cid" xmlns:w16="http://schemas.microsoft.com/office/word/2018/wordml" xmlns:w16se="http://schemas.microsoft.com/office/word/2015/wordml/symex" xmlns:wpg="http://schemas.microsoft.com/office/word/2010/wordprocessingGroup" xmlns:wpi="http://schemas.microsoft.com/office/word/2010/wordprocessingInk" xmlns:wne="http://schemas.microsoft.com/office/word/2006/wordml" xmlns:wps="http://schemas.microsoft.com/office/word/2010/wordprocessingShape" mc:Ignorable="w14 w15 w16se w16cid w16 w16cex wp14">
   <w15:person w15:author="Diego Carou Porto">
     <w15:presenceInfo w15:providerId="Windows Live" w15:userId="9ae6e300081b235c"/>
   </w15:person>
@@ -33379,7 +33334,7 @@
 </file>
 
 <file path=word/styles.xml><?xml version="1.0" encoding="utf-8"?>
-<w:styles xmlns:mc="http://schemas.openxmlformats.org/markup-compatibility/2006" xmlns:r="http://schemas.openxmlformats.org/officeDocument/2006/relationships" xmlns:w="http://schemas.openxmlformats.org/wordprocessingml/2006/main" xmlns:w14="http://schemas.microsoft.com/office/word/2010/wordml" xmlns:w15="http://schemas.microsoft.com/office/word/2012/wordml" xmlns:w16cid="http://schemas.microsoft.com/office/word/2016/wordml/cid" xmlns:w16se="http://schemas.microsoft.com/office/word/2015/wordml/symex" mc:Ignorable="w14 w15 w16se w16cid">
+<w:styles xmlns:mc="http://schemas.openxmlformats.org/markup-compatibility/2006" xmlns:r="http://schemas.openxmlformats.org/officeDocument/2006/relationships" xmlns:w="http://schemas.openxmlformats.org/wordprocessingml/2006/main" xmlns:w14="http://schemas.microsoft.com/office/word/2010/wordml" xmlns:w15="http://schemas.microsoft.com/office/word/2012/wordml" xmlns:w16cex="http://schemas.microsoft.com/office/word/2018/wordml/cex" xmlns:w16cid="http://schemas.microsoft.com/office/word/2016/wordml/cid" xmlns:w16="http://schemas.microsoft.com/office/word/2018/wordml" xmlns:w16se="http://schemas.microsoft.com/office/word/2015/wordml/symex" mc:Ignorable="w14 w15 w16se w16cid w16 w16cex">
   <w:docDefaults>
     <w:rPrDefault>
       <w:rPr>
@@ -33778,11 +33733,11 @@
     <w:qFormat/>
     <w:rsid w:val="006D64BC"/>
   </w:style>
-  <w:style w:type="paragraph" w:styleId="Ttulo1">
+  <w:style w:type="paragraph" w:styleId="Titre1">
     <w:name w:val="heading 1"/>
     <w:basedOn w:val="Normal"/>
     <w:next w:val="Normal"/>
-    <w:link w:val="Ttulo1Car"/>
+    <w:link w:val="Titre1Car"/>
     <w:qFormat/>
     <w:rsid w:val="00387D47"/>
     <w:pPr>
@@ -33799,11 +33754,11 @@
       <w:szCs w:val="28"/>
     </w:rPr>
   </w:style>
-  <w:style w:type="paragraph" w:styleId="Ttulo2">
+  <w:style w:type="paragraph" w:styleId="Titre2">
     <w:name w:val="heading 2"/>
     <w:basedOn w:val="Normal"/>
     <w:next w:val="Normal"/>
-    <w:link w:val="Ttulo2Car"/>
+    <w:link w:val="Titre2Car"/>
     <w:unhideWhenUsed/>
     <w:qFormat/>
     <w:rsid w:val="00011674"/>
@@ -33821,11 +33776,11 @@
       <w:szCs w:val="26"/>
     </w:rPr>
   </w:style>
-  <w:style w:type="paragraph" w:styleId="Ttulo3">
+  <w:style w:type="paragraph" w:styleId="Titre3">
     <w:name w:val="heading 3"/>
     <w:basedOn w:val="Normal"/>
     <w:next w:val="Normal"/>
-    <w:link w:val="Ttulo3Car"/>
+    <w:link w:val="Titre3Car"/>
     <w:unhideWhenUsed/>
     <w:qFormat/>
     <w:rsid w:val="00011674"/>
@@ -33841,11 +33796,11 @@
       <w:bCs/>
     </w:rPr>
   </w:style>
-  <w:style w:type="paragraph" w:styleId="Ttulo4">
+  <w:style w:type="paragraph" w:styleId="Titre4">
     <w:name w:val="heading 4"/>
     <w:basedOn w:val="Normal"/>
     <w:next w:val="Normal"/>
-    <w:link w:val="Ttulo4Car"/>
+    <w:link w:val="Titre4Car"/>
     <w:qFormat/>
     <w:rsid w:val="00C32F95"/>
     <w:pPr>
@@ -33861,11 +33816,11 @@
       <w:lang w:eastAsia="es-ES"/>
     </w:rPr>
   </w:style>
-  <w:style w:type="paragraph" w:styleId="Ttulo5">
+  <w:style w:type="paragraph" w:styleId="Titre5">
     <w:name w:val="heading 5"/>
     <w:basedOn w:val="Normal"/>
     <w:next w:val="Normal"/>
-    <w:link w:val="Ttulo5Car"/>
+    <w:link w:val="Titre5Car"/>
     <w:qFormat/>
     <w:rsid w:val="00C32F95"/>
     <w:pPr>
@@ -33882,11 +33837,11 @@
       <w:lang w:eastAsia="es-ES"/>
     </w:rPr>
   </w:style>
-  <w:style w:type="paragraph" w:styleId="Ttulo6">
+  <w:style w:type="paragraph" w:styleId="Titre6">
     <w:name w:val="heading 6"/>
     <w:basedOn w:val="Normal"/>
     <w:next w:val="Normal"/>
-    <w:link w:val="Ttulo6Car"/>
+    <w:link w:val="Titre6Car"/>
     <w:qFormat/>
     <w:rsid w:val="00C32F95"/>
     <w:pPr>
@@ -33903,13 +33858,13 @@
       <w:lang w:eastAsia="es-ES"/>
     </w:rPr>
   </w:style>
-  <w:style w:type="character" w:default="1" w:styleId="Fuentedeprrafopredeter">
+  <w:style w:type="character" w:default="1" w:styleId="Policepardfaut">
     <w:name w:val="Default Paragraph Font"/>
     <w:uiPriority w:val="1"/>
     <w:semiHidden/>
     <w:unhideWhenUsed/>
   </w:style>
-  <w:style w:type="table" w:default="1" w:styleId="Tablanormal">
+  <w:style w:type="table" w:default="1" w:styleId="TableauNormal">
     <w:name w:val="Normal Table"/>
     <w:uiPriority w:val="99"/>
     <w:semiHidden/>
@@ -33924,16 +33879,16 @@
       </w:tblCellMar>
     </w:tblPr>
   </w:style>
-  <w:style w:type="numbering" w:default="1" w:styleId="Sinlista">
+  <w:style w:type="numbering" w:default="1" w:styleId="Aucuneliste">
     <w:name w:val="No List"/>
     <w:uiPriority w:val="99"/>
     <w:semiHidden/>
     <w:unhideWhenUsed/>
   </w:style>
-  <w:style w:type="character" w:customStyle="1" w:styleId="Ttulo1Car">
-    <w:name w:val="Título 1 Car"/>
-    <w:basedOn w:val="Fuentedeprrafopredeter"/>
-    <w:link w:val="Ttulo1"/>
+  <w:style w:type="character" w:customStyle="1" w:styleId="Titre1Car">
+    <w:name w:val="Titre 1 Car"/>
+    <w:basedOn w:val="Policepardfaut"/>
+    <w:link w:val="Titre1"/>
     <w:uiPriority w:val="9"/>
     <w:rsid w:val="00387D47"/>
     <w:rPr>
@@ -33944,7 +33899,7 @@
       <w:szCs w:val="28"/>
     </w:rPr>
   </w:style>
-  <w:style w:type="paragraph" w:styleId="TDC1">
+  <w:style w:type="paragraph" w:styleId="TM1">
     <w:name w:val="toc 1"/>
     <w:basedOn w:val="Normal"/>
     <w:next w:val="Normal"/>
@@ -33957,11 +33912,11 @@
       <w:spacing w:after="100"/>
     </w:pPr>
   </w:style>
-  <w:style w:type="paragraph" w:styleId="Subttulo">
+  <w:style w:type="paragraph" w:styleId="Sous-titre">
     <w:name w:val="Subtitle"/>
     <w:basedOn w:val="Normal"/>
     <w:next w:val="Normal"/>
-    <w:link w:val="SubttuloCar"/>
+    <w:link w:val="Sous-titreCar"/>
     <w:uiPriority w:val="11"/>
     <w:qFormat/>
     <w:rsid w:val="00EB2439"/>
@@ -33980,10 +33935,10 @@
       <w:szCs w:val="24"/>
     </w:rPr>
   </w:style>
-  <w:style w:type="character" w:customStyle="1" w:styleId="SubttuloCar">
-    <w:name w:val="Subtítulo Car"/>
-    <w:basedOn w:val="Fuentedeprrafopredeter"/>
-    <w:link w:val="Subttulo"/>
+  <w:style w:type="character" w:customStyle="1" w:styleId="Sous-titreCar">
+    <w:name w:val="Sous-titre Car"/>
+    <w:basedOn w:val="Policepardfaut"/>
+    <w:link w:val="Sous-titre"/>
     <w:uiPriority w:val="11"/>
     <w:rsid w:val="00EB2439"/>
     <w:rPr>
@@ -33996,7 +33951,7 @@
       <w:szCs w:val="24"/>
     </w:rPr>
   </w:style>
-  <w:style w:type="paragraph" w:styleId="Prrafodelista">
+  <w:style w:type="paragraph" w:styleId="Paragraphedeliste">
     <w:name w:val="List Paragraph"/>
     <w:basedOn w:val="Normal"/>
     <w:uiPriority w:val="1"/>
@@ -34026,7 +33981,7 @@
   </w:style>
   <w:style w:type="paragraph" w:customStyle="1" w:styleId="apartado-tfg">
     <w:name w:val="apartado-tfg"/>
-    <w:basedOn w:val="Subttulo"/>
+    <w:basedOn w:val="Sous-titre"/>
     <w:link w:val="apartado-tfgCar"/>
     <w:qFormat/>
     <w:rsid w:val="00ED4CCA"/>
@@ -34044,7 +33999,7 @@
   </w:style>
   <w:style w:type="character" w:customStyle="1" w:styleId="cuerpo-tfgCar">
     <w:name w:val="cuerpo - tfg Car"/>
-    <w:basedOn w:val="Fuentedeprrafopredeter"/>
+    <w:basedOn w:val="Policepardfaut"/>
     <w:link w:val="cuerpo-tfg"/>
     <w:rsid w:val="004D08FA"/>
     <w:rPr>
@@ -34071,7 +34026,7 @@
   </w:style>
   <w:style w:type="character" w:customStyle="1" w:styleId="apartado-tfgCar">
     <w:name w:val="apartado-tfg Car"/>
-    <w:basedOn w:val="SubttuloCar"/>
+    <w:basedOn w:val="Sous-titreCar"/>
     <w:link w:val="apartado-tfg"/>
     <w:rsid w:val="00ED4CCA"/>
     <w:rPr>
@@ -34086,10 +34041,10 @@
       <w:lang w:val="en-US"/>
     </w:rPr>
   </w:style>
-  <w:style w:type="paragraph" w:styleId="Textodeglobo">
+  <w:style w:type="paragraph" w:styleId="Textedebulles">
     <w:name w:val="Balloon Text"/>
     <w:basedOn w:val="Normal"/>
-    <w:link w:val="TextodegloboCar"/>
+    <w:link w:val="TextedebullesCar"/>
     <w:uiPriority w:val="99"/>
     <w:semiHidden/>
     <w:unhideWhenUsed/>
@@ -34120,10 +34075,10 @@
       <w:lang w:val="en-US"/>
     </w:rPr>
   </w:style>
-  <w:style w:type="character" w:customStyle="1" w:styleId="TextodegloboCar">
-    <w:name w:val="Texto de globo Car"/>
-    <w:basedOn w:val="Fuentedeprrafopredeter"/>
-    <w:link w:val="Textodeglobo"/>
+  <w:style w:type="character" w:customStyle="1" w:styleId="TextedebullesCar">
+    <w:name w:val="Texte de bulles Car"/>
+    <w:basedOn w:val="Policepardfaut"/>
+    <w:link w:val="Textedebulles"/>
     <w:uiPriority w:val="99"/>
     <w:semiHidden/>
     <w:rsid w:val="00995BEA"/>
@@ -34133,7 +34088,7 @@
       <w:szCs w:val="16"/>
     </w:rPr>
   </w:style>
-  <w:style w:type="paragraph" w:styleId="Descripcin">
+  <w:style w:type="paragraph" w:styleId="Lgende">
     <w:name w:val="caption"/>
     <w:basedOn w:val="Normal"/>
     <w:next w:val="Normal"/>
@@ -34152,9 +34107,9 @@
       <w:szCs w:val="18"/>
     </w:rPr>
   </w:style>
-  <w:style w:type="table" w:styleId="Tablaconcuadrcula">
+  <w:style w:type="table" w:styleId="Grilledutableau">
     <w:name w:val="Table Grid"/>
-    <w:basedOn w:val="Tablanormal"/>
+    <w:basedOn w:val="TableauNormal"/>
     <w:uiPriority w:val="59"/>
     <w:rsid w:val="000D2F41"/>
     <w:pPr>
@@ -34173,7 +34128,7 @@
   </w:style>
   <w:style w:type="table" w:customStyle="1" w:styleId="Listaclara-nfasis11">
     <w:name w:val="Lista clara - Énfasis 11"/>
-    <w:basedOn w:val="Tablanormal"/>
+    <w:basedOn w:val="TableauNormal"/>
     <w:uiPriority w:val="61"/>
     <w:rsid w:val="000D2F41"/>
     <w:pPr>
@@ -34288,10 +34243,10 @@
       <w:lang w:val="en-US"/>
     </w:rPr>
   </w:style>
-  <w:style w:type="paragraph" w:styleId="Encabezado">
+  <w:style w:type="paragraph" w:styleId="En-tte">
     <w:name w:val="header"/>
     <w:basedOn w:val="Normal"/>
-    <w:link w:val="EncabezadoCar"/>
+    <w:link w:val="En-tteCar"/>
     <w:uiPriority w:val="99"/>
     <w:unhideWhenUsed/>
     <w:rsid w:val="00A705E5"/>
@@ -34303,17 +34258,17 @@
       <w:spacing w:after="0" w:line="240" w:lineRule="auto"/>
     </w:pPr>
   </w:style>
-  <w:style w:type="character" w:customStyle="1" w:styleId="EncabezadoCar">
-    <w:name w:val="Encabezado Car"/>
-    <w:basedOn w:val="Fuentedeprrafopredeter"/>
-    <w:link w:val="Encabezado"/>
+  <w:style w:type="character" w:customStyle="1" w:styleId="En-tteCar">
+    <w:name w:val="En-tête Car"/>
+    <w:basedOn w:val="Policepardfaut"/>
+    <w:link w:val="En-tte"/>
     <w:uiPriority w:val="99"/>
     <w:rsid w:val="00A705E5"/>
   </w:style>
-  <w:style w:type="paragraph" w:styleId="Piedepgina">
+  <w:style w:type="paragraph" w:styleId="Pieddepage">
     <w:name w:val="footer"/>
     <w:basedOn w:val="Normal"/>
-    <w:link w:val="PiedepginaCar"/>
+    <w:link w:val="PieddepageCar"/>
     <w:uiPriority w:val="99"/>
     <w:unhideWhenUsed/>
     <w:rsid w:val="00A705E5"/>
@@ -34325,16 +34280,16 @@
       <w:spacing w:after="0" w:line="240" w:lineRule="auto"/>
     </w:pPr>
   </w:style>
-  <w:style w:type="character" w:customStyle="1" w:styleId="PiedepginaCar">
-    <w:name w:val="Pie de página Car"/>
-    <w:basedOn w:val="Fuentedeprrafopredeter"/>
-    <w:link w:val="Piedepgina"/>
+  <w:style w:type="character" w:customStyle="1" w:styleId="PieddepageCar">
+    <w:name w:val="Pied de page Car"/>
+    <w:basedOn w:val="Policepardfaut"/>
+    <w:link w:val="Pieddepage"/>
     <w:uiPriority w:val="99"/>
     <w:rsid w:val="00A705E5"/>
   </w:style>
-  <w:style w:type="paragraph" w:styleId="TtuloTDC">
+  <w:style w:type="paragraph" w:styleId="En-ttedetabledesmatires">
     <w:name w:val="TOC Heading"/>
-    <w:basedOn w:val="Ttulo1"/>
+    <w:basedOn w:val="Titre1"/>
     <w:next w:val="Normal"/>
     <w:uiPriority w:val="39"/>
     <w:unhideWhenUsed/>
@@ -34344,9 +34299,9 @@
       <w:outlineLvl w:val="9"/>
     </w:pPr>
   </w:style>
-  <w:style w:type="character" w:styleId="Hipervnculo">
+  <w:style w:type="character" w:styleId="Lienhypertexte">
     <w:name w:val="Hyperlink"/>
-    <w:basedOn w:val="Fuentedeprrafopredeter"/>
+    <w:basedOn w:val="Policepardfaut"/>
     <w:uiPriority w:val="99"/>
     <w:unhideWhenUsed/>
     <w:rsid w:val="00E208AD"/>
@@ -34357,8 +34312,8 @@
   </w:style>
   <w:style w:type="paragraph" w:customStyle="1" w:styleId="tit1">
     <w:name w:val="tit1"/>
-    <w:basedOn w:val="Ttulo1"/>
-    <w:next w:val="Ttulo1"/>
+    <w:basedOn w:val="Titre1"/>
+    <w:next w:val="Titre1"/>
     <w:link w:val="tit1Car"/>
     <w:qFormat/>
     <w:rsid w:val="00E468EA"/>
@@ -34376,7 +34331,7 @@
   <w:style w:type="paragraph" w:customStyle="1" w:styleId="tit2">
     <w:name w:val="tit2"/>
     <w:basedOn w:val="apartado-tfg"/>
-    <w:next w:val="Ttulo2"/>
+    <w:next w:val="Titre2"/>
     <w:link w:val="tit2Car"/>
     <w:qFormat/>
     <w:rsid w:val="00E208AD"/>
@@ -34392,7 +34347,7 @@
   </w:style>
   <w:style w:type="character" w:customStyle="1" w:styleId="tit1Car">
     <w:name w:val="tit1 Car"/>
-    <w:basedOn w:val="Ttulo1Car"/>
+    <w:basedOn w:val="Titre1Car"/>
     <w:link w:val="tit1"/>
     <w:rsid w:val="00E208AD"/>
     <w:rPr>
@@ -34408,7 +34363,7 @@
   <w:style w:type="paragraph" w:customStyle="1" w:styleId="tit3">
     <w:name w:val="tit3"/>
     <w:basedOn w:val="subapartados-tfg"/>
-    <w:next w:val="Ttulo3"/>
+    <w:next w:val="Titre3"/>
     <w:link w:val="tit3Car"/>
     <w:qFormat/>
     <w:rsid w:val="008401A1"/>
@@ -34436,7 +34391,7 @@
       <w:lang w:val="en-US"/>
     </w:rPr>
   </w:style>
-  <w:style w:type="paragraph" w:styleId="TDC2">
+  <w:style w:type="paragraph" w:styleId="TM2">
     <w:name w:val="toc 2"/>
     <w:basedOn w:val="Normal"/>
     <w:next w:val="Normal"/>
@@ -34470,7 +34425,7 @@
       <w:lang w:val="en-US"/>
     </w:rPr>
   </w:style>
-  <w:style w:type="paragraph" w:styleId="TDC3">
+  <w:style w:type="paragraph" w:styleId="TM3">
     <w:name w:val="toc 3"/>
     <w:basedOn w:val="Normal"/>
     <w:next w:val="Normal"/>
@@ -34487,10 +34442,10 @@
       <w:rFonts w:eastAsiaTheme="minorEastAsia"/>
     </w:rPr>
   </w:style>
-  <w:style w:type="character" w:customStyle="1" w:styleId="Ttulo2Car">
-    <w:name w:val="Título 2 Car"/>
-    <w:basedOn w:val="Fuentedeprrafopredeter"/>
-    <w:link w:val="Ttulo2"/>
+  <w:style w:type="character" w:customStyle="1" w:styleId="Titre2Car">
+    <w:name w:val="Titre 2 Car"/>
+    <w:basedOn w:val="Policepardfaut"/>
+    <w:link w:val="Titre2"/>
     <w:uiPriority w:val="9"/>
     <w:rsid w:val="00011674"/>
     <w:rPr>
@@ -34501,10 +34456,10 @@
       <w:szCs w:val="26"/>
     </w:rPr>
   </w:style>
-  <w:style w:type="character" w:customStyle="1" w:styleId="Ttulo3Car">
-    <w:name w:val="Título 3 Car"/>
-    <w:basedOn w:val="Fuentedeprrafopredeter"/>
-    <w:link w:val="Ttulo3"/>
+  <w:style w:type="character" w:customStyle="1" w:styleId="Titre3Car">
+    <w:name w:val="Titre 3 Car"/>
+    <w:basedOn w:val="Policepardfaut"/>
+    <w:link w:val="Titre3"/>
     <w:rsid w:val="00011674"/>
     <w:rPr>
       <w:rFonts w:asciiTheme="majorHAnsi" w:eastAsiaTheme="majorEastAsia" w:hAnsiTheme="majorHAnsi" w:cstheme="majorBidi"/>
@@ -34512,7 +34467,7 @@
       <w:bCs/>
     </w:rPr>
   </w:style>
-  <w:style w:type="paragraph" w:styleId="Bibliografa">
+  <w:style w:type="paragraph" w:styleId="Bibliographie">
     <w:name w:val="Bibliography"/>
     <w:basedOn w:val="Normal"/>
     <w:next w:val="Normal"/>
@@ -34520,10 +34475,10 @@
     <w:unhideWhenUsed/>
     <w:rsid w:val="003A47F4"/>
   </w:style>
-  <w:style w:type="paragraph" w:styleId="Textonotaalfinal">
+  <w:style w:type="paragraph" w:styleId="Notedefin">
     <w:name w:val="endnote text"/>
     <w:basedOn w:val="Normal"/>
-    <w:link w:val="TextonotaalfinalCar"/>
+    <w:link w:val="NotedefinCar"/>
     <w:uiPriority w:val="99"/>
     <w:semiHidden/>
     <w:unhideWhenUsed/>
@@ -34536,10 +34491,10 @@
       <w:szCs w:val="20"/>
     </w:rPr>
   </w:style>
-  <w:style w:type="character" w:customStyle="1" w:styleId="TextonotaalfinalCar">
-    <w:name w:val="Texto nota al final Car"/>
-    <w:basedOn w:val="Fuentedeprrafopredeter"/>
-    <w:link w:val="Textonotaalfinal"/>
+  <w:style w:type="character" w:customStyle="1" w:styleId="NotedefinCar">
+    <w:name w:val="Note de fin Car"/>
+    <w:basedOn w:val="Policepardfaut"/>
+    <w:link w:val="Notedefin"/>
     <w:uiPriority w:val="99"/>
     <w:semiHidden/>
     <w:rsid w:val="00CA6ADA"/>
@@ -34548,9 +34503,9 @@
       <w:szCs w:val="20"/>
     </w:rPr>
   </w:style>
-  <w:style w:type="character" w:styleId="Refdenotaalfinal">
+  <w:style w:type="character" w:styleId="Appeldenotedefin">
     <w:name w:val="endnote reference"/>
-    <w:basedOn w:val="Fuentedeprrafopredeter"/>
+    <w:basedOn w:val="Policepardfaut"/>
     <w:uiPriority w:val="99"/>
     <w:semiHidden/>
     <w:unhideWhenUsed/>
@@ -34559,10 +34514,10 @@
       <w:vertAlign w:val="superscript"/>
     </w:rPr>
   </w:style>
-  <w:style w:type="character" w:customStyle="1" w:styleId="Ttulo4Car">
-    <w:name w:val="Título 4 Car"/>
-    <w:basedOn w:val="Fuentedeprrafopredeter"/>
-    <w:link w:val="Ttulo4"/>
+  <w:style w:type="character" w:customStyle="1" w:styleId="Titre4Car">
+    <w:name w:val="Titre 4 Car"/>
+    <w:basedOn w:val="Policepardfaut"/>
+    <w:link w:val="Titre4"/>
     <w:rsid w:val="00C32F95"/>
     <w:rPr>
       <w:rFonts w:ascii="Arial" w:eastAsia="Times New Roman" w:hAnsi="Arial" w:cs="Times New Roman"/>
@@ -34571,10 +34526,10 @@
       <w:lang w:eastAsia="es-ES"/>
     </w:rPr>
   </w:style>
-  <w:style w:type="character" w:customStyle="1" w:styleId="Ttulo5Car">
-    <w:name w:val="Título 5 Car"/>
-    <w:basedOn w:val="Fuentedeprrafopredeter"/>
-    <w:link w:val="Ttulo5"/>
+  <w:style w:type="character" w:customStyle="1" w:styleId="Titre5Car">
+    <w:name w:val="Titre 5 Car"/>
+    <w:basedOn w:val="Policepardfaut"/>
+    <w:link w:val="Titre5"/>
     <w:rsid w:val="00C32F95"/>
     <w:rPr>
       <w:rFonts w:ascii="Arial" w:eastAsia="Times New Roman" w:hAnsi="Arial" w:cs="Times New Roman"/>
@@ -34585,10 +34540,10 @@
       <w:lang w:eastAsia="es-ES"/>
     </w:rPr>
   </w:style>
-  <w:style w:type="character" w:customStyle="1" w:styleId="Ttulo6Car">
-    <w:name w:val="Título 6 Car"/>
-    <w:basedOn w:val="Fuentedeprrafopredeter"/>
-    <w:link w:val="Ttulo6"/>
+  <w:style w:type="character" w:customStyle="1" w:styleId="Titre6Car">
+    <w:name w:val="Titre 6 Car"/>
+    <w:basedOn w:val="Policepardfaut"/>
+    <w:link w:val="Titre6"/>
     <w:rsid w:val="00C32F95"/>
     <w:rPr>
       <w:rFonts w:ascii="NewBskvll BT" w:eastAsia="Times New Roman" w:hAnsi="NewBskvll BT" w:cs="Times New Roman"/>
@@ -34598,10 +34553,10 @@
       <w:lang w:eastAsia="es-ES"/>
     </w:rPr>
   </w:style>
-  <w:style w:type="paragraph" w:styleId="Textoindependiente">
+  <w:style w:type="paragraph" w:styleId="Corpsdetexte">
     <w:name w:val="Body Text"/>
     <w:basedOn w:val="Normal"/>
-    <w:link w:val="TextoindependienteCar"/>
+    <w:link w:val="CorpsdetexteCar"/>
     <w:rsid w:val="00C32F95"/>
     <w:pPr>
       <w:spacing w:after="0" w:line="240" w:lineRule="auto"/>
@@ -34614,10 +34569,10 @@
       <w:lang w:eastAsia="es-ES"/>
     </w:rPr>
   </w:style>
-  <w:style w:type="character" w:customStyle="1" w:styleId="TextoindependienteCar">
-    <w:name w:val="Texto independiente Car"/>
-    <w:basedOn w:val="Fuentedeprrafopredeter"/>
-    <w:link w:val="Textoindependiente"/>
+  <w:style w:type="character" w:customStyle="1" w:styleId="CorpsdetexteCar">
+    <w:name w:val="Corps de texte Car"/>
+    <w:basedOn w:val="Policepardfaut"/>
+    <w:link w:val="Corpsdetexte"/>
     <w:rsid w:val="00C32F95"/>
     <w:rPr>
       <w:rFonts w:ascii="Times New Roman" w:eastAsia="Times New Roman" w:hAnsi="Times New Roman" w:cs="Times New Roman"/>
@@ -34626,10 +34581,10 @@
       <w:lang w:eastAsia="es-ES"/>
     </w:rPr>
   </w:style>
-  <w:style w:type="paragraph" w:styleId="Textoindependiente2">
+  <w:style w:type="paragraph" w:styleId="Corpsdetexte2">
     <w:name w:val="Body Text 2"/>
     <w:basedOn w:val="Normal"/>
-    <w:link w:val="Textoindependiente2Car"/>
+    <w:link w:val="Corpsdetexte2Car"/>
     <w:rsid w:val="00C32F95"/>
     <w:pPr>
       <w:spacing w:after="0" w:line="240" w:lineRule="auto"/>
@@ -34643,10 +34598,10 @@
       <w:lang w:eastAsia="es-ES"/>
     </w:rPr>
   </w:style>
-  <w:style w:type="character" w:customStyle="1" w:styleId="Textoindependiente2Car">
-    <w:name w:val="Texto independiente 2 Car"/>
-    <w:basedOn w:val="Fuentedeprrafopredeter"/>
-    <w:link w:val="Textoindependiente2"/>
+  <w:style w:type="character" w:customStyle="1" w:styleId="Corpsdetexte2Car">
+    <w:name w:val="Corps de texte 2 Car"/>
+    <w:basedOn w:val="Policepardfaut"/>
+    <w:link w:val="Corpsdetexte2"/>
     <w:rsid w:val="00C32F95"/>
     <w:rPr>
       <w:rFonts w:ascii="Arial" w:eastAsia="Times New Roman" w:hAnsi="Arial" w:cs="Times New Roman"/>
@@ -34656,7 +34611,7 @@
       <w:lang w:eastAsia="es-ES"/>
     </w:rPr>
   </w:style>
-  <w:style w:type="paragraph" w:styleId="Sinespaciado">
+  <w:style w:type="paragraph" w:styleId="Sansinterligne">
     <w:name w:val="No Spacing"/>
     <w:uiPriority w:val="1"/>
     <w:qFormat/>
@@ -34709,10 +34664,10 @@
       <w:lang w:eastAsia="es-ES" w:bidi="es-ES"/>
     </w:rPr>
   </w:style>
-  <w:style w:type="paragraph" w:styleId="HTMLconformatoprevio">
+  <w:style w:type="paragraph" w:styleId="PrformatHTML">
     <w:name w:val="HTML Preformatted"/>
     <w:basedOn w:val="Normal"/>
-    <w:link w:val="HTMLconformatoprevioCar"/>
+    <w:link w:val="PrformatHTMLCar"/>
     <w:uiPriority w:val="99"/>
     <w:semiHidden/>
     <w:unhideWhenUsed/>
@@ -34745,10 +34700,10 @@
       <w:lang w:eastAsia="es-ES"/>
     </w:rPr>
   </w:style>
-  <w:style w:type="character" w:customStyle="1" w:styleId="HTMLconformatoprevioCar">
-    <w:name w:val="HTML con formato previo Car"/>
-    <w:basedOn w:val="Fuentedeprrafopredeter"/>
-    <w:link w:val="HTMLconformatoprevio"/>
+  <w:style w:type="character" w:customStyle="1" w:styleId="PrformatHTMLCar">
+    <w:name w:val="Préformaté HTML Car"/>
+    <w:basedOn w:val="Policepardfaut"/>
+    <w:link w:val="PrformatHTML"/>
     <w:uiPriority w:val="99"/>
     <w:semiHidden/>
     <w:rsid w:val="00A670B2"/>
@@ -34759,9 +34714,9 @@
       <w:lang w:eastAsia="es-ES"/>
     </w:rPr>
   </w:style>
-  <w:style w:type="character" w:styleId="Refdecomentario">
+  <w:style w:type="character" w:styleId="Marquedecommentaire">
     <w:name w:val="annotation reference"/>
-    <w:basedOn w:val="Fuentedeprrafopredeter"/>
+    <w:basedOn w:val="Policepardfaut"/>
     <w:uiPriority w:val="99"/>
     <w:semiHidden/>
     <w:unhideWhenUsed/>
@@ -34771,10 +34726,10 @@
       <w:szCs w:val="16"/>
     </w:rPr>
   </w:style>
-  <w:style w:type="paragraph" w:styleId="Textocomentario">
+  <w:style w:type="paragraph" w:styleId="Commentaire">
     <w:name w:val="annotation text"/>
     <w:basedOn w:val="Normal"/>
-    <w:link w:val="TextocomentarioCar"/>
+    <w:link w:val="CommentaireCar"/>
     <w:uiPriority w:val="99"/>
     <w:semiHidden/>
     <w:unhideWhenUsed/>
@@ -34787,10 +34742,10 @@
       <w:szCs w:val="20"/>
     </w:rPr>
   </w:style>
-  <w:style w:type="character" w:customStyle="1" w:styleId="TextocomentarioCar">
-    <w:name w:val="Texto comentario Car"/>
-    <w:basedOn w:val="Fuentedeprrafopredeter"/>
-    <w:link w:val="Textocomentario"/>
+  <w:style w:type="character" w:customStyle="1" w:styleId="CommentaireCar">
+    <w:name w:val="Commentaire Car"/>
+    <w:basedOn w:val="Policepardfaut"/>
+    <w:link w:val="Commentaire"/>
     <w:uiPriority w:val="99"/>
     <w:semiHidden/>
     <w:rsid w:val="00EE4968"/>
@@ -34799,11 +34754,11 @@
       <w:szCs w:val="20"/>
     </w:rPr>
   </w:style>
-  <w:style w:type="paragraph" w:styleId="Asuntodelcomentario">
+  <w:style w:type="paragraph" w:styleId="Objetducommentaire">
     <w:name w:val="annotation subject"/>
-    <w:basedOn w:val="Textocomentario"/>
-    <w:next w:val="Textocomentario"/>
-    <w:link w:val="AsuntodelcomentarioCar"/>
+    <w:basedOn w:val="Commentaire"/>
+    <w:next w:val="Commentaire"/>
+    <w:link w:val="ObjetducommentaireCar"/>
     <w:uiPriority w:val="99"/>
     <w:semiHidden/>
     <w:unhideWhenUsed/>
@@ -34813,10 +34768,10 @@
       <w:bCs/>
     </w:rPr>
   </w:style>
-  <w:style w:type="character" w:customStyle="1" w:styleId="AsuntodelcomentarioCar">
-    <w:name w:val="Asunto del comentario Car"/>
-    <w:basedOn w:val="TextocomentarioCar"/>
-    <w:link w:val="Asuntodelcomentario"/>
+  <w:style w:type="character" w:customStyle="1" w:styleId="ObjetducommentaireCar">
+    <w:name w:val="Objet du commentaire Car"/>
+    <w:basedOn w:val="CommentaireCar"/>
+    <w:link w:val="Objetducommentaire"/>
     <w:uiPriority w:val="99"/>
     <w:semiHidden/>
     <w:rsid w:val="00EE4968"/>
@@ -34827,7 +34782,7 @@
       <w:szCs w:val="20"/>
     </w:rPr>
   </w:style>
-  <w:style w:type="paragraph" w:styleId="Revisin">
+  <w:style w:type="paragraph" w:styleId="Rvision">
     <w:name w:val="Revision"/>
     <w:hidden/>
     <w:uiPriority w:val="99"/>
@@ -34837,9 +34792,9 @@
       <w:spacing w:after="0" w:line="240" w:lineRule="auto"/>
     </w:pPr>
   </w:style>
-  <w:style w:type="character" w:styleId="Textodelmarcadordeposicin">
+  <w:style w:type="character" w:styleId="Textedelespacerserv">
     <w:name w:val="Placeholder Text"/>
-    <w:basedOn w:val="Fuentedeprrafopredeter"/>
+    <w:basedOn w:val="Policepardfaut"/>
     <w:uiPriority w:val="99"/>
     <w:semiHidden/>
     <w:rsid w:val="008C167B"/>
@@ -34847,9 +34802,9 @@
       <w:color w:val="808080"/>
     </w:rPr>
   </w:style>
-  <w:style w:type="character" w:styleId="Textoennegrita">
+  <w:style w:type="character" w:styleId="lev">
     <w:name w:val="Strong"/>
-    <w:basedOn w:val="Fuentedeprrafopredeter"/>
+    <w:basedOn w:val="Policepardfaut"/>
     <w:uiPriority w:val="22"/>
     <w:qFormat/>
     <w:rsid w:val="00315580"/>
@@ -34885,9 +34840,9 @@
       <w:szCs w:val="16"/>
     </w:rPr>
   </w:style>
-  <w:style w:type="character" w:styleId="Mencinsinresolver">
+  <w:style w:type="character" w:styleId="Mentionnonrsolue">
     <w:name w:val="Unresolved Mention"/>
-    <w:basedOn w:val="Fuentedeprrafopredeter"/>
+    <w:basedOn w:val="Policepardfaut"/>
     <w:uiPriority w:val="99"/>
     <w:semiHidden/>
     <w:unhideWhenUsed/>
@@ -34897,9 +34852,9 @@
       <w:shd w:val="clear" w:color="auto" w:fill="E1DFDD"/>
     </w:rPr>
   </w:style>
-  <w:style w:type="character" w:styleId="Nmerodelnea">
+  <w:style w:type="character" w:styleId="Numrodeligne">
     <w:name w:val="line number"/>
-    <w:basedOn w:val="Fuentedeprrafopredeter"/>
+    <w:basedOn w:val="Policepardfaut"/>
     <w:uiPriority w:val="99"/>
     <w:semiHidden/>
     <w:unhideWhenUsed/>
@@ -34911,7 +34866,7 @@
 <file path=word/charts/chart1.xml><?xml version="1.0" encoding="utf-8"?>
 <c:chartSpace xmlns:c="http://schemas.openxmlformats.org/drawingml/2006/chart" xmlns:a="http://schemas.openxmlformats.org/drawingml/2006/main" xmlns:r="http://schemas.openxmlformats.org/officeDocument/2006/relationships" xmlns:c16r2="http://schemas.microsoft.com/office/drawing/2015/06/chart">
   <c:date1904 val="0"/>
-  <c:lang val="es-ES"/>
+  <c:lang val="fr-FR"/>
   <c:roundedCorners val="0"/>
   <mc:AlternateContent xmlns:mc="http://schemas.openxmlformats.org/markup-compatibility/2006">
     <mc:Choice xmlns:c14="http://schemas.microsoft.com/office/drawing/2007/8/2/chart" Requires="c14">
@@ -36270,10 +36225,10 @@
     <dgm:cxn modelId="{B1CF2C14-A5AC-4894-823E-7DAE62AC923E}" type="presOf" srcId="{113329D1-4556-4D14-8F8C-7AD8E582F0D1}" destId="{B9C5E7A4-8243-4C7A-8B83-DDAEF315EC84}" srcOrd="0" destOrd="0" presId="urn:microsoft.com/office/officeart/2005/8/layout/StepDownProcess"/>
     <dgm:cxn modelId="{94C9FD2B-4C00-4459-AEA0-662DA848F7AF}" type="presOf" srcId="{519E8887-63B5-4371-BAEF-951BA971E37A}" destId="{2A26491C-5982-4846-A8BC-467D30E8C236}" srcOrd="0" destOrd="0" presId="urn:microsoft.com/office/officeart/2005/8/layout/StepDownProcess"/>
     <dgm:cxn modelId="{CED4CF3D-F560-432A-871D-6E162A7A48D2}" srcId="{100B0C37-3E04-48BF-B01E-2D16018C9E76}" destId="{8E6E59A9-A373-4275-B352-8B552C1259C7}" srcOrd="0" destOrd="0" parTransId="{E43EE5B8-2AF0-4729-A211-DA4504E2E62E}" sibTransId="{133E5D8C-5190-4678-A386-C2C632C779D4}"/>
+    <dgm:cxn modelId="{CEFFDB51-0063-424F-8799-2645C7FFD91C}" srcId="{113329D1-4556-4D14-8F8C-7AD8E582F0D1}" destId="{FB637B04-2CCA-4AEF-997D-9468D5DBB010}" srcOrd="2" destOrd="0" parTransId="{3AE11A9F-1895-4721-904F-D66188541B6E}" sibTransId="{68ECEA43-1A9E-4822-9ACC-470E45380D17}"/>
+    <dgm:cxn modelId="{3A75AC59-BC18-4EEF-8811-64178DA8321A}" type="presOf" srcId="{72B1D40B-66A3-46A5-A8AC-6A0A77614901}" destId="{F3F800F5-E986-4897-BE2C-F7F1C1D57CE4}" srcOrd="0" destOrd="0" presId="urn:microsoft.com/office/officeart/2005/8/layout/StepDownProcess"/>
     <dgm:cxn modelId="{1001CB5B-E863-4374-A3E2-5D8F81EE5EFA}" srcId="{113329D1-4556-4D14-8F8C-7AD8E582F0D1}" destId="{100B0C37-3E04-48BF-B01E-2D16018C9E76}" srcOrd="1" destOrd="0" parTransId="{98AFCEB6-713A-48E3-B2D9-DDACF17E5E34}" sibTransId="{502DE669-E4AE-4FBB-BF11-F17F592273DA}"/>
     <dgm:cxn modelId="{043A096E-4D86-4226-80DE-55EA4E8DE9EB}" srcId="{113329D1-4556-4D14-8F8C-7AD8E582F0D1}" destId="{5A40B95C-E94D-464D-8161-A561B3D4108A}" srcOrd="0" destOrd="0" parTransId="{96400BCE-2DD1-4487-A948-CFE4A978EBA2}" sibTransId="{661875AD-210A-433D-AA8D-BEB1ECEF6468}"/>
-    <dgm:cxn modelId="{CEFFDB51-0063-424F-8799-2645C7FFD91C}" srcId="{113329D1-4556-4D14-8F8C-7AD8E582F0D1}" destId="{FB637B04-2CCA-4AEF-997D-9468D5DBB010}" srcOrd="2" destOrd="0" parTransId="{3AE11A9F-1895-4721-904F-D66188541B6E}" sibTransId="{68ECEA43-1A9E-4822-9ACC-470E45380D17}"/>
-    <dgm:cxn modelId="{3A75AC59-BC18-4EEF-8811-64178DA8321A}" type="presOf" srcId="{72B1D40B-66A3-46A5-A8AC-6A0A77614901}" destId="{F3F800F5-E986-4897-BE2C-F7F1C1D57CE4}" srcOrd="0" destOrd="0" presId="urn:microsoft.com/office/officeart/2005/8/layout/StepDownProcess"/>
     <dgm:cxn modelId="{E7AA62BC-EE05-4569-8065-8FD1952A307D}" type="presOf" srcId="{FB637B04-2CCA-4AEF-997D-9468D5DBB010}" destId="{9F420B11-29A6-4773-B23E-EB48260C4D14}" srcOrd="0" destOrd="0" presId="urn:microsoft.com/office/officeart/2005/8/layout/StepDownProcess"/>
     <dgm:cxn modelId="{C21863CF-6004-4C89-86CD-CAC68E1D6C6F}" type="presOf" srcId="{100B0C37-3E04-48BF-B01E-2D16018C9E76}" destId="{27D787B9-1F43-4648-B4ED-6D660448C365}" srcOrd="0" destOrd="0" presId="urn:microsoft.com/office/officeart/2005/8/layout/StepDownProcess"/>
     <dgm:cxn modelId="{10527ACF-26D9-41CC-91E1-4DBF868199BF}" srcId="{FB637B04-2CCA-4AEF-997D-9468D5DBB010}" destId="{72B1D40B-66A3-46A5-A8AC-6A0A77614901}" srcOrd="0" destOrd="0" parTransId="{5D5230E0-C1DD-4CFF-9730-C6E1EC140828}" sibTransId="{0C5C1051-93E3-4F00-AAF1-F705DFBB6DAD}"/>
@@ -36296,7 +36251,7 @@
   <dgm:whole/>
   <dgm:extLst>
     <a:ext uri="http://schemas.microsoft.com/office/drawing/2008/diagram">
-      <dsp:dataModelExt xmlns:dsp="http://schemas.microsoft.com/office/drawing/2008/diagram" relId="rId17" minVer="http://schemas.openxmlformats.org/drawingml/2006/diagram"/>
+      <dsp:dataModelExt xmlns:dsp="http://schemas.microsoft.com/office/drawing/2008/diagram" relId="rId18" minVer="http://schemas.openxmlformats.org/drawingml/2006/diagram"/>
     </a:ext>
   </dgm:extLst>
 </dgm:dataModel>

</xml_diff>